<commit_message>
Explication du terme dropout
</commit_message>
<xml_diff>
--- a/Lesson 5 Convolutional Neural Networks/Explanations.docx
+++ b/Lesson 5 Convolutional Neural Networks/Explanations.docx
@@ -22,31 +22,7 @@
           <w:sz w:val="28"/>
           <w:szCs w:val="28"/>
         </w:rPr>
-        <w:t xml:space="preserve">How Computers </w:t>
-      </w:r>
-      <w:proofErr w:type="spellStart"/>
-      <w:r>
-        <w:rPr>
-          <w:b/>
-          <w:bCs/>
-          <w:i/>
-          <w:iCs/>
-          <w:sz w:val="28"/>
-          <w:szCs w:val="28"/>
-        </w:rPr>
-        <w:t>Interpret</w:t>
-      </w:r>
-      <w:proofErr w:type="spellEnd"/>
-      <w:r>
-        <w:rPr>
-          <w:b/>
-          <w:bCs/>
-          <w:i/>
-          <w:iCs/>
-          <w:sz w:val="28"/>
-          <w:szCs w:val="28"/>
-        </w:rPr>
-        <w:t xml:space="preserve"> Images </w:t>
+        <w:t>How Computers Interpret Images </w:t>
       </w:r>
     </w:p>
     <w:p>
@@ -55,13 +31,13 @@
       </w:r>
     </w:p>
     <w:p>
-      <w:proofErr w:type="spellStart"/>
       <w:r>
-        <w:t>Flatenning</w:t>
+        <w:t>Flatenning : convertir n’importe qu’elle image en vecteur</w:t>
       </w:r>
-      <w:proofErr w:type="spellEnd"/>
+    </w:p>
+    <w:p>
       <w:r>
-        <w:t> : convertir n’importe qu’elle image en vecteur</w:t>
+        <w:t>Dropout : c’est le fait de désactiver des nœuds de manière séquentielle pour éviter l’overfitting. A savoir que les nœuds de sortie ne peuvent pas être désactiver.</w:t>
       </w:r>
     </w:p>
     <w:sectPr>

</xml_diff>

<commit_message>
Rappel sur les étapes de l'apprentissage venant des erreurs du modèles
</commit_message>
<xml_diff>
--- a/Lesson 5 Convolutional Neural Networks/Explanations.docx
+++ b/Lesson 5 Convolutional Neural Networks/Explanations.docx
@@ -22,7 +22,31 @@
           <w:sz w:val="28"/>
           <w:szCs w:val="28"/>
         </w:rPr>
-        <w:t>How Computers Interpret Images </w:t>
+        <w:t xml:space="preserve">How Computers </w:t>
+      </w:r>
+      <w:proofErr w:type="spellStart"/>
+      <w:r>
+        <w:rPr>
+          <w:b/>
+          <w:bCs/>
+          <w:i/>
+          <w:iCs/>
+          <w:sz w:val="28"/>
+          <w:szCs w:val="28"/>
+        </w:rPr>
+        <w:t>Interpret</w:t>
+      </w:r>
+      <w:proofErr w:type="spellEnd"/>
+      <w:r>
+        <w:rPr>
+          <w:b/>
+          <w:bCs/>
+          <w:i/>
+          <w:iCs/>
+          <w:sz w:val="28"/>
+          <w:szCs w:val="28"/>
+        </w:rPr>
+        <w:t xml:space="preserve"> Images </w:t>
       </w:r>
     </w:p>
     <w:p>
@@ -31,15 +55,120 @@
       </w:r>
     </w:p>
     <w:p>
-      <w:r>
-        <w:t>Flatenning : convertir n’importe qu’elle image en vecteur</w:t>
+      <w:proofErr w:type="spellStart"/>
+      <w:r>
+        <w:t>Flatenning</w:t>
+      </w:r>
+      <w:proofErr w:type="spellEnd"/>
+      <w:r>
+        <w:t> : convertir n’importe qu’elle image en vecteur</w:t>
       </w:r>
     </w:p>
     <w:p>
       <w:r>
-        <w:t>Dropout : c’est le fait de désactiver des nœuds de manière séquentielle pour éviter l’overfitting. A savoir que les nœuds de sortie ne peuvent pas être désactiver.</w:t>
+        <w:t>Dropout : c’est le fait de désactiver des nœuds de manière séquentielle pour éviter l’</w:t>
+      </w:r>
+      <w:proofErr w:type="spellStart"/>
+      <w:r>
+        <w:t>overfitting</w:t>
+      </w:r>
+      <w:proofErr w:type="spellEnd"/>
+      <w:r>
+        <w:t>. A savoir que les nœuds de sortie ne peuvent pas être désactiver.</w:t>
       </w:r>
     </w:p>
+    <w:p>
+      <w:pPr>
+        <w:rPr>
+          <w:b/>
+          <w:bCs/>
+          <w:i/>
+          <w:iCs/>
+          <w:sz w:val="28"/>
+          <w:szCs w:val="28"/>
+        </w:rPr>
+      </w:pPr>
+      <w:proofErr w:type="spellStart"/>
+      <w:r>
+        <w:rPr>
+          <w:b/>
+          <w:bCs/>
+          <w:i/>
+          <w:iCs/>
+          <w:sz w:val="28"/>
+          <w:szCs w:val="28"/>
+        </w:rPr>
+        <w:t>Loss</w:t>
+      </w:r>
+      <w:proofErr w:type="spellEnd"/>
+      <w:r>
+        <w:rPr>
+          <w:b/>
+          <w:bCs/>
+          <w:i/>
+          <w:iCs/>
+          <w:sz w:val="28"/>
+          <w:szCs w:val="28"/>
+        </w:rPr>
+        <w:t xml:space="preserve"> &amp; </w:t>
+      </w:r>
+      <w:proofErr w:type="spellStart"/>
+      <w:r>
+        <w:rPr>
+          <w:b/>
+          <w:bCs/>
+          <w:i/>
+          <w:iCs/>
+          <w:sz w:val="28"/>
+          <w:szCs w:val="28"/>
+        </w:rPr>
+        <w:t>Optimization</w:t>
+      </w:r>
+      <w:proofErr w:type="spellEnd"/>
+    </w:p>
+    <w:p>
+      <w:r>
+        <w:rPr>
+          <w:noProof/>
+        </w:rPr>
+        <w:drawing>
+          <wp:inline distT="0" distB="0" distL="0" distR="0" wp14:anchorId="42F45915" wp14:editId="712A7444">
+            <wp:extent cx="3383555" cy="2352675"/>
+            <wp:effectExtent l="0" t="0" r="7620" b="0"/>
+            <wp:docPr id="1" name="Image 1"/>
+            <wp:cNvGraphicFramePr>
+              <a:graphicFrameLocks xmlns:a="http://schemas.openxmlformats.org/drawingml/2006/main" noChangeAspect="1"/>
+            </wp:cNvGraphicFramePr>
+            <a:graphic xmlns:a="http://schemas.openxmlformats.org/drawingml/2006/main">
+              <a:graphicData uri="http://schemas.openxmlformats.org/drawingml/2006/picture">
+                <pic:pic xmlns:pic="http://schemas.openxmlformats.org/drawingml/2006/picture">
+                  <pic:nvPicPr>
+                    <pic:cNvPr id="1" name=""/>
+                    <pic:cNvPicPr/>
+                  </pic:nvPicPr>
+                  <pic:blipFill>
+                    <a:blip r:embed="rId4"/>
+                    <a:stretch>
+                      <a:fillRect/>
+                    </a:stretch>
+                  </pic:blipFill>
+                  <pic:spPr>
+                    <a:xfrm>
+                      <a:off x="0" y="0"/>
+                      <a:ext cx="3385854" cy="2354274"/>
+                    </a:xfrm>
+                    <a:prstGeom prst="rect">
+                      <a:avLst/>
+                    </a:prstGeom>
+                  </pic:spPr>
+                </pic:pic>
+              </a:graphicData>
+            </a:graphic>
+          </wp:inline>
+        </w:drawing>
+      </w:r>
+    </w:p>
+    <w:p/>
     <w:sectPr>
       <w:pgSz w:w="11906" w:h="16838"/>
       <w:pgMar w:top="1417" w:right="1417" w:bottom="1417" w:left="1417" w:header="708" w:footer="708" w:gutter="0"/>

</xml_diff>

<commit_message>
Rappel sur la cross entropy
</commit_message>
<xml_diff>
--- a/Lesson 5 Convolutional Neural Networks/Explanations.docx
+++ b/Lesson 5 Convolutional Neural Networks/Explanations.docx
@@ -168,7 +168,48 @@
         </w:drawing>
       </w:r>
     </w:p>
-    <w:p/>
+    <w:p>
+      <w:r>
+        <w:rPr>
+          <w:noProof/>
+        </w:rPr>
+        <w:drawing>
+          <wp:inline distT="0" distB="0" distL="0" distR="0" wp14:anchorId="67D92487" wp14:editId="38A1A6B8">
+            <wp:extent cx="3918049" cy="2095500"/>
+            <wp:effectExtent l="0" t="0" r="6350" b="0"/>
+            <wp:docPr id="2" name="Image 2"/>
+            <wp:cNvGraphicFramePr>
+              <a:graphicFrameLocks xmlns:a="http://schemas.openxmlformats.org/drawingml/2006/main" noChangeAspect="1"/>
+            </wp:cNvGraphicFramePr>
+            <a:graphic xmlns:a="http://schemas.openxmlformats.org/drawingml/2006/main">
+              <a:graphicData uri="http://schemas.openxmlformats.org/drawingml/2006/picture">
+                <pic:pic xmlns:pic="http://schemas.openxmlformats.org/drawingml/2006/picture">
+                  <pic:nvPicPr>
+                    <pic:cNvPr id="1" name=""/>
+                    <pic:cNvPicPr/>
+                  </pic:nvPicPr>
+                  <pic:blipFill>
+                    <a:blip r:embed="rId5"/>
+                    <a:stretch>
+                      <a:fillRect/>
+                    </a:stretch>
+                  </pic:blipFill>
+                  <pic:spPr>
+                    <a:xfrm>
+                      <a:off x="0" y="0"/>
+                      <a:ext cx="3921330" cy="2097255"/>
+                    </a:xfrm>
+                    <a:prstGeom prst="rect">
+                      <a:avLst/>
+                    </a:prstGeom>
+                  </pic:spPr>
+                </pic:pic>
+              </a:graphicData>
+            </a:graphic>
+          </wp:inline>
+        </w:drawing>
+      </w:r>
+    </w:p>
     <w:sectPr>
       <w:pgSz w:w="11906" w:h="16838"/>
       <w:pgMar w:top="1417" w:right="1417" w:bottom="1417" w:left="1417" w:header="708" w:footer="708" w:gutter="0"/>

</xml_diff>

<commit_message>
Explication de la validation set et son utilité
</commit_message>
<xml_diff>
--- a/Lesson 5 Convolutional Neural Networks/Explanations.docx
+++ b/Lesson 5 Convolutional Neural Networks/Explanations.docx
@@ -209,6 +209,93 @@
           </wp:inline>
         </w:drawing>
       </w:r>
+    </w:p>
+    <w:p>
+      <w:pPr>
+        <w:rPr>
+          <w:b/>
+          <w:bCs/>
+          <w:i/>
+          <w:iCs/>
+          <w:sz w:val="28"/>
+          <w:szCs w:val="28"/>
+        </w:rPr>
+      </w:pPr>
+      <w:r>
+        <w:rPr>
+          <w:b/>
+          <w:bCs/>
+          <w:i/>
+          <w:iCs/>
+          <w:sz w:val="28"/>
+          <w:szCs w:val="28"/>
+        </w:rPr>
+        <w:t>Model Validation</w:t>
+      </w:r>
+    </w:p>
+    <w:p>
+      <w:pPr>
+        <w:rPr>
+          <w:b/>
+          <w:bCs/>
+          <w:i/>
+          <w:iCs/>
+          <w:sz w:val="28"/>
+          <w:szCs w:val="28"/>
+        </w:rPr>
+      </w:pPr>
+      <w:r>
+        <w:rPr>
+          <w:noProof/>
+        </w:rPr>
+        <w:drawing>
+          <wp:inline distT="0" distB="0" distL="0" distR="0" wp14:anchorId="4842150F" wp14:editId="46570196">
+            <wp:extent cx="3768969" cy="1882407"/>
+            <wp:effectExtent l="0" t="0" r="3175" b="3810"/>
+            <wp:docPr id="3" name="Image 3"/>
+            <wp:cNvGraphicFramePr>
+              <a:graphicFrameLocks xmlns:a="http://schemas.openxmlformats.org/drawingml/2006/main" noChangeAspect="1"/>
+            </wp:cNvGraphicFramePr>
+            <a:graphic xmlns:a="http://schemas.openxmlformats.org/drawingml/2006/main">
+              <a:graphicData uri="http://schemas.openxmlformats.org/drawingml/2006/picture">
+                <pic:pic xmlns:pic="http://schemas.openxmlformats.org/drawingml/2006/picture">
+                  <pic:nvPicPr>
+                    <pic:cNvPr id="1" name=""/>
+                    <pic:cNvPicPr/>
+                  </pic:nvPicPr>
+                  <pic:blipFill>
+                    <a:blip r:embed="rId6"/>
+                    <a:stretch>
+                      <a:fillRect/>
+                    </a:stretch>
+                  </pic:blipFill>
+                  <pic:spPr>
+                    <a:xfrm>
+                      <a:off x="0" y="0"/>
+                      <a:ext cx="3776743" cy="1886290"/>
+                    </a:xfrm>
+                    <a:prstGeom prst="rect">
+                      <a:avLst/>
+                    </a:prstGeom>
+                  </pic:spPr>
+                </pic:pic>
+              </a:graphicData>
+            </a:graphic>
+          </wp:inline>
+        </w:drawing>
+      </w:r>
+    </w:p>
+    <w:p>
+      <w:pPr>
+        <w:rPr>
+          <w:b/>
+          <w:bCs/>
+          <w:i/>
+          <w:iCs/>
+          <w:sz w:val="28"/>
+          <w:szCs w:val="28"/>
+        </w:rPr>
+      </w:pPr>
     </w:p>
     <w:sectPr>
       <w:pgSz w:w="11906" w:h="16838"/>

</xml_diff>

<commit_message>
Explication de l'overfitting et l'underfitting avec les courbes validation et training set
</commit_message>
<xml_diff>
--- a/Lesson 5 Convolutional Neural Networks/Explanations.docx
+++ b/Lesson 5 Convolutional Neural Networks/Explanations.docx
@@ -22,31 +22,7 @@
           <w:sz w:val="28"/>
           <w:szCs w:val="28"/>
         </w:rPr>
-        <w:t xml:space="preserve">How Computers </w:t>
-      </w:r>
-      <w:proofErr w:type="spellStart"/>
-      <w:r>
-        <w:rPr>
-          <w:b/>
-          <w:bCs/>
-          <w:i/>
-          <w:iCs/>
-          <w:sz w:val="28"/>
-          <w:szCs w:val="28"/>
-        </w:rPr>
-        <w:t>Interpret</w:t>
-      </w:r>
-      <w:proofErr w:type="spellEnd"/>
-      <w:r>
-        <w:rPr>
-          <w:b/>
-          <w:bCs/>
-          <w:i/>
-          <w:iCs/>
-          <w:sz w:val="28"/>
-          <w:szCs w:val="28"/>
-        </w:rPr>
-        <w:t xml:space="preserve"> Images </w:t>
+        <w:t>How Computers Interpret Images </w:t>
       </w:r>
     </w:p>
     <w:p>
@@ -55,26 +31,13 @@
       </w:r>
     </w:p>
     <w:p>
-      <w:proofErr w:type="spellStart"/>
-      <w:r>
-        <w:t>Flatenning</w:t>
-      </w:r>
-      <w:proofErr w:type="spellEnd"/>
-      <w:r>
-        <w:t> : convertir n’importe qu’elle image en vecteur</w:t>
-      </w:r>
-    </w:p>
-    <w:p>
-      <w:r>
-        <w:t>Dropout : c’est le fait de désactiver des nœuds de manière séquentielle pour éviter l’</w:t>
-      </w:r>
-      <w:proofErr w:type="spellStart"/>
-      <w:r>
-        <w:t>overfitting</w:t>
-      </w:r>
-      <w:proofErr w:type="spellEnd"/>
-      <w:r>
-        <w:t>. A savoir que les nœuds de sortie ne peuvent pas être désactiver.</w:t>
+      <w:r>
+        <w:t>Flatenning : convertir n’importe qu’elle image en vecteur</w:t>
+      </w:r>
+    </w:p>
+    <w:p>
+      <w:r>
+        <w:t>Dropout : c’est le fait de désactiver des nœuds de manière séquentielle pour éviter l’overfitting. A savoir que les nœuds de sortie ne peuvent pas être désactiver.</w:t>
       </w:r>
     </w:p>
     <w:p>
@@ -88,43 +51,17 @@
           <w:szCs w:val="28"/>
         </w:rPr>
       </w:pPr>
-      <w:proofErr w:type="spellStart"/>
-      <w:r>
-        <w:rPr>
-          <w:b/>
-          <w:bCs/>
-          <w:i/>
-          <w:iCs/>
-          <w:sz w:val="28"/>
-          <w:szCs w:val="28"/>
-        </w:rPr>
-        <w:t>Loss</w:t>
-      </w:r>
-      <w:proofErr w:type="spellEnd"/>
-      <w:r>
-        <w:rPr>
-          <w:b/>
-          <w:bCs/>
-          <w:i/>
-          <w:iCs/>
-          <w:sz w:val="28"/>
-          <w:szCs w:val="28"/>
-        </w:rPr>
-        <w:t xml:space="preserve"> &amp; </w:t>
-      </w:r>
-      <w:proofErr w:type="spellStart"/>
-      <w:r>
-        <w:rPr>
-          <w:b/>
-          <w:bCs/>
-          <w:i/>
-          <w:iCs/>
-          <w:sz w:val="28"/>
-          <w:szCs w:val="28"/>
-        </w:rPr>
-        <w:t>Optimization</w:t>
-      </w:r>
-      <w:proofErr w:type="spellEnd"/>
+      <w:r>
+        <w:rPr>
+          <w:b/>
+          <w:bCs/>
+          <w:i/>
+          <w:iCs/>
+          <w:sz w:val="28"/>
+          <w:szCs w:val="28"/>
+        </w:rPr>
+        <w:t>Loss &amp; Optimization</w:t>
+      </w:r>
     </w:p>
     <w:p>
       <w:r>
@@ -273,6 +210,157 @@
                     <a:xfrm>
                       <a:off x="0" y="0"/>
                       <a:ext cx="3776743" cy="1886290"/>
+                    </a:xfrm>
+                    <a:prstGeom prst="rect">
+                      <a:avLst/>
+                    </a:prstGeom>
+                  </pic:spPr>
+                </pic:pic>
+              </a:graphicData>
+            </a:graphic>
+          </wp:inline>
+        </w:drawing>
+      </w:r>
+    </w:p>
+    <w:p>
+      <w:pPr>
+        <w:rPr>
+          <w:b/>
+          <w:bCs/>
+          <w:i/>
+          <w:iCs/>
+          <w:sz w:val="28"/>
+          <w:szCs w:val="28"/>
+        </w:rPr>
+      </w:pPr>
+      <w:r>
+        <w:rPr>
+          <w:b/>
+          <w:bCs/>
+          <w:i/>
+          <w:iCs/>
+          <w:sz w:val="28"/>
+          <w:szCs w:val="28"/>
+        </w:rPr>
+        <w:lastRenderedPageBreak/>
+        <w:t xml:space="preserve">Overfitting </w:t>
+      </w:r>
+    </w:p>
+    <w:p>
+      <w:pPr>
+        <w:rPr>
+          <w:b/>
+          <w:bCs/>
+          <w:i/>
+          <w:iCs/>
+          <w:sz w:val="28"/>
+          <w:szCs w:val="28"/>
+        </w:rPr>
+      </w:pPr>
+      <w:r>
+        <w:rPr>
+          <w:noProof/>
+        </w:rPr>
+        <w:drawing>
+          <wp:inline distT="0" distB="0" distL="0" distR="0" wp14:anchorId="5807EBBC" wp14:editId="42EB6D9A">
+            <wp:extent cx="2781300" cy="2295525"/>
+            <wp:effectExtent l="0" t="0" r="0" b="9525"/>
+            <wp:docPr id="4" name="Image 4"/>
+            <wp:cNvGraphicFramePr>
+              <a:graphicFrameLocks xmlns:a="http://schemas.openxmlformats.org/drawingml/2006/main" noChangeAspect="1"/>
+            </wp:cNvGraphicFramePr>
+            <a:graphic xmlns:a="http://schemas.openxmlformats.org/drawingml/2006/main">
+              <a:graphicData uri="http://schemas.openxmlformats.org/drawingml/2006/picture">
+                <pic:pic xmlns:pic="http://schemas.openxmlformats.org/drawingml/2006/picture">
+                  <pic:nvPicPr>
+                    <pic:cNvPr id="1" name=""/>
+                    <pic:cNvPicPr/>
+                  </pic:nvPicPr>
+                  <pic:blipFill>
+                    <a:blip r:embed="rId7"/>
+                    <a:stretch>
+                      <a:fillRect/>
+                    </a:stretch>
+                  </pic:blipFill>
+                  <pic:spPr>
+                    <a:xfrm>
+                      <a:off x="0" y="0"/>
+                      <a:ext cx="2781300" cy="2295525"/>
+                    </a:xfrm>
+                    <a:prstGeom prst="rect">
+                      <a:avLst/>
+                    </a:prstGeom>
+                  </pic:spPr>
+                </pic:pic>
+              </a:graphicData>
+            </a:graphic>
+          </wp:inline>
+        </w:drawing>
+      </w:r>
+    </w:p>
+    <w:p>
+      <w:pPr>
+        <w:rPr>
+          <w:b/>
+          <w:bCs/>
+          <w:i/>
+          <w:iCs/>
+          <w:sz w:val="28"/>
+          <w:szCs w:val="28"/>
+        </w:rPr>
+      </w:pPr>
+      <w:r>
+        <w:rPr>
+          <w:b/>
+          <w:bCs/>
+          <w:i/>
+          <w:iCs/>
+          <w:sz w:val="28"/>
+          <w:szCs w:val="28"/>
+        </w:rPr>
+        <w:t>Underfitting</w:t>
+      </w:r>
+    </w:p>
+    <w:p>
+      <w:pPr>
+        <w:rPr>
+          <w:b/>
+          <w:bCs/>
+          <w:i/>
+          <w:iCs/>
+          <w:sz w:val="28"/>
+          <w:szCs w:val="28"/>
+        </w:rPr>
+      </w:pPr>
+      <w:r>
+        <w:rPr>
+          <w:noProof/>
+        </w:rPr>
+        <w:drawing>
+          <wp:inline distT="0" distB="0" distL="0" distR="0" wp14:anchorId="091ABB01" wp14:editId="6184BE46">
+            <wp:extent cx="2314575" cy="2114550"/>
+            <wp:effectExtent l="0" t="0" r="9525" b="0"/>
+            <wp:docPr id="5" name="Image 5"/>
+            <wp:cNvGraphicFramePr>
+              <a:graphicFrameLocks xmlns:a="http://schemas.openxmlformats.org/drawingml/2006/main" noChangeAspect="1"/>
+            </wp:cNvGraphicFramePr>
+            <a:graphic xmlns:a="http://schemas.openxmlformats.org/drawingml/2006/main">
+              <a:graphicData uri="http://schemas.openxmlformats.org/drawingml/2006/picture">
+                <pic:pic xmlns:pic="http://schemas.openxmlformats.org/drawingml/2006/picture">
+                  <pic:nvPicPr>
+                    <pic:cNvPr id="1" name=""/>
+                    <pic:cNvPicPr/>
+                  </pic:nvPicPr>
+                  <pic:blipFill>
+                    <a:blip r:embed="rId8"/>
+                    <a:stretch>
+                      <a:fillRect/>
+                    </a:stretch>
+                  </pic:blipFill>
+                  <pic:spPr>
+                    <a:xfrm>
+                      <a:off x="0" y="0"/>
+                      <a:ext cx="2314575" cy="2114550"/>
                     </a:xfrm>
                     <a:prstGeom prst="rect">
                       <a:avLst/>

</xml_diff>

<commit_message>
Les étapes de la classification d'image
</commit_message>
<xml_diff>
--- a/Lesson 5 Convolutional Neural Networks/Explanations.docx
+++ b/Lesson 5 Convolutional Neural Networks/Explanations.docx
@@ -32,7 +32,10 @@
     </w:p>
     <w:p>
       <w:r>
-        <w:t>Flatenning : convertir n’importe qu’elle image en vecteur</w:t>
+        <w:t xml:space="preserve">Flatenning : convertir n’importe </w:t>
+      </w:r>
+      <w:r>
+        <w:t>qu’elle image en vecteur</w:t>
       </w:r>
     </w:p>
     <w:p>
@@ -73,48 +76,6 @@
             <wp:extent cx="3383555" cy="2352675"/>
             <wp:effectExtent l="0" t="0" r="7620" b="0"/>
             <wp:docPr id="1" name="Image 1"/>
-            <wp:cNvGraphicFramePr>
-              <a:graphicFrameLocks xmlns:a="http://schemas.openxmlformats.org/drawingml/2006/main" noChangeAspect="1"/>
-            </wp:cNvGraphicFramePr>
-            <a:graphic xmlns:a="http://schemas.openxmlformats.org/drawingml/2006/main">
-              <a:graphicData uri="http://schemas.openxmlformats.org/drawingml/2006/picture">
-                <pic:pic xmlns:pic="http://schemas.openxmlformats.org/drawingml/2006/picture">
-                  <pic:nvPicPr>
-                    <pic:cNvPr id="1" name=""/>
-                    <pic:cNvPicPr/>
-                  </pic:nvPicPr>
-                  <pic:blipFill>
-                    <a:blip r:embed="rId4"/>
-                    <a:stretch>
-                      <a:fillRect/>
-                    </a:stretch>
-                  </pic:blipFill>
-                  <pic:spPr>
-                    <a:xfrm>
-                      <a:off x="0" y="0"/>
-                      <a:ext cx="3385854" cy="2354274"/>
-                    </a:xfrm>
-                    <a:prstGeom prst="rect">
-                      <a:avLst/>
-                    </a:prstGeom>
-                  </pic:spPr>
-                </pic:pic>
-              </a:graphicData>
-            </a:graphic>
-          </wp:inline>
-        </w:drawing>
-      </w:r>
-    </w:p>
-    <w:p>
-      <w:r>
-        <w:rPr>
-          <w:noProof/>
-        </w:rPr>
-        <w:drawing>
-          <wp:inline distT="0" distB="0" distL="0" distR="0" wp14:anchorId="67D92487" wp14:editId="38A1A6B8">
-            <wp:extent cx="3918049" cy="2095500"/>
-            <wp:effectExtent l="0" t="0" r="6350" b="0"/>
-            <wp:docPr id="2" name="Image 2"/>
             <wp:cNvGraphicFramePr>
               <a:graphicFrameLocks xmlns:a="http://schemas.openxmlformats.org/drawingml/2006/main" noChangeAspect="1"/>
             </wp:cNvGraphicFramePr>
@@ -134,7 +95,7 @@
                   <pic:spPr>
                     <a:xfrm>
                       <a:off x="0" y="0"/>
-                      <a:ext cx="3921330" cy="2097255"/>
+                      <a:ext cx="3385854" cy="2354274"/>
                     </a:xfrm>
                     <a:prstGeom prst="rect">
                       <a:avLst/>
@@ -148,48 +109,15 @@
       </w:r>
     </w:p>
     <w:p>
-      <w:pPr>
-        <w:rPr>
-          <w:b/>
-          <w:bCs/>
-          <w:i/>
-          <w:iCs/>
-          <w:sz w:val="28"/>
-          <w:szCs w:val="28"/>
-        </w:rPr>
-      </w:pPr>
-      <w:r>
-        <w:rPr>
-          <w:b/>
-          <w:bCs/>
-          <w:i/>
-          <w:iCs/>
-          <w:sz w:val="28"/>
-          <w:szCs w:val="28"/>
-        </w:rPr>
-        <w:t>Model Validation</w:t>
-      </w:r>
-    </w:p>
-    <w:p>
-      <w:pPr>
-        <w:rPr>
-          <w:b/>
-          <w:bCs/>
-          <w:i/>
-          <w:iCs/>
-          <w:sz w:val="28"/>
-          <w:szCs w:val="28"/>
-        </w:rPr>
-      </w:pPr>
       <w:r>
         <w:rPr>
           <w:noProof/>
         </w:rPr>
         <w:drawing>
-          <wp:inline distT="0" distB="0" distL="0" distR="0" wp14:anchorId="4842150F" wp14:editId="46570196">
-            <wp:extent cx="3768969" cy="1882407"/>
-            <wp:effectExtent l="0" t="0" r="3175" b="3810"/>
-            <wp:docPr id="3" name="Image 3"/>
+          <wp:inline distT="0" distB="0" distL="0" distR="0" wp14:anchorId="67D92487" wp14:editId="38A1A6B8">
+            <wp:extent cx="3918049" cy="2095500"/>
+            <wp:effectExtent l="0" t="0" r="6350" b="0"/>
+            <wp:docPr id="2" name="Image 2"/>
             <wp:cNvGraphicFramePr>
               <a:graphicFrameLocks xmlns:a="http://schemas.openxmlformats.org/drawingml/2006/main" noChangeAspect="1"/>
             </wp:cNvGraphicFramePr>
@@ -209,7 +137,7 @@
                   <pic:spPr>
                     <a:xfrm>
                       <a:off x="0" y="0"/>
-                      <a:ext cx="3776743" cy="1886290"/>
+                      <a:ext cx="3921330" cy="2097255"/>
                     </a:xfrm>
                     <a:prstGeom prst="rect">
                       <a:avLst/>
@@ -242,8 +170,7 @@
           <w:sz w:val="28"/>
           <w:szCs w:val="28"/>
         </w:rPr>
-        <w:lastRenderedPageBreak/>
-        <w:t xml:space="preserve">Overfitting </w:t>
+        <w:t>Model Validation</w:t>
       </w:r>
     </w:p>
     <w:p>
@@ -262,10 +189,10 @@
           <w:noProof/>
         </w:rPr>
         <w:drawing>
-          <wp:inline distT="0" distB="0" distL="0" distR="0" wp14:anchorId="5807EBBC" wp14:editId="42EB6D9A">
-            <wp:extent cx="2781300" cy="2295525"/>
-            <wp:effectExtent l="0" t="0" r="0" b="9525"/>
-            <wp:docPr id="4" name="Image 4"/>
+          <wp:inline distT="0" distB="0" distL="0" distR="0" wp14:anchorId="4842150F" wp14:editId="46570196">
+            <wp:extent cx="3768969" cy="1882407"/>
+            <wp:effectExtent l="0" t="0" r="3175" b="3810"/>
+            <wp:docPr id="3" name="Image 3"/>
             <wp:cNvGraphicFramePr>
               <a:graphicFrameLocks xmlns:a="http://schemas.openxmlformats.org/drawingml/2006/main" noChangeAspect="1"/>
             </wp:cNvGraphicFramePr>
@@ -285,7 +212,7 @@
                   <pic:spPr>
                     <a:xfrm>
                       <a:off x="0" y="0"/>
-                      <a:ext cx="2781300" cy="2295525"/>
+                      <a:ext cx="3776743" cy="1886290"/>
                     </a:xfrm>
                     <a:prstGeom prst="rect">
                       <a:avLst/>
@@ -300,25 +227,149 @@
     </w:p>
     <w:p>
       <w:pPr>
-        <w:rPr>
-          <w:b/>
-          <w:bCs/>
-          <w:i/>
-          <w:iCs/>
-          <w:sz w:val="28"/>
-          <w:szCs w:val="28"/>
-        </w:rPr>
-      </w:pPr>
-      <w:r>
-        <w:rPr>
-          <w:b/>
-          <w:bCs/>
-          <w:i/>
-          <w:iCs/>
-          <w:sz w:val="28"/>
-          <w:szCs w:val="28"/>
-        </w:rPr>
-        <w:t>Underfitting</w:t>
+        <w:shd w:val="clear" w:color="auto" w:fill="FFFFFF"/>
+        <w:spacing w:before="540" w:after="75" w:line="320" w:lineRule="atLeast"/>
+        <w:textAlignment w:val="baseline"/>
+        <w:outlineLvl w:val="1"/>
+        <w:rPr>
+          <w:rFonts w:eastAsia="Times New Roman" w:cstheme="minorHAnsi"/>
+          <w:b/>
+          <w:bCs/>
+          <w:i/>
+          <w:iCs/>
+          <w:color w:val="2E3D49"/>
+          <w:sz w:val="28"/>
+          <w:szCs w:val="28"/>
+          <w:lang w:val="en-US" w:eastAsia="fr-FR"/>
+        </w:rPr>
+      </w:pPr>
+      <w:r>
+        <w:rPr>
+          <w:rFonts w:eastAsia="Times New Roman" w:cstheme="minorHAnsi"/>
+          <w:b/>
+          <w:bCs/>
+          <w:i/>
+          <w:iCs/>
+          <w:color w:val="2E3D49"/>
+          <w:sz w:val="28"/>
+          <w:szCs w:val="28"/>
+          <w:lang w:val="en-US" w:eastAsia="fr-FR"/>
+        </w:rPr>
+        <w:lastRenderedPageBreak/>
+        <w:t>Validation Set: Takeaways</w:t>
+      </w:r>
+    </w:p>
+    <w:p>
+      <w:pPr>
+        <w:shd w:val="clear" w:color="auto" w:fill="FFFFFF"/>
+        <w:spacing w:after="225" w:line="240" w:lineRule="auto"/>
+        <w:textAlignment w:val="baseline"/>
+        <w:rPr>
+          <w:rFonts w:eastAsia="Times New Roman" w:cstheme="minorHAnsi"/>
+          <w:color w:val="4F4F4F"/>
+          <w:sz w:val="24"/>
+          <w:szCs w:val="24"/>
+          <w:lang w:val="en-US" w:eastAsia="fr-FR"/>
+        </w:rPr>
+      </w:pPr>
+      <w:r>
+        <w:rPr>
+          <w:rFonts w:eastAsia="Times New Roman" w:cstheme="minorHAnsi"/>
+          <w:color w:val="4F4F4F"/>
+          <w:sz w:val="24"/>
+          <w:szCs w:val="24"/>
+          <w:lang w:val="en-US" w:eastAsia="fr-FR"/>
+        </w:rPr>
+        <w:t>We create a validation set to</w:t>
+      </w:r>
+      <w:r>
+        <w:rPr>
+          <w:rFonts w:eastAsia="Times New Roman" w:cstheme="minorHAnsi"/>
+          <w:color w:val="4F4F4F"/>
+          <w:sz w:val="24"/>
+          <w:szCs w:val="24"/>
+          <w:lang w:val="en-US" w:eastAsia="fr-FR"/>
+        </w:rPr>
+        <w:t xml:space="preserve"> :</w:t>
+      </w:r>
+    </w:p>
+    <w:p>
+      <w:pPr>
+        <w:numPr>
+          <w:ilvl w:val="0"/>
+          <w:numId w:val="2"/>
+        </w:numPr>
+        <w:shd w:val="clear" w:color="auto" w:fill="FFFFFF"/>
+        <w:spacing w:after="0" w:line="240" w:lineRule="auto"/>
+        <w:textAlignment w:val="baseline"/>
+        <w:rPr>
+          <w:rFonts w:eastAsia="Times New Roman" w:cstheme="minorHAnsi"/>
+          <w:color w:val="4F4F4F"/>
+          <w:sz w:val="24"/>
+          <w:szCs w:val="24"/>
+          <w:lang w:val="en-US" w:eastAsia="fr-FR"/>
+        </w:rPr>
+      </w:pPr>
+      <w:r>
+        <w:rPr>
+          <w:rFonts w:eastAsia="Times New Roman" w:cstheme="minorHAnsi"/>
+          <w:color w:val="4F4F4F"/>
+          <w:sz w:val="24"/>
+          <w:szCs w:val="24"/>
+          <w:lang w:val="en-US" w:eastAsia="fr-FR"/>
+        </w:rPr>
+        <w:t>Measure how well a model generalizes, during training</w:t>
+      </w:r>
+    </w:p>
+    <w:p>
+      <w:pPr>
+        <w:numPr>
+          <w:ilvl w:val="0"/>
+          <w:numId w:val="2"/>
+        </w:numPr>
+        <w:shd w:val="clear" w:color="auto" w:fill="FFFFFF"/>
+        <w:spacing w:after="0" w:line="240" w:lineRule="auto"/>
+        <w:textAlignment w:val="baseline"/>
+        <w:rPr>
+          <w:rFonts w:eastAsia="Times New Roman" w:cstheme="minorHAnsi"/>
+          <w:color w:val="4F4F4F"/>
+          <w:sz w:val="24"/>
+          <w:szCs w:val="24"/>
+          <w:lang w:val="en-US" w:eastAsia="fr-FR"/>
+        </w:rPr>
+      </w:pPr>
+      <w:r>
+        <w:rPr>
+          <w:rFonts w:eastAsia="Times New Roman" w:cstheme="minorHAnsi"/>
+          <w:color w:val="4F4F4F"/>
+          <w:sz w:val="24"/>
+          <w:szCs w:val="24"/>
+          <w:lang w:val="en-US" w:eastAsia="fr-FR"/>
+        </w:rPr>
+        <w:t>Tell us when to stop training a model; when the validation loss stops decreasing (and especially when the validation loss starts increasing and the training loss is still decreasing)</w:t>
+      </w:r>
+    </w:p>
+    <w:p>
+      <w:pPr>
+        <w:rPr>
+          <w:b/>
+          <w:bCs/>
+          <w:i/>
+          <w:iCs/>
+          <w:sz w:val="28"/>
+          <w:szCs w:val="28"/>
+        </w:rPr>
+      </w:pPr>
+      <w:r>
+        <w:rPr>
+          <w:b/>
+          <w:bCs/>
+          <w:i/>
+          <w:iCs/>
+          <w:sz w:val="28"/>
+          <w:szCs w:val="28"/>
+        </w:rPr>
+        <w:t xml:space="preserve">Overfitting </w:t>
       </w:r>
     </w:p>
     <w:p>
@@ -337,10 +388,10 @@
           <w:noProof/>
         </w:rPr>
         <w:drawing>
-          <wp:inline distT="0" distB="0" distL="0" distR="0" wp14:anchorId="091ABB01" wp14:editId="6184BE46">
-            <wp:extent cx="2314575" cy="2114550"/>
-            <wp:effectExtent l="0" t="0" r="9525" b="0"/>
-            <wp:docPr id="5" name="Image 5"/>
+          <wp:inline distT="0" distB="0" distL="0" distR="0" wp14:anchorId="5807EBBC" wp14:editId="42EB6D9A">
+            <wp:extent cx="2781300" cy="2295525"/>
+            <wp:effectExtent l="0" t="0" r="0" b="9525"/>
+            <wp:docPr id="4" name="Image 4"/>
             <wp:cNvGraphicFramePr>
               <a:graphicFrameLocks xmlns:a="http://schemas.openxmlformats.org/drawingml/2006/main" noChangeAspect="1"/>
             </wp:cNvGraphicFramePr>
@@ -360,6 +411,81 @@
                   <pic:spPr>
                     <a:xfrm>
                       <a:off x="0" y="0"/>
+                      <a:ext cx="2781300" cy="2295525"/>
+                    </a:xfrm>
+                    <a:prstGeom prst="rect">
+                      <a:avLst/>
+                    </a:prstGeom>
+                  </pic:spPr>
+                </pic:pic>
+              </a:graphicData>
+            </a:graphic>
+          </wp:inline>
+        </w:drawing>
+      </w:r>
+    </w:p>
+    <w:p>
+      <w:pPr>
+        <w:rPr>
+          <w:b/>
+          <w:bCs/>
+          <w:i/>
+          <w:iCs/>
+          <w:sz w:val="28"/>
+          <w:szCs w:val="28"/>
+        </w:rPr>
+      </w:pPr>
+      <w:r>
+        <w:rPr>
+          <w:b/>
+          <w:bCs/>
+          <w:i/>
+          <w:iCs/>
+          <w:sz w:val="28"/>
+          <w:szCs w:val="28"/>
+        </w:rPr>
+        <w:t>Underfitting</w:t>
+      </w:r>
+    </w:p>
+    <w:p>
+      <w:pPr>
+        <w:rPr>
+          <w:b/>
+          <w:bCs/>
+          <w:i/>
+          <w:iCs/>
+          <w:sz w:val="28"/>
+          <w:szCs w:val="28"/>
+        </w:rPr>
+      </w:pPr>
+      <w:r>
+        <w:rPr>
+          <w:noProof/>
+        </w:rPr>
+        <w:drawing>
+          <wp:inline distT="0" distB="0" distL="0" distR="0" wp14:anchorId="091ABB01" wp14:editId="6184BE46">
+            <wp:extent cx="2314575" cy="2114550"/>
+            <wp:effectExtent l="0" t="0" r="9525" b="0"/>
+            <wp:docPr id="5" name="Image 5"/>
+            <wp:cNvGraphicFramePr>
+              <a:graphicFrameLocks xmlns:a="http://schemas.openxmlformats.org/drawingml/2006/main" noChangeAspect="1"/>
+            </wp:cNvGraphicFramePr>
+            <a:graphic xmlns:a="http://schemas.openxmlformats.org/drawingml/2006/main">
+              <a:graphicData uri="http://schemas.openxmlformats.org/drawingml/2006/picture">
+                <pic:pic xmlns:pic="http://schemas.openxmlformats.org/drawingml/2006/picture">
+                  <pic:nvPicPr>
+                    <pic:cNvPr id="1" name=""/>
+                    <pic:cNvPicPr/>
+                  </pic:nvPicPr>
+                  <pic:blipFill>
+                    <a:blip r:embed="rId9"/>
+                    <a:stretch>
+                      <a:fillRect/>
+                    </a:stretch>
+                  </pic:blipFill>
+                  <pic:spPr>
+                    <a:xfrm>
+                      <a:off x="0" y="0"/>
                       <a:ext cx="2314575" cy="2114550"/>
                     </a:xfrm>
                     <a:prstGeom prst="rect">
@@ -384,6 +510,148 @@
           <w:szCs w:val="28"/>
         </w:rPr>
       </w:pPr>
+      <w:r>
+        <w:rPr>
+          <w:noProof/>
+        </w:rPr>
+        <w:drawing>
+          <wp:inline distT="0" distB="0" distL="0" distR="0" wp14:anchorId="02E239C4" wp14:editId="789C823B">
+            <wp:extent cx="3409900" cy="2022231"/>
+            <wp:effectExtent l="0" t="0" r="635" b="0"/>
+            <wp:docPr id="6" name="Image 6"/>
+            <wp:cNvGraphicFramePr>
+              <a:graphicFrameLocks xmlns:a="http://schemas.openxmlformats.org/drawingml/2006/main" noChangeAspect="1"/>
+            </wp:cNvGraphicFramePr>
+            <a:graphic xmlns:a="http://schemas.openxmlformats.org/drawingml/2006/main">
+              <a:graphicData uri="http://schemas.openxmlformats.org/drawingml/2006/picture">
+                <pic:pic xmlns:pic="http://schemas.openxmlformats.org/drawingml/2006/picture">
+                  <pic:nvPicPr>
+                    <pic:cNvPr id="1" name=""/>
+                    <pic:cNvPicPr/>
+                  </pic:nvPicPr>
+                  <pic:blipFill>
+                    <a:blip r:embed="rId10"/>
+                    <a:stretch>
+                      <a:fillRect/>
+                    </a:stretch>
+                  </pic:blipFill>
+                  <pic:spPr>
+                    <a:xfrm>
+                      <a:off x="0" y="0"/>
+                      <a:ext cx="3414411" cy="2024907"/>
+                    </a:xfrm>
+                    <a:prstGeom prst="rect">
+                      <a:avLst/>
+                    </a:prstGeom>
+                  </pic:spPr>
+                </pic:pic>
+              </a:graphicData>
+            </a:graphic>
+          </wp:inline>
+        </w:drawing>
+      </w:r>
+    </w:p>
+    <w:p>
+      <w:pPr>
+        <w:numPr>
+          <w:ilvl w:val="0"/>
+          <w:numId w:val="1"/>
+        </w:numPr>
+        <w:shd w:val="clear" w:color="auto" w:fill="FFFFFF"/>
+        <w:spacing w:before="100" w:beforeAutospacing="1" w:after="100" w:afterAutospacing="1" w:line="240" w:lineRule="auto"/>
+        <w:rPr>
+          <w:rFonts w:ascii="Raleway" w:eastAsia="Times New Roman" w:hAnsi="Raleway" w:cs="Times New Roman"/>
+          <w:color w:val="000000"/>
+          <w:lang w:val="en-US" w:eastAsia="fr-FR"/>
+        </w:rPr>
+      </w:pPr>
+      <w:r>
+        <w:rPr>
+          <w:rFonts w:ascii="Raleway" w:eastAsia="Times New Roman" w:hAnsi="Raleway" w:cs="Times New Roman"/>
+          <w:color w:val="000000"/>
+          <w:lang w:val="en-US" w:eastAsia="fr-FR"/>
+        </w:rPr>
+        <w:lastRenderedPageBreak/>
+        <w:t>The training process should be stopped when the validation error trend changes from descending to ascending</w:t>
+      </w:r>
+    </w:p>
+    <w:p>
+      <w:pPr>
+        <w:rPr>
+          <w:b/>
+          <w:bCs/>
+          <w:i/>
+          <w:iCs/>
+          <w:sz w:val="28"/>
+          <w:szCs w:val="28"/>
+          <w:lang w:val="en-US"/>
+        </w:rPr>
+      </w:pPr>
+      <w:r>
+        <w:rPr>
+          <w:b/>
+          <w:bCs/>
+          <w:i/>
+          <w:iCs/>
+          <w:sz w:val="28"/>
+          <w:szCs w:val="28"/>
+          <w:lang w:val="en-US"/>
+        </w:rPr>
+        <w:t>Image classification steps</w:t>
+      </w:r>
+    </w:p>
+    <w:p>
+      <w:pPr>
+        <w:rPr>
+          <w:b/>
+          <w:bCs/>
+          <w:i/>
+          <w:iCs/>
+          <w:sz w:val="28"/>
+          <w:szCs w:val="28"/>
+          <w:lang w:val="en-US"/>
+        </w:rPr>
+      </w:pPr>
+      <w:r>
+        <w:rPr>
+          <w:noProof/>
+        </w:rPr>
+        <w:drawing>
+          <wp:inline distT="0" distB="0" distL="0" distR="0" wp14:anchorId="4513E2DB" wp14:editId="5D4F40E5">
+            <wp:extent cx="5760720" cy="2562860"/>
+            <wp:effectExtent l="0" t="0" r="0" b="8890"/>
+            <wp:docPr id="7" name="Image 7"/>
+            <wp:cNvGraphicFramePr>
+              <a:graphicFrameLocks xmlns:a="http://schemas.openxmlformats.org/drawingml/2006/main" noChangeAspect="1"/>
+            </wp:cNvGraphicFramePr>
+            <a:graphic xmlns:a="http://schemas.openxmlformats.org/drawingml/2006/main">
+              <a:graphicData uri="http://schemas.openxmlformats.org/drawingml/2006/picture">
+                <pic:pic xmlns:pic="http://schemas.openxmlformats.org/drawingml/2006/picture">
+                  <pic:nvPicPr>
+                    <pic:cNvPr id="1" name=""/>
+                    <pic:cNvPicPr/>
+                  </pic:nvPicPr>
+                  <pic:blipFill>
+                    <a:blip r:embed="rId11"/>
+                    <a:stretch>
+                      <a:fillRect/>
+                    </a:stretch>
+                  </pic:blipFill>
+                  <pic:spPr>
+                    <a:xfrm>
+                      <a:off x="0" y="0"/>
+                      <a:ext cx="5760720" cy="2562860"/>
+                    </a:xfrm>
+                    <a:prstGeom prst="rect">
+                      <a:avLst/>
+                    </a:prstGeom>
+                  </pic:spPr>
+                </pic:pic>
+              </a:graphicData>
+            </a:graphic>
+          </wp:inline>
+        </w:drawing>
+      </w:r>
     </w:p>
     <w:sectPr>
       <w:pgSz w:w="11906" w:h="16838"/>
@@ -393,6 +661,279 @@
     </w:sectPr>
   </w:body>
 </w:document>
+</file>
+
+<file path=word/numbering.xml><?xml version="1.0" encoding="utf-8"?>
+<w:numbering xmlns:wpc="http://schemas.microsoft.com/office/word/2010/wordprocessingCanvas" xmlns:cx="http://schemas.microsoft.com/office/drawing/2014/chartex" xmlns:cx1="http://schemas.microsoft.com/office/drawing/2015/9/8/chartex" xmlns:cx2="http://schemas.microsoft.com/office/drawing/2015/10/21/chartex" xmlns:cx3="http://schemas.microsoft.com/office/drawing/2016/5/9/chartex" xmlns:cx4="http://schemas.microsoft.com/office/drawing/2016/5/10/chartex" xmlns:cx5="http://schemas.microsoft.com/office/drawing/2016/5/11/chartex" xmlns:cx6="http://schemas.microsoft.com/office/drawing/2016/5/12/chartex" xmlns:cx7="http://schemas.microsoft.com/office/drawing/2016/5/13/chartex" xmlns:cx8="http://schemas.microsoft.com/office/drawing/2016/5/14/chartex" xmlns:mc="http://schemas.openxmlformats.org/markup-compatibility/2006" xmlns:aink="http://schemas.microsoft.com/office/drawing/2016/ink" xmlns:am3d="http://schemas.microsoft.com/office/drawing/2017/model3d" xmlns:o="urn:schemas-microsoft-com:office:office" xmlns:r="http://schemas.openxmlformats.org/officeDocument/2006/relationships" xmlns:m="http://schemas.openxmlformats.org/officeDocument/2006/math" xmlns:v="urn:schemas-microsoft-com:vml" xmlns:wp14="http://schemas.microsoft.com/office/word/2010/wordprocessingDrawing" xmlns:wp="http://schemas.openxmlformats.org/drawingml/2006/wordprocessingDrawing" xmlns:w10="urn:schemas-microsoft-com:office:word" xmlns:w="http://schemas.openxmlformats.org/wordprocessingml/2006/main" xmlns:w14="http://schemas.microsoft.com/office/word/2010/wordml" xmlns:w15="http://schemas.microsoft.com/office/word/2012/wordml" xmlns:w16cex="http://schemas.microsoft.com/office/word/2018/wordml/cex" xmlns:w16cid="http://schemas.microsoft.com/office/word/2016/wordml/cid" xmlns:w16="http://schemas.microsoft.com/office/word/2018/wordml" xmlns:w16sdtdh="http://schemas.microsoft.com/office/word/2020/wordml/sdtdatahash" xmlns:w16se="http://schemas.microsoft.com/office/word/2015/wordml/symex" xmlns:wpg="http://schemas.microsoft.com/office/word/2010/wordprocessingGroup" xmlns:wpi="http://schemas.microsoft.com/office/word/2010/wordprocessingInk" xmlns:wne="http://schemas.microsoft.com/office/word/2006/wordml" xmlns:wps="http://schemas.microsoft.com/office/word/2010/wordprocessingShape" mc:Ignorable="w14 w15 w16se w16cid w16 w16cex w16sdtdh wp14">
+  <w:abstractNum w:abstractNumId="0" w15:restartNumberingAfterBreak="0">
+    <w:nsid w:val="44D551CA"/>
+    <w:multiLevelType w:val="multilevel"/>
+    <w:tmpl w:val="EACC15FC"/>
+    <w:lvl w:ilvl="0">
+      <w:start w:val="1"/>
+      <w:numFmt w:val="decimal"/>
+      <w:lvlText w:val="%1."/>
+      <w:lvlJc w:val="left"/>
+      <w:pPr>
+        <w:tabs>
+          <w:tab w:val="num" w:pos="720"/>
+        </w:tabs>
+        <w:ind w:left="720" w:hanging="360"/>
+      </w:pPr>
+    </w:lvl>
+    <w:lvl w:ilvl="1" w:tentative="1">
+      <w:start w:val="1"/>
+      <w:numFmt w:val="decimal"/>
+      <w:lvlText w:val="%2."/>
+      <w:lvlJc w:val="left"/>
+      <w:pPr>
+        <w:tabs>
+          <w:tab w:val="num" w:pos="1440"/>
+        </w:tabs>
+        <w:ind w:left="1440" w:hanging="360"/>
+      </w:pPr>
+    </w:lvl>
+    <w:lvl w:ilvl="2" w:tentative="1">
+      <w:start w:val="1"/>
+      <w:numFmt w:val="decimal"/>
+      <w:lvlText w:val="%3."/>
+      <w:lvlJc w:val="left"/>
+      <w:pPr>
+        <w:tabs>
+          <w:tab w:val="num" w:pos="2160"/>
+        </w:tabs>
+        <w:ind w:left="2160" w:hanging="360"/>
+      </w:pPr>
+    </w:lvl>
+    <w:lvl w:ilvl="3" w:tentative="1">
+      <w:start w:val="1"/>
+      <w:numFmt w:val="decimal"/>
+      <w:lvlText w:val="%4."/>
+      <w:lvlJc w:val="left"/>
+      <w:pPr>
+        <w:tabs>
+          <w:tab w:val="num" w:pos="2880"/>
+        </w:tabs>
+        <w:ind w:left="2880" w:hanging="360"/>
+      </w:pPr>
+    </w:lvl>
+    <w:lvl w:ilvl="4" w:tentative="1">
+      <w:start w:val="1"/>
+      <w:numFmt w:val="decimal"/>
+      <w:lvlText w:val="%5."/>
+      <w:lvlJc w:val="left"/>
+      <w:pPr>
+        <w:tabs>
+          <w:tab w:val="num" w:pos="3600"/>
+        </w:tabs>
+        <w:ind w:left="3600" w:hanging="360"/>
+      </w:pPr>
+    </w:lvl>
+    <w:lvl w:ilvl="5" w:tentative="1">
+      <w:start w:val="1"/>
+      <w:numFmt w:val="decimal"/>
+      <w:lvlText w:val="%6."/>
+      <w:lvlJc w:val="left"/>
+      <w:pPr>
+        <w:tabs>
+          <w:tab w:val="num" w:pos="4320"/>
+        </w:tabs>
+        <w:ind w:left="4320" w:hanging="360"/>
+      </w:pPr>
+    </w:lvl>
+    <w:lvl w:ilvl="6" w:tentative="1">
+      <w:start w:val="1"/>
+      <w:numFmt w:val="decimal"/>
+      <w:lvlText w:val="%7."/>
+      <w:lvlJc w:val="left"/>
+      <w:pPr>
+        <w:tabs>
+          <w:tab w:val="num" w:pos="5040"/>
+        </w:tabs>
+        <w:ind w:left="5040" w:hanging="360"/>
+      </w:pPr>
+    </w:lvl>
+    <w:lvl w:ilvl="7" w:tentative="1">
+      <w:start w:val="1"/>
+      <w:numFmt w:val="decimal"/>
+      <w:lvlText w:val="%8."/>
+      <w:lvlJc w:val="left"/>
+      <w:pPr>
+        <w:tabs>
+          <w:tab w:val="num" w:pos="5760"/>
+        </w:tabs>
+        <w:ind w:left="5760" w:hanging="360"/>
+      </w:pPr>
+    </w:lvl>
+    <w:lvl w:ilvl="8" w:tentative="1">
+      <w:start w:val="1"/>
+      <w:numFmt w:val="decimal"/>
+      <w:lvlText w:val="%9."/>
+      <w:lvlJc w:val="left"/>
+      <w:pPr>
+        <w:tabs>
+          <w:tab w:val="num" w:pos="6480"/>
+        </w:tabs>
+        <w:ind w:left="6480" w:hanging="360"/>
+      </w:pPr>
+    </w:lvl>
+  </w:abstractNum>
+  <w:abstractNum w:abstractNumId="1" w15:restartNumberingAfterBreak="0">
+    <w:nsid w:val="56AC3C96"/>
+    <w:multiLevelType w:val="multilevel"/>
+    <w:tmpl w:val="09485CC6"/>
+    <w:lvl w:ilvl="0">
+      <w:start w:val="1"/>
+      <w:numFmt w:val="bullet"/>
+      <w:lvlText w:val=""/>
+      <w:lvlJc w:val="left"/>
+      <w:pPr>
+        <w:tabs>
+          <w:tab w:val="num" w:pos="720"/>
+        </w:tabs>
+        <w:ind w:left="720" w:hanging="360"/>
+      </w:pPr>
+      <w:rPr>
+        <w:rFonts w:ascii="Symbol" w:hAnsi="Symbol" w:hint="default"/>
+        <w:sz w:val="20"/>
+      </w:rPr>
+    </w:lvl>
+    <w:lvl w:ilvl="1" w:tentative="1">
+      <w:start w:val="1"/>
+      <w:numFmt w:val="bullet"/>
+      <w:lvlText w:val=""/>
+      <w:lvlJc w:val="left"/>
+      <w:pPr>
+        <w:tabs>
+          <w:tab w:val="num" w:pos="1440"/>
+        </w:tabs>
+        <w:ind w:left="1440" w:hanging="360"/>
+      </w:pPr>
+      <w:rPr>
+        <w:rFonts w:ascii="Symbol" w:hAnsi="Symbol" w:hint="default"/>
+        <w:sz w:val="20"/>
+      </w:rPr>
+    </w:lvl>
+    <w:lvl w:ilvl="2" w:tentative="1">
+      <w:start w:val="1"/>
+      <w:numFmt w:val="bullet"/>
+      <w:lvlText w:val=""/>
+      <w:lvlJc w:val="left"/>
+      <w:pPr>
+        <w:tabs>
+          <w:tab w:val="num" w:pos="2160"/>
+        </w:tabs>
+        <w:ind w:left="2160" w:hanging="360"/>
+      </w:pPr>
+      <w:rPr>
+        <w:rFonts w:ascii="Symbol" w:hAnsi="Symbol" w:hint="default"/>
+        <w:sz w:val="20"/>
+      </w:rPr>
+    </w:lvl>
+    <w:lvl w:ilvl="3" w:tentative="1">
+      <w:start w:val="1"/>
+      <w:numFmt w:val="bullet"/>
+      <w:lvlText w:val=""/>
+      <w:lvlJc w:val="left"/>
+      <w:pPr>
+        <w:tabs>
+          <w:tab w:val="num" w:pos="2880"/>
+        </w:tabs>
+        <w:ind w:left="2880" w:hanging="360"/>
+      </w:pPr>
+      <w:rPr>
+        <w:rFonts w:ascii="Symbol" w:hAnsi="Symbol" w:hint="default"/>
+        <w:sz w:val="20"/>
+      </w:rPr>
+    </w:lvl>
+    <w:lvl w:ilvl="4" w:tentative="1">
+      <w:start w:val="1"/>
+      <w:numFmt w:val="bullet"/>
+      <w:lvlText w:val=""/>
+      <w:lvlJc w:val="left"/>
+      <w:pPr>
+        <w:tabs>
+          <w:tab w:val="num" w:pos="3600"/>
+        </w:tabs>
+        <w:ind w:left="3600" w:hanging="360"/>
+      </w:pPr>
+      <w:rPr>
+        <w:rFonts w:ascii="Symbol" w:hAnsi="Symbol" w:hint="default"/>
+        <w:sz w:val="20"/>
+      </w:rPr>
+    </w:lvl>
+    <w:lvl w:ilvl="5" w:tentative="1">
+      <w:start w:val="1"/>
+      <w:numFmt w:val="bullet"/>
+      <w:lvlText w:val=""/>
+      <w:lvlJc w:val="left"/>
+      <w:pPr>
+        <w:tabs>
+          <w:tab w:val="num" w:pos="4320"/>
+        </w:tabs>
+        <w:ind w:left="4320" w:hanging="360"/>
+      </w:pPr>
+      <w:rPr>
+        <w:rFonts w:ascii="Symbol" w:hAnsi="Symbol" w:hint="default"/>
+        <w:sz w:val="20"/>
+      </w:rPr>
+    </w:lvl>
+    <w:lvl w:ilvl="6" w:tentative="1">
+      <w:start w:val="1"/>
+      <w:numFmt w:val="bullet"/>
+      <w:lvlText w:val=""/>
+      <w:lvlJc w:val="left"/>
+      <w:pPr>
+        <w:tabs>
+          <w:tab w:val="num" w:pos="5040"/>
+        </w:tabs>
+        <w:ind w:left="5040" w:hanging="360"/>
+      </w:pPr>
+      <w:rPr>
+        <w:rFonts w:ascii="Symbol" w:hAnsi="Symbol" w:hint="default"/>
+        <w:sz w:val="20"/>
+      </w:rPr>
+    </w:lvl>
+    <w:lvl w:ilvl="7" w:tentative="1">
+      <w:start w:val="1"/>
+      <w:numFmt w:val="bullet"/>
+      <w:lvlText w:val=""/>
+      <w:lvlJc w:val="left"/>
+      <w:pPr>
+        <w:tabs>
+          <w:tab w:val="num" w:pos="5760"/>
+        </w:tabs>
+        <w:ind w:left="5760" w:hanging="360"/>
+      </w:pPr>
+      <w:rPr>
+        <w:rFonts w:ascii="Symbol" w:hAnsi="Symbol" w:hint="default"/>
+        <w:sz w:val="20"/>
+      </w:rPr>
+    </w:lvl>
+    <w:lvl w:ilvl="8" w:tentative="1">
+      <w:start w:val="1"/>
+      <w:numFmt w:val="bullet"/>
+      <w:lvlText w:val=""/>
+      <w:lvlJc w:val="left"/>
+      <w:pPr>
+        <w:tabs>
+          <w:tab w:val="num" w:pos="6480"/>
+        </w:tabs>
+        <w:ind w:left="6480" w:hanging="360"/>
+      </w:pPr>
+      <w:rPr>
+        <w:rFonts w:ascii="Symbol" w:hAnsi="Symbol" w:hint="default"/>
+        <w:sz w:val="20"/>
+      </w:rPr>
+    </w:lvl>
+  </w:abstractNum>
+  <w:num w:numId="1">
+    <w:abstractNumId w:val="1"/>
+  </w:num>
+  <w:num w:numId="2">
+    <w:abstractNumId w:val="0"/>
+  </w:num>
+</w:numbering>
 </file>
 
 <file path=word/styles.xml><?xml version="1.0" encoding="utf-8"?>
@@ -794,6 +1335,26 @@
     <w:name w:val="Normal"/>
     <w:qFormat/>
   </w:style>
+  <w:style w:type="paragraph" w:styleId="Titre2">
+    <w:name w:val="heading 2"/>
+    <w:basedOn w:val="Normal"/>
+    <w:link w:val="Titre2Car"/>
+    <w:uiPriority w:val="9"/>
+    <w:qFormat/>
+    <w:rsid w:val="00D93253"/>
+    <w:pPr>
+      <w:spacing w:before="100" w:beforeAutospacing="1" w:after="100" w:afterAutospacing="1" w:line="240" w:lineRule="auto"/>
+      <w:outlineLvl w:val="1"/>
+    </w:pPr>
+    <w:rPr>
+      <w:rFonts w:ascii="Times New Roman" w:eastAsia="Times New Roman" w:hAnsi="Times New Roman" w:cs="Times New Roman"/>
+      <w:b/>
+      <w:bCs/>
+      <w:sz w:val="36"/>
+      <w:szCs w:val="36"/>
+      <w:lang w:eastAsia="fr-FR"/>
+    </w:rPr>
+  </w:style>
   <w:style w:type="character" w:default="1" w:styleId="Policepardfaut">
     <w:name w:val="Default Paragraph Font"/>
     <w:uiPriority w:val="1"/>
@@ -820,6 +1381,49 @@
     <w:uiPriority w:val="99"/>
     <w:semiHidden/>
     <w:unhideWhenUsed/>
+  </w:style>
+  <w:style w:type="character" w:styleId="lev">
+    <w:name w:val="Strong"/>
+    <w:basedOn w:val="Policepardfaut"/>
+    <w:uiPriority w:val="22"/>
+    <w:qFormat/>
+    <w:rsid w:val="00D93253"/>
+    <w:rPr>
+      <w:b/>
+      <w:bCs/>
+    </w:rPr>
+  </w:style>
+  <w:style w:type="character" w:customStyle="1" w:styleId="Titre2Car">
+    <w:name w:val="Titre 2 Car"/>
+    <w:basedOn w:val="Policepardfaut"/>
+    <w:link w:val="Titre2"/>
+    <w:uiPriority w:val="9"/>
+    <w:rsid w:val="00D93253"/>
+    <w:rPr>
+      <w:rFonts w:ascii="Times New Roman" w:eastAsia="Times New Roman" w:hAnsi="Times New Roman" w:cs="Times New Roman"/>
+      <w:b/>
+      <w:bCs/>
+      <w:sz w:val="36"/>
+      <w:szCs w:val="36"/>
+      <w:lang w:eastAsia="fr-FR"/>
+    </w:rPr>
+  </w:style>
+  <w:style w:type="paragraph" w:styleId="NormalWeb">
+    <w:name w:val="Normal (Web)"/>
+    <w:basedOn w:val="Normal"/>
+    <w:uiPriority w:val="99"/>
+    <w:semiHidden/>
+    <w:unhideWhenUsed/>
+    <w:rsid w:val="00D93253"/>
+    <w:pPr>
+      <w:spacing w:before="100" w:beforeAutospacing="1" w:after="100" w:afterAutospacing="1" w:line="240" w:lineRule="auto"/>
+    </w:pPr>
+    <w:rPr>
+      <w:rFonts w:ascii="Times New Roman" w:eastAsia="Times New Roman" w:hAnsi="Times New Roman" w:cs="Times New Roman"/>
+      <w:sz w:val="24"/>
+      <w:szCs w:val="24"/>
+      <w:lang w:eastAsia="fr-FR"/>
+    </w:rPr>
   </w:style>
 </w:styles>
 </file>

</xml_diff>

<commit_message>
Explication des images à hautes et basses fréquences
</commit_message>
<xml_diff>
--- a/Lesson 5 Convolutional Neural Networks/Explanations.docx
+++ b/Lesson 5 Convolutional Neural Networks/Explanations.docx
@@ -22,7 +22,31 @@
           <w:sz w:val="28"/>
           <w:szCs w:val="28"/>
         </w:rPr>
-        <w:t>How Computers Interpret Images </w:t>
+        <w:t xml:space="preserve">How Computers </w:t>
+      </w:r>
+      <w:proofErr w:type="spellStart"/>
+      <w:r>
+        <w:rPr>
+          <w:b/>
+          <w:bCs/>
+          <w:i/>
+          <w:iCs/>
+          <w:sz w:val="28"/>
+          <w:szCs w:val="28"/>
+        </w:rPr>
+        <w:t>Interpret</w:t>
+      </w:r>
+      <w:proofErr w:type="spellEnd"/>
+      <w:r>
+        <w:rPr>
+          <w:b/>
+          <w:bCs/>
+          <w:i/>
+          <w:iCs/>
+          <w:sz w:val="28"/>
+          <w:szCs w:val="28"/>
+        </w:rPr>
+        <w:t xml:space="preserve"> Images </w:t>
       </w:r>
     </w:p>
     <w:p>
@@ -31,8 +55,13 @@
       </w:r>
     </w:p>
     <w:p>
-      <w:r>
-        <w:t xml:space="preserve">Flatenning : convertir n’importe </w:t>
+      <w:proofErr w:type="spellStart"/>
+      <w:r>
+        <w:t>Flatenning</w:t>
+      </w:r>
+      <w:proofErr w:type="spellEnd"/>
+      <w:r>
+        <w:t xml:space="preserve"> : convertir n’importe </w:t>
       </w:r>
       <w:r>
         <w:t>qu’elle image en vecteur</w:t>
@@ -40,31 +69,65 @@
     </w:p>
     <w:p>
       <w:r>
-        <w:t>Dropout : c’est le fait de désactiver des nœuds de manière séquentielle pour éviter l’overfitting. A savoir que les nœuds de sortie ne peuvent pas être désactiver.</w:t>
-      </w:r>
-    </w:p>
-    <w:p>
-      <w:pPr>
-        <w:rPr>
-          <w:b/>
-          <w:bCs/>
-          <w:i/>
-          <w:iCs/>
-          <w:sz w:val="28"/>
-          <w:szCs w:val="28"/>
-        </w:rPr>
-      </w:pPr>
-      <w:r>
-        <w:rPr>
-          <w:b/>
-          <w:bCs/>
-          <w:i/>
-          <w:iCs/>
-          <w:sz w:val="28"/>
-          <w:szCs w:val="28"/>
-        </w:rPr>
-        <w:t>Loss &amp; Optimization</w:t>
-      </w:r>
+        <w:t>Dropout : c’est le fait de désactiver des nœuds de manière séquentielle pour éviter l’</w:t>
+      </w:r>
+      <w:proofErr w:type="spellStart"/>
+      <w:r>
+        <w:t>overfitting</w:t>
+      </w:r>
+      <w:proofErr w:type="spellEnd"/>
+      <w:r>
+        <w:t>. A savoir que les nœuds de sortie ne peuvent pas être désactiver.</w:t>
+      </w:r>
+    </w:p>
+    <w:p>
+      <w:pPr>
+        <w:rPr>
+          <w:b/>
+          <w:bCs/>
+          <w:i/>
+          <w:iCs/>
+          <w:sz w:val="28"/>
+          <w:szCs w:val="28"/>
+        </w:rPr>
+      </w:pPr>
+      <w:proofErr w:type="spellStart"/>
+      <w:r>
+        <w:rPr>
+          <w:b/>
+          <w:bCs/>
+          <w:i/>
+          <w:iCs/>
+          <w:sz w:val="28"/>
+          <w:szCs w:val="28"/>
+        </w:rPr>
+        <w:t>Loss</w:t>
+      </w:r>
+      <w:proofErr w:type="spellEnd"/>
+      <w:r>
+        <w:rPr>
+          <w:b/>
+          <w:bCs/>
+          <w:i/>
+          <w:iCs/>
+          <w:sz w:val="28"/>
+          <w:szCs w:val="28"/>
+        </w:rPr>
+        <w:t xml:space="preserve"> &amp; </w:t>
+      </w:r>
+      <w:proofErr w:type="spellStart"/>
+      <w:r>
+        <w:rPr>
+          <w:b/>
+          <w:bCs/>
+          <w:i/>
+          <w:iCs/>
+          <w:sz w:val="28"/>
+          <w:szCs w:val="28"/>
+        </w:rPr>
+        <w:t>Optimization</w:t>
+      </w:r>
+      <w:proofErr w:type="spellEnd"/>
     </w:p>
     <w:p>
       <w:r>
@@ -280,8 +343,9 @@
           <w:szCs w:val="24"/>
           <w:lang w:val="en-US" w:eastAsia="fr-FR"/>
         </w:rPr>
-        <w:t>We create a validation set to</w:t>
-      </w:r>
+        <w:t xml:space="preserve">We create a validation set </w:t>
+      </w:r>
+      <w:proofErr w:type="gramStart"/>
       <w:r>
         <w:rPr>
           <w:rFonts w:eastAsia="Times New Roman" w:cstheme="minorHAnsi"/>
@@ -290,8 +354,19 @@
           <w:szCs w:val="24"/>
           <w:lang w:val="en-US" w:eastAsia="fr-FR"/>
         </w:rPr>
+        <w:t>to</w:t>
+      </w:r>
+      <w:r>
+        <w:rPr>
+          <w:rFonts w:eastAsia="Times New Roman" w:cstheme="minorHAnsi"/>
+          <w:color w:val="4F4F4F"/>
+          <w:sz w:val="24"/>
+          <w:szCs w:val="24"/>
+          <w:lang w:val="en-US" w:eastAsia="fr-FR"/>
+        </w:rPr>
         <w:t xml:space="preserve"> :</w:t>
       </w:r>
+      <w:proofErr w:type="gramEnd"/>
     </w:p>
     <w:p>
       <w:pPr>
@@ -360,16 +435,29 @@
           <w:szCs w:val="28"/>
         </w:rPr>
       </w:pPr>
-      <w:r>
-        <w:rPr>
-          <w:b/>
-          <w:bCs/>
-          <w:i/>
-          <w:iCs/>
-          <w:sz w:val="28"/>
-          <w:szCs w:val="28"/>
-        </w:rPr>
-        <w:t xml:space="preserve">Overfitting </w:t>
+      <w:proofErr w:type="spellStart"/>
+      <w:r>
+        <w:rPr>
+          <w:b/>
+          <w:bCs/>
+          <w:i/>
+          <w:iCs/>
+          <w:sz w:val="28"/>
+          <w:szCs w:val="28"/>
+        </w:rPr>
+        <w:t>Overfitting</w:t>
+      </w:r>
+      <w:proofErr w:type="spellEnd"/>
+      <w:r>
+        <w:rPr>
+          <w:b/>
+          <w:bCs/>
+          <w:i/>
+          <w:iCs/>
+          <w:sz w:val="28"/>
+          <w:szCs w:val="28"/>
+        </w:rPr>
+        <w:t xml:space="preserve"> </w:t>
       </w:r>
     </w:p>
     <w:p>
@@ -435,6 +523,7 @@
           <w:szCs w:val="28"/>
         </w:rPr>
       </w:pPr>
+      <w:proofErr w:type="spellStart"/>
       <w:r>
         <w:rPr>
           <w:b/>
@@ -446,6 +535,7 @@
         </w:rPr>
         <w:t>Underfitting</w:t>
       </w:r>
+      <w:proofErr w:type="spellEnd"/>
     </w:p>
     <w:p>
       <w:pPr>
@@ -652,6 +742,304 @@
           </wp:inline>
         </w:drawing>
       </w:r>
+    </w:p>
+    <w:p>
+      <w:pPr>
+        <w:rPr>
+          <w:b/>
+          <w:bCs/>
+          <w:i/>
+          <w:iCs/>
+          <w:sz w:val="28"/>
+          <w:szCs w:val="28"/>
+          <w:lang w:val="en-US"/>
+        </w:rPr>
+      </w:pPr>
+    </w:p>
+    <w:p>
+      <w:pPr>
+        <w:rPr>
+          <w:b/>
+          <w:bCs/>
+          <w:i/>
+          <w:iCs/>
+          <w:sz w:val="28"/>
+          <w:szCs w:val="28"/>
+          <w:lang w:val="en-US"/>
+        </w:rPr>
+      </w:pPr>
+      <w:r>
+        <w:rPr>
+          <w:b/>
+          <w:bCs/>
+          <w:i/>
+          <w:iCs/>
+          <w:sz w:val="28"/>
+          <w:szCs w:val="28"/>
+          <w:lang w:val="en-US"/>
+        </w:rPr>
+        <w:t>Frequency in images</w:t>
+      </w:r>
+    </w:p>
+    <w:p>
+      <w:pPr>
+        <w:rPr>
+          <w:rFonts w:cstheme="minorHAnsi"/>
+          <w:b/>
+          <w:bCs/>
+          <w:i/>
+          <w:iCs/>
+          <w:sz w:val="28"/>
+          <w:szCs w:val="28"/>
+          <w:lang w:val="en-US"/>
+        </w:rPr>
+      </w:pPr>
+      <w:r>
+        <w:rPr>
+          <w:rFonts w:cstheme="minorHAnsi"/>
+          <w:color w:val="2E3D49"/>
+          <w:lang w:val="en-US"/>
+        </w:rPr>
+        <w:t>High and low frequency</w:t>
+      </w:r>
+    </w:p>
+    <w:p>
+      <w:pPr>
+        <w:pStyle w:val="NormalWeb"/>
+        <w:shd w:val="clear" w:color="auto" w:fill="FFFFFF"/>
+        <w:spacing w:before="0" w:beforeAutospacing="0" w:after="0" w:afterAutospacing="0"/>
+        <w:textAlignment w:val="baseline"/>
+        <w:rPr>
+          <w:rFonts w:asciiTheme="minorHAnsi" w:hAnsiTheme="minorHAnsi" w:cstheme="minorHAnsi"/>
+          <w:color w:val="4F4F4F"/>
+          <w:sz w:val="22"/>
+          <w:szCs w:val="22"/>
+        </w:rPr>
+      </w:pPr>
+      <w:r>
+        <w:rPr>
+          <w:rFonts w:asciiTheme="minorHAnsi" w:hAnsiTheme="minorHAnsi" w:cstheme="minorHAnsi"/>
+          <w:color w:val="4F4F4F"/>
+          <w:sz w:val="22"/>
+          <w:szCs w:val="22"/>
+          <w:lang w:val="en-US"/>
+        </w:rPr>
+        <w:t>Similarly, frequency in images is a </w:t>
+      </w:r>
+      <w:r>
+        <w:rPr>
+          <w:rStyle w:val="lev"/>
+          <w:rFonts w:asciiTheme="minorHAnsi" w:eastAsiaTheme="majorEastAsia" w:hAnsiTheme="minorHAnsi" w:cstheme="minorHAnsi"/>
+          <w:color w:val="4F4F4F"/>
+          <w:sz w:val="22"/>
+          <w:szCs w:val="22"/>
+          <w:bdr w:val="none" w:sz="0" w:space="0" w:color="auto" w:frame="1"/>
+          <w:lang w:val="en-US"/>
+        </w:rPr>
+        <w:t>rate of change</w:t>
+      </w:r>
+      <w:r>
+        <w:rPr>
+          <w:rFonts w:asciiTheme="minorHAnsi" w:hAnsiTheme="minorHAnsi" w:cstheme="minorHAnsi"/>
+          <w:color w:val="4F4F4F"/>
+          <w:sz w:val="22"/>
+          <w:szCs w:val="22"/>
+          <w:lang w:val="en-US"/>
+        </w:rPr>
+        <w:t xml:space="preserve">. </w:t>
+      </w:r>
+      <w:proofErr w:type="gramStart"/>
+      <w:r>
+        <w:rPr>
+          <w:rFonts w:asciiTheme="minorHAnsi" w:hAnsiTheme="minorHAnsi" w:cstheme="minorHAnsi"/>
+          <w:color w:val="4F4F4F"/>
+          <w:sz w:val="22"/>
+          <w:szCs w:val="22"/>
+          <w:lang w:val="en-US"/>
+        </w:rPr>
+        <w:t>But,</w:t>
+      </w:r>
+      <w:proofErr w:type="gramEnd"/>
+      <w:r>
+        <w:rPr>
+          <w:rFonts w:asciiTheme="minorHAnsi" w:hAnsiTheme="minorHAnsi" w:cstheme="minorHAnsi"/>
+          <w:color w:val="4F4F4F"/>
+          <w:sz w:val="22"/>
+          <w:szCs w:val="22"/>
+          <w:lang w:val="en-US"/>
+        </w:rPr>
+        <w:t xml:space="preserve"> what does it means for an image to change? Well, images change in space, and a high frequency image is one where the intensity changes a lot. And the level of brightness changes quickly from one pixel to the next. A low frequency image may be one that is relatively uniform in brightness or changes very slowly. </w:t>
+      </w:r>
+      <w:r>
+        <w:rPr>
+          <w:rFonts w:asciiTheme="minorHAnsi" w:hAnsiTheme="minorHAnsi" w:cstheme="minorHAnsi"/>
+          <w:color w:val="4F4F4F"/>
+          <w:sz w:val="22"/>
+          <w:szCs w:val="22"/>
+        </w:rPr>
+        <w:t xml:space="preserve">This </w:t>
+      </w:r>
+      <w:proofErr w:type="spellStart"/>
+      <w:r>
+        <w:rPr>
+          <w:rFonts w:asciiTheme="minorHAnsi" w:hAnsiTheme="minorHAnsi" w:cstheme="minorHAnsi"/>
+          <w:color w:val="4F4F4F"/>
+          <w:sz w:val="22"/>
+          <w:szCs w:val="22"/>
+        </w:rPr>
+        <w:t>is</w:t>
+      </w:r>
+      <w:proofErr w:type="spellEnd"/>
+      <w:r>
+        <w:rPr>
+          <w:rFonts w:asciiTheme="minorHAnsi" w:hAnsiTheme="minorHAnsi" w:cstheme="minorHAnsi"/>
+          <w:color w:val="4F4F4F"/>
+          <w:sz w:val="22"/>
+          <w:szCs w:val="22"/>
+        </w:rPr>
+        <w:t xml:space="preserve"> </w:t>
+      </w:r>
+      <w:proofErr w:type="spellStart"/>
+      <w:r>
+        <w:rPr>
+          <w:rFonts w:asciiTheme="minorHAnsi" w:hAnsiTheme="minorHAnsi" w:cstheme="minorHAnsi"/>
+          <w:color w:val="4F4F4F"/>
+          <w:sz w:val="22"/>
+          <w:szCs w:val="22"/>
+        </w:rPr>
+        <w:t>easiest</w:t>
+      </w:r>
+      <w:proofErr w:type="spellEnd"/>
+      <w:r>
+        <w:rPr>
+          <w:rFonts w:asciiTheme="minorHAnsi" w:hAnsiTheme="minorHAnsi" w:cstheme="minorHAnsi"/>
+          <w:color w:val="4F4F4F"/>
+          <w:sz w:val="22"/>
+          <w:szCs w:val="22"/>
+        </w:rPr>
+        <w:t xml:space="preserve"> to </w:t>
+      </w:r>
+      <w:proofErr w:type="spellStart"/>
+      <w:r>
+        <w:rPr>
+          <w:rFonts w:asciiTheme="minorHAnsi" w:hAnsiTheme="minorHAnsi" w:cstheme="minorHAnsi"/>
+          <w:color w:val="4F4F4F"/>
+          <w:sz w:val="22"/>
+          <w:szCs w:val="22"/>
+        </w:rPr>
+        <w:t>see</w:t>
+      </w:r>
+      <w:proofErr w:type="spellEnd"/>
+      <w:r>
+        <w:rPr>
+          <w:rFonts w:asciiTheme="minorHAnsi" w:hAnsiTheme="minorHAnsi" w:cstheme="minorHAnsi"/>
+          <w:color w:val="4F4F4F"/>
+          <w:sz w:val="22"/>
+          <w:szCs w:val="22"/>
+        </w:rPr>
+        <w:t xml:space="preserve"> in an </w:t>
+      </w:r>
+      <w:proofErr w:type="spellStart"/>
+      <w:r>
+        <w:rPr>
+          <w:rFonts w:asciiTheme="minorHAnsi" w:hAnsiTheme="minorHAnsi" w:cstheme="minorHAnsi"/>
+          <w:color w:val="4F4F4F"/>
+          <w:sz w:val="22"/>
+          <w:szCs w:val="22"/>
+        </w:rPr>
+        <w:t>example</w:t>
+      </w:r>
+      <w:proofErr w:type="spellEnd"/>
+      <w:r>
+        <w:rPr>
+          <w:rFonts w:asciiTheme="minorHAnsi" w:hAnsiTheme="minorHAnsi" w:cstheme="minorHAnsi"/>
+          <w:color w:val="4F4F4F"/>
+          <w:sz w:val="22"/>
+          <w:szCs w:val="22"/>
+        </w:rPr>
+        <w:t>.</w:t>
+      </w:r>
+    </w:p>
+    <w:p>
+      <w:pPr>
+        <w:pStyle w:val="NormalWeb"/>
+        <w:shd w:val="clear" w:color="auto" w:fill="FFFFFF"/>
+        <w:spacing w:before="0" w:beforeAutospacing="0" w:after="0" w:afterAutospacing="0"/>
+        <w:textAlignment w:val="baseline"/>
+        <w:rPr>
+          <w:rFonts w:asciiTheme="minorHAnsi" w:hAnsiTheme="minorHAnsi" w:cstheme="minorHAnsi"/>
+          <w:color w:val="4F4F4F"/>
+          <w:sz w:val="22"/>
+          <w:szCs w:val="22"/>
+        </w:rPr>
+      </w:pPr>
+      <w:r>
+        <w:rPr>
+          <w:noProof/>
+        </w:rPr>
+        <w:drawing>
+          <wp:inline distT="0" distB="0" distL="0" distR="0" wp14:anchorId="1116C672" wp14:editId="00B68B04">
+            <wp:extent cx="2485292" cy="1692302"/>
+            <wp:effectExtent l="0" t="0" r="0" b="3175"/>
+            <wp:docPr id="8" name="Image 8"/>
+            <wp:cNvGraphicFramePr>
+              <a:graphicFrameLocks xmlns:a="http://schemas.openxmlformats.org/drawingml/2006/main" noChangeAspect="1"/>
+            </wp:cNvGraphicFramePr>
+            <a:graphic xmlns:a="http://schemas.openxmlformats.org/drawingml/2006/main">
+              <a:graphicData uri="http://schemas.openxmlformats.org/drawingml/2006/picture">
+                <pic:pic xmlns:pic="http://schemas.openxmlformats.org/drawingml/2006/picture">
+                  <pic:nvPicPr>
+                    <pic:cNvPr id="1" name=""/>
+                    <pic:cNvPicPr/>
+                  </pic:nvPicPr>
+                  <pic:blipFill>
+                    <a:blip r:embed="rId12"/>
+                    <a:stretch>
+                      <a:fillRect/>
+                    </a:stretch>
+                  </pic:blipFill>
+                  <pic:spPr>
+                    <a:xfrm>
+                      <a:off x="0" y="0"/>
+                      <a:ext cx="2487998" cy="1694144"/>
+                    </a:xfrm>
+                    <a:prstGeom prst="rect">
+                      <a:avLst/>
+                    </a:prstGeom>
+                  </pic:spPr>
+                </pic:pic>
+              </a:graphicData>
+            </a:graphic>
+          </wp:inline>
+        </w:drawing>
+      </w:r>
+    </w:p>
+    <w:p>
+      <w:pPr>
+        <w:pStyle w:val="NormalWeb"/>
+        <w:shd w:val="clear" w:color="auto" w:fill="FFFFFF"/>
+        <w:spacing w:before="0" w:beforeAutospacing="0" w:after="0" w:afterAutospacing="0"/>
+        <w:textAlignment w:val="baseline"/>
+        <w:rPr>
+          <w:rFonts w:asciiTheme="minorHAnsi" w:hAnsiTheme="minorHAnsi" w:cstheme="minorHAnsi"/>
+          <w:color w:val="4F4F4F"/>
+          <w:sz w:val="22"/>
+          <w:szCs w:val="22"/>
+        </w:rPr>
+      </w:pPr>
+    </w:p>
+    <w:p>
+      <w:pPr>
+        <w:rPr>
+          <w:b/>
+          <w:bCs/>
+          <w:i/>
+          <w:iCs/>
+          <w:sz w:val="28"/>
+          <w:szCs w:val="28"/>
+          <w:lang w:val="en-US"/>
+        </w:rPr>
+      </w:pPr>
     </w:p>
     <w:sectPr>
       <w:pgSz w:w="11906" w:h="16838"/>
@@ -1355,6 +1743,29 @@
       <w:lang w:eastAsia="fr-FR"/>
     </w:rPr>
   </w:style>
+  <w:style w:type="paragraph" w:styleId="Titre3">
+    <w:name w:val="heading 3"/>
+    <w:basedOn w:val="Normal"/>
+    <w:next w:val="Normal"/>
+    <w:link w:val="Titre3Car"/>
+    <w:uiPriority w:val="9"/>
+    <w:semiHidden/>
+    <w:unhideWhenUsed/>
+    <w:qFormat/>
+    <w:rsid w:val="003C2037"/>
+    <w:pPr>
+      <w:keepNext/>
+      <w:keepLines/>
+      <w:spacing w:before="40" w:after="0"/>
+      <w:outlineLvl w:val="2"/>
+    </w:pPr>
+    <w:rPr>
+      <w:rFonts w:asciiTheme="majorHAnsi" w:eastAsiaTheme="majorEastAsia" w:hAnsiTheme="majorHAnsi" w:cstheme="majorBidi"/>
+      <w:color w:val="1F3763" w:themeColor="accent1" w:themeShade="7F"/>
+      <w:sz w:val="24"/>
+      <w:szCs w:val="24"/>
+    </w:rPr>
+  </w:style>
   <w:style w:type="character" w:default="1" w:styleId="Policepardfaut">
     <w:name w:val="Default Paragraph Font"/>
     <w:uiPriority w:val="1"/>
@@ -1423,6 +1834,20 @@
       <w:sz w:val="24"/>
       <w:szCs w:val="24"/>
       <w:lang w:eastAsia="fr-FR"/>
+    </w:rPr>
+  </w:style>
+  <w:style w:type="character" w:customStyle="1" w:styleId="Titre3Car">
+    <w:name w:val="Titre 3 Car"/>
+    <w:basedOn w:val="Policepardfaut"/>
+    <w:link w:val="Titre3"/>
+    <w:uiPriority w:val="9"/>
+    <w:semiHidden/>
+    <w:rsid w:val="003C2037"/>
+    <w:rPr>
+      <w:rFonts w:asciiTheme="majorHAnsi" w:eastAsiaTheme="majorEastAsia" w:hAnsiTheme="majorHAnsi" w:cstheme="majorBidi"/>
+      <w:color w:val="1F3763" w:themeColor="accent1" w:themeShade="7F"/>
+      <w:sz w:val="24"/>
+      <w:szCs w:val="24"/>
     </w:rPr>
   </w:style>
 </w:styles>

</xml_diff>

<commit_message>
Explication MLP vs CNN
</commit_message>
<xml_diff>
--- a/Lesson 5 Convolutional Neural Networks/Explanations.docx
+++ b/Lesson 5 Convolutional Neural Networks/Explanations.docx
@@ -22,31 +22,7 @@
           <w:sz w:val="28"/>
           <w:szCs w:val="28"/>
         </w:rPr>
-        <w:t xml:space="preserve">How Computers </w:t>
-      </w:r>
-      <w:proofErr w:type="spellStart"/>
-      <w:r>
-        <w:rPr>
-          <w:b/>
-          <w:bCs/>
-          <w:i/>
-          <w:iCs/>
-          <w:sz w:val="28"/>
-          <w:szCs w:val="28"/>
-        </w:rPr>
-        <w:t>Interpret</w:t>
-      </w:r>
-      <w:proofErr w:type="spellEnd"/>
-      <w:r>
-        <w:rPr>
-          <w:b/>
-          <w:bCs/>
-          <w:i/>
-          <w:iCs/>
-          <w:sz w:val="28"/>
-          <w:szCs w:val="28"/>
-        </w:rPr>
-        <w:t xml:space="preserve"> Images </w:t>
+        <w:t>How Computers Interpret Images </w:t>
       </w:r>
     </w:p>
     <w:p>
@@ -55,13 +31,8 @@
       </w:r>
     </w:p>
     <w:p>
-      <w:proofErr w:type="spellStart"/>
-      <w:r>
-        <w:t>Flatenning</w:t>
-      </w:r>
-      <w:proofErr w:type="spellEnd"/>
-      <w:r>
-        <w:t xml:space="preserve"> : convertir n’importe </w:t>
+      <w:r>
+        <w:t xml:space="preserve">Flatenning : convertir n’importe </w:t>
       </w:r>
       <w:r>
         <w:t>qu’elle image en vecteur</w:t>
@@ -69,65 +40,31 @@
     </w:p>
     <w:p>
       <w:r>
-        <w:t>Dropout : c’est le fait de désactiver des nœuds de manière séquentielle pour éviter l’</w:t>
-      </w:r>
-      <w:proofErr w:type="spellStart"/>
-      <w:r>
-        <w:t>overfitting</w:t>
-      </w:r>
-      <w:proofErr w:type="spellEnd"/>
-      <w:r>
-        <w:t>. A savoir que les nœuds de sortie ne peuvent pas être désactiver.</w:t>
-      </w:r>
-    </w:p>
-    <w:p>
-      <w:pPr>
-        <w:rPr>
-          <w:b/>
-          <w:bCs/>
-          <w:i/>
-          <w:iCs/>
-          <w:sz w:val="28"/>
-          <w:szCs w:val="28"/>
-        </w:rPr>
-      </w:pPr>
-      <w:proofErr w:type="spellStart"/>
-      <w:r>
-        <w:rPr>
-          <w:b/>
-          <w:bCs/>
-          <w:i/>
-          <w:iCs/>
-          <w:sz w:val="28"/>
-          <w:szCs w:val="28"/>
-        </w:rPr>
-        <w:t>Loss</w:t>
-      </w:r>
-      <w:proofErr w:type="spellEnd"/>
-      <w:r>
-        <w:rPr>
-          <w:b/>
-          <w:bCs/>
-          <w:i/>
-          <w:iCs/>
-          <w:sz w:val="28"/>
-          <w:szCs w:val="28"/>
-        </w:rPr>
-        <w:t xml:space="preserve"> &amp; </w:t>
-      </w:r>
-      <w:proofErr w:type="spellStart"/>
-      <w:r>
-        <w:rPr>
-          <w:b/>
-          <w:bCs/>
-          <w:i/>
-          <w:iCs/>
-          <w:sz w:val="28"/>
-          <w:szCs w:val="28"/>
-        </w:rPr>
-        <w:t>Optimization</w:t>
-      </w:r>
-      <w:proofErr w:type="spellEnd"/>
+        <w:t>Dropout : c’est le fait de désactiver des nœuds de manière séquentielle pour éviter l’overfitting. A savoir que les nœuds de sortie ne peuvent pas être désactiver.</w:t>
+      </w:r>
+    </w:p>
+    <w:p>
+      <w:pPr>
+        <w:rPr>
+          <w:b/>
+          <w:bCs/>
+          <w:i/>
+          <w:iCs/>
+          <w:sz w:val="28"/>
+          <w:szCs w:val="28"/>
+        </w:rPr>
+      </w:pPr>
+      <w:r>
+        <w:rPr>
+          <w:b/>
+          <w:bCs/>
+          <w:i/>
+          <w:iCs/>
+          <w:sz w:val="28"/>
+          <w:szCs w:val="28"/>
+        </w:rPr>
+        <w:t>Loss &amp; Optimization</w:t>
+      </w:r>
     </w:p>
     <w:p>
       <w:r>
@@ -343,9 +280,8 @@
           <w:szCs w:val="24"/>
           <w:lang w:val="en-US" w:eastAsia="fr-FR"/>
         </w:rPr>
-        <w:t xml:space="preserve">We create a validation set </w:t>
-      </w:r>
-      <w:proofErr w:type="gramStart"/>
+        <w:t>We create a validation set to</w:t>
+      </w:r>
       <w:r>
         <w:rPr>
           <w:rFonts w:eastAsia="Times New Roman" w:cstheme="minorHAnsi"/>
@@ -354,19 +290,8 @@
           <w:szCs w:val="24"/>
           <w:lang w:val="en-US" w:eastAsia="fr-FR"/>
         </w:rPr>
-        <w:t>to</w:t>
-      </w:r>
-      <w:r>
-        <w:rPr>
-          <w:rFonts w:eastAsia="Times New Roman" w:cstheme="minorHAnsi"/>
-          <w:color w:val="4F4F4F"/>
-          <w:sz w:val="24"/>
-          <w:szCs w:val="24"/>
-          <w:lang w:val="en-US" w:eastAsia="fr-FR"/>
-        </w:rPr>
         <w:t xml:space="preserve"> :</w:t>
       </w:r>
-      <w:proofErr w:type="gramEnd"/>
     </w:p>
     <w:p>
       <w:pPr>
@@ -435,29 +360,16 @@
           <w:szCs w:val="28"/>
         </w:rPr>
       </w:pPr>
-      <w:proofErr w:type="spellStart"/>
-      <w:r>
-        <w:rPr>
-          <w:b/>
-          <w:bCs/>
-          <w:i/>
-          <w:iCs/>
-          <w:sz w:val="28"/>
-          <w:szCs w:val="28"/>
-        </w:rPr>
-        <w:t>Overfitting</w:t>
-      </w:r>
-      <w:proofErr w:type="spellEnd"/>
-      <w:r>
-        <w:rPr>
-          <w:b/>
-          <w:bCs/>
-          <w:i/>
-          <w:iCs/>
-          <w:sz w:val="28"/>
-          <w:szCs w:val="28"/>
-        </w:rPr>
-        <w:t xml:space="preserve"> </w:t>
+      <w:r>
+        <w:rPr>
+          <w:b/>
+          <w:bCs/>
+          <w:i/>
+          <w:iCs/>
+          <w:sz w:val="28"/>
+          <w:szCs w:val="28"/>
+        </w:rPr>
+        <w:t xml:space="preserve">Overfitting </w:t>
       </w:r>
     </w:p>
     <w:p>
@@ -523,7 +435,6 @@
           <w:szCs w:val="28"/>
         </w:rPr>
       </w:pPr>
-      <w:proofErr w:type="spellStart"/>
       <w:r>
         <w:rPr>
           <w:b/>
@@ -535,7 +446,6 @@
         </w:rPr>
         <w:t>Underfitting</w:t>
       </w:r>
-      <w:proofErr w:type="spellEnd"/>
     </w:p>
     <w:p>
       <w:pPr>
@@ -778,13 +688,12 @@
           <w:szCs w:val="28"/>
           <w:lang w:val="en-US"/>
         </w:rPr>
-        <w:t>Frequency in images</w:t>
-      </w:r>
-    </w:p>
-    <w:p>
-      <w:pPr>
-        <w:rPr>
-          <w:rFonts w:cstheme="minorHAnsi"/>
+        <w:t>MLP vs CNN</w:t>
+      </w:r>
+    </w:p>
+    <w:p>
+      <w:pPr>
+        <w:rPr>
           <w:b/>
           <w:bCs/>
           <w:i/>
@@ -796,192 +705,13 @@
       </w:pPr>
       <w:r>
         <w:rPr>
-          <w:rFonts w:cstheme="minorHAnsi"/>
-          <w:color w:val="2E3D49"/>
-          <w:lang w:val="en-US"/>
-        </w:rPr>
-        <w:t>High and low frequency</w:t>
-      </w:r>
-    </w:p>
-    <w:p>
-      <w:pPr>
-        <w:pStyle w:val="NormalWeb"/>
-        <w:shd w:val="clear" w:color="auto" w:fill="FFFFFF"/>
-        <w:spacing w:before="0" w:beforeAutospacing="0" w:after="0" w:afterAutospacing="0"/>
-        <w:textAlignment w:val="baseline"/>
-        <w:rPr>
-          <w:rFonts w:asciiTheme="minorHAnsi" w:hAnsiTheme="minorHAnsi" w:cstheme="minorHAnsi"/>
-          <w:color w:val="4F4F4F"/>
-          <w:sz w:val="22"/>
-          <w:szCs w:val="22"/>
-        </w:rPr>
-      </w:pPr>
-      <w:r>
-        <w:rPr>
-          <w:rFonts w:asciiTheme="minorHAnsi" w:hAnsiTheme="minorHAnsi" w:cstheme="minorHAnsi"/>
-          <w:color w:val="4F4F4F"/>
-          <w:sz w:val="22"/>
-          <w:szCs w:val="22"/>
-          <w:lang w:val="en-US"/>
-        </w:rPr>
-        <w:t>Similarly, frequency in images is a </w:t>
-      </w:r>
-      <w:r>
-        <w:rPr>
-          <w:rStyle w:val="lev"/>
-          <w:rFonts w:asciiTheme="minorHAnsi" w:eastAsiaTheme="majorEastAsia" w:hAnsiTheme="minorHAnsi" w:cstheme="minorHAnsi"/>
-          <w:color w:val="4F4F4F"/>
-          <w:sz w:val="22"/>
-          <w:szCs w:val="22"/>
-          <w:bdr w:val="none" w:sz="0" w:space="0" w:color="auto" w:frame="1"/>
-          <w:lang w:val="en-US"/>
-        </w:rPr>
-        <w:t>rate of change</w:t>
-      </w:r>
-      <w:r>
-        <w:rPr>
-          <w:rFonts w:asciiTheme="minorHAnsi" w:hAnsiTheme="minorHAnsi" w:cstheme="minorHAnsi"/>
-          <w:color w:val="4F4F4F"/>
-          <w:sz w:val="22"/>
-          <w:szCs w:val="22"/>
-          <w:lang w:val="en-US"/>
-        </w:rPr>
-        <w:t xml:space="preserve">. </w:t>
-      </w:r>
-      <w:proofErr w:type="gramStart"/>
-      <w:r>
-        <w:rPr>
-          <w:rFonts w:asciiTheme="minorHAnsi" w:hAnsiTheme="minorHAnsi" w:cstheme="minorHAnsi"/>
-          <w:color w:val="4F4F4F"/>
-          <w:sz w:val="22"/>
-          <w:szCs w:val="22"/>
-          <w:lang w:val="en-US"/>
-        </w:rPr>
-        <w:t>But,</w:t>
-      </w:r>
-      <w:proofErr w:type="gramEnd"/>
-      <w:r>
-        <w:rPr>
-          <w:rFonts w:asciiTheme="minorHAnsi" w:hAnsiTheme="minorHAnsi" w:cstheme="minorHAnsi"/>
-          <w:color w:val="4F4F4F"/>
-          <w:sz w:val="22"/>
-          <w:szCs w:val="22"/>
-          <w:lang w:val="en-US"/>
-        </w:rPr>
-        <w:t xml:space="preserve"> what does it means for an image to change? Well, images change in space, and a high frequency image is one where the intensity changes a lot. And the level of brightness changes quickly from one pixel to the next. A low frequency image may be one that is relatively uniform in brightness or changes very slowly. </w:t>
-      </w:r>
-      <w:r>
-        <w:rPr>
-          <w:rFonts w:asciiTheme="minorHAnsi" w:hAnsiTheme="minorHAnsi" w:cstheme="minorHAnsi"/>
-          <w:color w:val="4F4F4F"/>
-          <w:sz w:val="22"/>
-          <w:szCs w:val="22"/>
-        </w:rPr>
-        <w:t xml:space="preserve">This </w:t>
-      </w:r>
-      <w:proofErr w:type="spellStart"/>
-      <w:r>
-        <w:rPr>
-          <w:rFonts w:asciiTheme="minorHAnsi" w:hAnsiTheme="minorHAnsi" w:cstheme="minorHAnsi"/>
-          <w:color w:val="4F4F4F"/>
-          <w:sz w:val="22"/>
-          <w:szCs w:val="22"/>
-        </w:rPr>
-        <w:t>is</w:t>
-      </w:r>
-      <w:proofErr w:type="spellEnd"/>
-      <w:r>
-        <w:rPr>
-          <w:rFonts w:asciiTheme="minorHAnsi" w:hAnsiTheme="minorHAnsi" w:cstheme="minorHAnsi"/>
-          <w:color w:val="4F4F4F"/>
-          <w:sz w:val="22"/>
-          <w:szCs w:val="22"/>
-        </w:rPr>
-        <w:t xml:space="preserve"> </w:t>
-      </w:r>
-      <w:proofErr w:type="spellStart"/>
-      <w:r>
-        <w:rPr>
-          <w:rFonts w:asciiTheme="minorHAnsi" w:hAnsiTheme="minorHAnsi" w:cstheme="minorHAnsi"/>
-          <w:color w:val="4F4F4F"/>
-          <w:sz w:val="22"/>
-          <w:szCs w:val="22"/>
-        </w:rPr>
-        <w:t>easiest</w:t>
-      </w:r>
-      <w:proofErr w:type="spellEnd"/>
-      <w:r>
-        <w:rPr>
-          <w:rFonts w:asciiTheme="minorHAnsi" w:hAnsiTheme="minorHAnsi" w:cstheme="minorHAnsi"/>
-          <w:color w:val="4F4F4F"/>
-          <w:sz w:val="22"/>
-          <w:szCs w:val="22"/>
-        </w:rPr>
-        <w:t xml:space="preserve"> to </w:t>
-      </w:r>
-      <w:proofErr w:type="spellStart"/>
-      <w:r>
-        <w:rPr>
-          <w:rFonts w:asciiTheme="minorHAnsi" w:hAnsiTheme="minorHAnsi" w:cstheme="minorHAnsi"/>
-          <w:color w:val="4F4F4F"/>
-          <w:sz w:val="22"/>
-          <w:szCs w:val="22"/>
-        </w:rPr>
-        <w:t>see</w:t>
-      </w:r>
-      <w:proofErr w:type="spellEnd"/>
-      <w:r>
-        <w:rPr>
-          <w:rFonts w:asciiTheme="minorHAnsi" w:hAnsiTheme="minorHAnsi" w:cstheme="minorHAnsi"/>
-          <w:color w:val="4F4F4F"/>
-          <w:sz w:val="22"/>
-          <w:szCs w:val="22"/>
-        </w:rPr>
-        <w:t xml:space="preserve"> in an </w:t>
-      </w:r>
-      <w:proofErr w:type="spellStart"/>
-      <w:r>
-        <w:rPr>
-          <w:rFonts w:asciiTheme="minorHAnsi" w:hAnsiTheme="minorHAnsi" w:cstheme="minorHAnsi"/>
-          <w:color w:val="4F4F4F"/>
-          <w:sz w:val="22"/>
-          <w:szCs w:val="22"/>
-        </w:rPr>
-        <w:t>example</w:t>
-      </w:r>
-      <w:proofErr w:type="spellEnd"/>
-      <w:r>
-        <w:rPr>
-          <w:rFonts w:asciiTheme="minorHAnsi" w:hAnsiTheme="minorHAnsi" w:cstheme="minorHAnsi"/>
-          <w:color w:val="4F4F4F"/>
-          <w:sz w:val="22"/>
-          <w:szCs w:val="22"/>
-        </w:rPr>
-        <w:t>.</w:t>
-      </w:r>
-    </w:p>
-    <w:p>
-      <w:pPr>
-        <w:pStyle w:val="NormalWeb"/>
-        <w:shd w:val="clear" w:color="auto" w:fill="FFFFFF"/>
-        <w:spacing w:before="0" w:beforeAutospacing="0" w:after="0" w:afterAutospacing="0"/>
-        <w:textAlignment w:val="baseline"/>
-        <w:rPr>
-          <w:rFonts w:asciiTheme="minorHAnsi" w:hAnsiTheme="minorHAnsi" w:cstheme="minorHAnsi"/>
-          <w:color w:val="4F4F4F"/>
-          <w:sz w:val="22"/>
-          <w:szCs w:val="22"/>
-        </w:rPr>
-      </w:pPr>
-      <w:r>
-        <w:rPr>
           <w:noProof/>
         </w:rPr>
         <w:drawing>
-          <wp:inline distT="0" distB="0" distL="0" distR="0" wp14:anchorId="1116C672" wp14:editId="00B68B04">
-            <wp:extent cx="2485292" cy="1692302"/>
-            <wp:effectExtent l="0" t="0" r="0" b="3175"/>
-            <wp:docPr id="8" name="Image 8"/>
+          <wp:inline distT="0" distB="0" distL="0" distR="0" wp14:anchorId="4351D154" wp14:editId="3BED487D">
+            <wp:extent cx="4577443" cy="1552052"/>
+            <wp:effectExtent l="0" t="0" r="0" b="0"/>
+            <wp:docPr id="9" name="Image 9"/>
             <wp:cNvGraphicFramePr>
               <a:graphicFrameLocks xmlns:a="http://schemas.openxmlformats.org/drawingml/2006/main" noChangeAspect="1"/>
             </wp:cNvGraphicFramePr>
@@ -1001,6 +731,176 @@
                   <pic:spPr>
                     <a:xfrm>
                       <a:off x="0" y="0"/>
+                      <a:ext cx="4590213" cy="1556382"/>
+                    </a:xfrm>
+                    <a:prstGeom prst="rect">
+                      <a:avLst/>
+                    </a:prstGeom>
+                  </pic:spPr>
+                </pic:pic>
+              </a:graphicData>
+            </a:graphic>
+          </wp:inline>
+        </w:drawing>
+      </w:r>
+    </w:p>
+    <w:p>
+      <w:pPr>
+        <w:rPr>
+          <w:b/>
+          <w:bCs/>
+          <w:i/>
+          <w:iCs/>
+          <w:sz w:val="28"/>
+          <w:szCs w:val="28"/>
+          <w:lang w:val="en-US"/>
+        </w:rPr>
+      </w:pPr>
+    </w:p>
+    <w:p>
+      <w:pPr>
+        <w:rPr>
+          <w:b/>
+          <w:bCs/>
+          <w:i/>
+          <w:iCs/>
+          <w:sz w:val="28"/>
+          <w:szCs w:val="28"/>
+          <w:lang w:val="en-US"/>
+        </w:rPr>
+      </w:pPr>
+      <w:r>
+        <w:rPr>
+          <w:b/>
+          <w:bCs/>
+          <w:i/>
+          <w:iCs/>
+          <w:sz w:val="28"/>
+          <w:szCs w:val="28"/>
+          <w:lang w:val="en-US"/>
+        </w:rPr>
+        <w:t>Frequency in images</w:t>
+      </w:r>
+    </w:p>
+    <w:p>
+      <w:pPr>
+        <w:rPr>
+          <w:rFonts w:cstheme="minorHAnsi"/>
+          <w:b/>
+          <w:bCs/>
+          <w:i/>
+          <w:iCs/>
+          <w:sz w:val="28"/>
+          <w:szCs w:val="28"/>
+          <w:lang w:val="en-US"/>
+        </w:rPr>
+      </w:pPr>
+      <w:r>
+        <w:rPr>
+          <w:rFonts w:cstheme="minorHAnsi"/>
+          <w:color w:val="2E3D49"/>
+          <w:lang w:val="en-US"/>
+        </w:rPr>
+        <w:t>High and low frequency</w:t>
+      </w:r>
+    </w:p>
+    <w:p>
+      <w:pPr>
+        <w:pStyle w:val="NormalWeb"/>
+        <w:shd w:val="clear" w:color="auto" w:fill="FFFFFF"/>
+        <w:spacing w:before="0" w:beforeAutospacing="0" w:after="0" w:afterAutospacing="0"/>
+        <w:textAlignment w:val="baseline"/>
+        <w:rPr>
+          <w:rFonts w:asciiTheme="minorHAnsi" w:hAnsiTheme="minorHAnsi" w:cstheme="minorHAnsi"/>
+          <w:color w:val="4F4F4F"/>
+          <w:sz w:val="22"/>
+          <w:szCs w:val="22"/>
+        </w:rPr>
+      </w:pPr>
+      <w:r>
+        <w:rPr>
+          <w:rFonts w:asciiTheme="minorHAnsi" w:hAnsiTheme="minorHAnsi" w:cstheme="minorHAnsi"/>
+          <w:color w:val="4F4F4F"/>
+          <w:sz w:val="22"/>
+          <w:szCs w:val="22"/>
+          <w:lang w:val="en-US"/>
+        </w:rPr>
+        <w:t>Similarly, frequency in images is a </w:t>
+      </w:r>
+      <w:r>
+        <w:rPr>
+          <w:rStyle w:val="lev"/>
+          <w:rFonts w:asciiTheme="minorHAnsi" w:eastAsiaTheme="majorEastAsia" w:hAnsiTheme="minorHAnsi" w:cstheme="minorHAnsi"/>
+          <w:color w:val="4F4F4F"/>
+          <w:sz w:val="22"/>
+          <w:szCs w:val="22"/>
+          <w:bdr w:val="none" w:sz="0" w:space="0" w:color="auto" w:frame="1"/>
+          <w:lang w:val="en-US"/>
+        </w:rPr>
+        <w:t>rate of change</w:t>
+      </w:r>
+      <w:r>
+        <w:rPr>
+          <w:rFonts w:asciiTheme="minorHAnsi" w:hAnsiTheme="minorHAnsi" w:cstheme="minorHAnsi"/>
+          <w:color w:val="4F4F4F"/>
+          <w:sz w:val="22"/>
+          <w:szCs w:val="22"/>
+          <w:lang w:val="en-US"/>
+        </w:rPr>
+        <w:t xml:space="preserve">. But, what does it means for an image to change? Well, images change in space, and a high frequency image is one where the intensity changes a lot. And the level of brightness changes quickly from one pixel to the next. A low frequency image may be one that is relatively uniform in brightness or changes very slowly. </w:t>
+      </w:r>
+      <w:r>
+        <w:rPr>
+          <w:rFonts w:asciiTheme="minorHAnsi" w:hAnsiTheme="minorHAnsi" w:cstheme="minorHAnsi"/>
+          <w:color w:val="4F4F4F"/>
+          <w:sz w:val="22"/>
+          <w:szCs w:val="22"/>
+        </w:rPr>
+        <w:t>This is easiest to see in an example.</w:t>
+      </w:r>
+    </w:p>
+    <w:p>
+      <w:pPr>
+        <w:pStyle w:val="NormalWeb"/>
+        <w:shd w:val="clear" w:color="auto" w:fill="FFFFFF"/>
+        <w:spacing w:before="0" w:beforeAutospacing="0" w:after="0" w:afterAutospacing="0"/>
+        <w:textAlignment w:val="baseline"/>
+        <w:rPr>
+          <w:rFonts w:asciiTheme="minorHAnsi" w:hAnsiTheme="minorHAnsi" w:cstheme="minorHAnsi"/>
+          <w:color w:val="4F4F4F"/>
+          <w:sz w:val="22"/>
+          <w:szCs w:val="22"/>
+        </w:rPr>
+      </w:pPr>
+      <w:r>
+        <w:rPr>
+          <w:noProof/>
+        </w:rPr>
+        <w:lastRenderedPageBreak/>
+        <w:drawing>
+          <wp:inline distT="0" distB="0" distL="0" distR="0" wp14:anchorId="1116C672" wp14:editId="00B68B04">
+            <wp:extent cx="2485292" cy="1692302"/>
+            <wp:effectExtent l="0" t="0" r="0" b="3175"/>
+            <wp:docPr id="8" name="Image 8"/>
+            <wp:cNvGraphicFramePr>
+              <a:graphicFrameLocks xmlns:a="http://schemas.openxmlformats.org/drawingml/2006/main" noChangeAspect="1"/>
+            </wp:cNvGraphicFramePr>
+            <a:graphic xmlns:a="http://schemas.openxmlformats.org/drawingml/2006/main">
+              <a:graphicData uri="http://schemas.openxmlformats.org/drawingml/2006/picture">
+                <pic:pic xmlns:pic="http://schemas.openxmlformats.org/drawingml/2006/picture">
+                  <pic:nvPicPr>
+                    <pic:cNvPr id="1" name=""/>
+                    <pic:cNvPicPr/>
+                  </pic:nvPicPr>
+                  <pic:blipFill>
+                    <a:blip r:embed="rId13"/>
+                    <a:stretch>
+                      <a:fillRect/>
+                    </a:stretch>
+                  </pic:blipFill>
+                  <pic:spPr>
+                    <a:xfrm>
+                      <a:off x="0" y="0"/>
                       <a:ext cx="2487998" cy="1694144"/>
                     </a:xfrm>
                     <a:prstGeom prst="rect">
@@ -1013,6 +913,20 @@
           </wp:inline>
         </w:drawing>
       </w:r>
+    </w:p>
+    <w:p>
+      <w:pPr>
+        <w:pStyle w:val="NormalWeb"/>
+        <w:shd w:val="clear" w:color="auto" w:fill="FFFFFF"/>
+        <w:spacing w:before="0" w:beforeAutospacing="0" w:after="0" w:afterAutospacing="0"/>
+        <w:textAlignment w:val="baseline"/>
+        <w:rPr>
+          <w:rFonts w:asciiTheme="minorHAnsi" w:hAnsiTheme="minorHAnsi" w:cstheme="minorHAnsi"/>
+          <w:color w:val="4F4F4F"/>
+          <w:sz w:val="22"/>
+          <w:szCs w:val="22"/>
+        </w:rPr>
+      </w:pPr>
     </w:p>
     <w:p>
       <w:pPr>

</xml_diff>

<commit_message>
Explication du principe de couche convolutionnelle
</commit_message>
<xml_diff>
--- a/Lesson 5 Convolutional Neural Networks/Explanations.docx
+++ b/Lesson 5 Convolutional Neural Networks/Explanations.docx
@@ -22,7 +22,31 @@
           <w:sz w:val="28"/>
           <w:szCs w:val="28"/>
         </w:rPr>
-        <w:t>How Computers Interpret Images </w:t>
+        <w:t xml:space="preserve">How Computers </w:t>
+      </w:r>
+      <w:proofErr w:type="spellStart"/>
+      <w:r>
+        <w:rPr>
+          <w:b/>
+          <w:bCs/>
+          <w:i/>
+          <w:iCs/>
+          <w:sz w:val="28"/>
+          <w:szCs w:val="28"/>
+        </w:rPr>
+        <w:t>Interpret</w:t>
+      </w:r>
+      <w:proofErr w:type="spellEnd"/>
+      <w:r>
+        <w:rPr>
+          <w:b/>
+          <w:bCs/>
+          <w:i/>
+          <w:iCs/>
+          <w:sz w:val="28"/>
+          <w:szCs w:val="28"/>
+        </w:rPr>
+        <w:t xml:space="preserve"> Images </w:t>
       </w:r>
     </w:p>
     <w:p>
@@ -31,8 +55,13 @@
       </w:r>
     </w:p>
     <w:p>
-      <w:r>
-        <w:t xml:space="preserve">Flatenning : convertir n’importe </w:t>
+      <w:proofErr w:type="spellStart"/>
+      <w:r>
+        <w:t>Flatenning</w:t>
+      </w:r>
+      <w:proofErr w:type="spellEnd"/>
+      <w:r>
+        <w:t xml:space="preserve"> : convertir n’importe </w:t>
       </w:r>
       <w:r>
         <w:t>qu’elle image en vecteur</w:t>
@@ -40,31 +69,65 @@
     </w:p>
     <w:p>
       <w:r>
-        <w:t>Dropout : c’est le fait de désactiver des nœuds de manière séquentielle pour éviter l’overfitting. A savoir que les nœuds de sortie ne peuvent pas être désactiver.</w:t>
-      </w:r>
-    </w:p>
-    <w:p>
-      <w:pPr>
-        <w:rPr>
-          <w:b/>
-          <w:bCs/>
-          <w:i/>
-          <w:iCs/>
-          <w:sz w:val="28"/>
-          <w:szCs w:val="28"/>
-        </w:rPr>
-      </w:pPr>
-      <w:r>
-        <w:rPr>
-          <w:b/>
-          <w:bCs/>
-          <w:i/>
-          <w:iCs/>
-          <w:sz w:val="28"/>
-          <w:szCs w:val="28"/>
-        </w:rPr>
-        <w:t>Loss &amp; Optimization</w:t>
-      </w:r>
+        <w:t>Dropout : c’est le fait de désactiver des nœuds de manière séquentielle pour éviter l’</w:t>
+      </w:r>
+      <w:proofErr w:type="spellStart"/>
+      <w:r>
+        <w:t>overfitting</w:t>
+      </w:r>
+      <w:proofErr w:type="spellEnd"/>
+      <w:r>
+        <w:t>. A savoir que les nœuds de sortie ne peuvent pas être désactiver.</w:t>
+      </w:r>
+    </w:p>
+    <w:p>
+      <w:pPr>
+        <w:rPr>
+          <w:b/>
+          <w:bCs/>
+          <w:i/>
+          <w:iCs/>
+          <w:sz w:val="28"/>
+          <w:szCs w:val="28"/>
+        </w:rPr>
+      </w:pPr>
+      <w:proofErr w:type="spellStart"/>
+      <w:r>
+        <w:rPr>
+          <w:b/>
+          <w:bCs/>
+          <w:i/>
+          <w:iCs/>
+          <w:sz w:val="28"/>
+          <w:szCs w:val="28"/>
+        </w:rPr>
+        <w:t>Loss</w:t>
+      </w:r>
+      <w:proofErr w:type="spellEnd"/>
+      <w:r>
+        <w:rPr>
+          <w:b/>
+          <w:bCs/>
+          <w:i/>
+          <w:iCs/>
+          <w:sz w:val="28"/>
+          <w:szCs w:val="28"/>
+        </w:rPr>
+        <w:t xml:space="preserve"> &amp; </w:t>
+      </w:r>
+      <w:proofErr w:type="spellStart"/>
+      <w:r>
+        <w:rPr>
+          <w:b/>
+          <w:bCs/>
+          <w:i/>
+          <w:iCs/>
+          <w:sz w:val="28"/>
+          <w:szCs w:val="28"/>
+        </w:rPr>
+        <w:t>Optimization</w:t>
+      </w:r>
+      <w:proofErr w:type="spellEnd"/>
     </w:p>
     <w:p>
       <w:r>
@@ -76,123 +139,6 @@
             <wp:extent cx="3383555" cy="2352675"/>
             <wp:effectExtent l="0" t="0" r="7620" b="0"/>
             <wp:docPr id="1" name="Image 1"/>
-            <wp:cNvGraphicFramePr>
-              <a:graphicFrameLocks xmlns:a="http://schemas.openxmlformats.org/drawingml/2006/main" noChangeAspect="1"/>
-            </wp:cNvGraphicFramePr>
-            <a:graphic xmlns:a="http://schemas.openxmlformats.org/drawingml/2006/main">
-              <a:graphicData uri="http://schemas.openxmlformats.org/drawingml/2006/picture">
-                <pic:pic xmlns:pic="http://schemas.openxmlformats.org/drawingml/2006/picture">
-                  <pic:nvPicPr>
-                    <pic:cNvPr id="1" name=""/>
-                    <pic:cNvPicPr/>
-                  </pic:nvPicPr>
-                  <pic:blipFill>
-                    <a:blip r:embed="rId5"/>
-                    <a:stretch>
-                      <a:fillRect/>
-                    </a:stretch>
-                  </pic:blipFill>
-                  <pic:spPr>
-                    <a:xfrm>
-                      <a:off x="0" y="0"/>
-                      <a:ext cx="3385854" cy="2354274"/>
-                    </a:xfrm>
-                    <a:prstGeom prst="rect">
-                      <a:avLst/>
-                    </a:prstGeom>
-                  </pic:spPr>
-                </pic:pic>
-              </a:graphicData>
-            </a:graphic>
-          </wp:inline>
-        </w:drawing>
-      </w:r>
-    </w:p>
-    <w:p>
-      <w:r>
-        <w:rPr>
-          <w:noProof/>
-        </w:rPr>
-        <w:drawing>
-          <wp:inline distT="0" distB="0" distL="0" distR="0" wp14:anchorId="67D92487" wp14:editId="38A1A6B8">
-            <wp:extent cx="3918049" cy="2095500"/>
-            <wp:effectExtent l="0" t="0" r="6350" b="0"/>
-            <wp:docPr id="2" name="Image 2"/>
-            <wp:cNvGraphicFramePr>
-              <a:graphicFrameLocks xmlns:a="http://schemas.openxmlformats.org/drawingml/2006/main" noChangeAspect="1"/>
-            </wp:cNvGraphicFramePr>
-            <a:graphic xmlns:a="http://schemas.openxmlformats.org/drawingml/2006/main">
-              <a:graphicData uri="http://schemas.openxmlformats.org/drawingml/2006/picture">
-                <pic:pic xmlns:pic="http://schemas.openxmlformats.org/drawingml/2006/picture">
-                  <pic:nvPicPr>
-                    <pic:cNvPr id="1" name=""/>
-                    <pic:cNvPicPr/>
-                  </pic:nvPicPr>
-                  <pic:blipFill>
-                    <a:blip r:embed="rId6"/>
-                    <a:stretch>
-                      <a:fillRect/>
-                    </a:stretch>
-                  </pic:blipFill>
-                  <pic:spPr>
-                    <a:xfrm>
-                      <a:off x="0" y="0"/>
-                      <a:ext cx="3921330" cy="2097255"/>
-                    </a:xfrm>
-                    <a:prstGeom prst="rect">
-                      <a:avLst/>
-                    </a:prstGeom>
-                  </pic:spPr>
-                </pic:pic>
-              </a:graphicData>
-            </a:graphic>
-          </wp:inline>
-        </w:drawing>
-      </w:r>
-    </w:p>
-    <w:p>
-      <w:pPr>
-        <w:rPr>
-          <w:b/>
-          <w:bCs/>
-          <w:i/>
-          <w:iCs/>
-          <w:sz w:val="28"/>
-          <w:szCs w:val="28"/>
-        </w:rPr>
-      </w:pPr>
-      <w:r>
-        <w:rPr>
-          <w:b/>
-          <w:bCs/>
-          <w:i/>
-          <w:iCs/>
-          <w:sz w:val="28"/>
-          <w:szCs w:val="28"/>
-        </w:rPr>
-        <w:t>Model Validation</w:t>
-      </w:r>
-    </w:p>
-    <w:p>
-      <w:pPr>
-        <w:rPr>
-          <w:b/>
-          <w:bCs/>
-          <w:i/>
-          <w:iCs/>
-          <w:sz w:val="28"/>
-          <w:szCs w:val="28"/>
-        </w:rPr>
-      </w:pPr>
-      <w:r>
-        <w:rPr>
-          <w:noProof/>
-        </w:rPr>
-        <w:drawing>
-          <wp:inline distT="0" distB="0" distL="0" distR="0" wp14:anchorId="4842150F" wp14:editId="46570196">
-            <wp:extent cx="3768969" cy="1882407"/>
-            <wp:effectExtent l="0" t="0" r="3175" b="3810"/>
-            <wp:docPr id="3" name="Image 3"/>
             <wp:cNvGraphicFramePr>
               <a:graphicFrameLocks xmlns:a="http://schemas.openxmlformats.org/drawingml/2006/main" noChangeAspect="1"/>
             </wp:cNvGraphicFramePr>
@@ -212,7 +158,7 @@
                   <pic:spPr>
                     <a:xfrm>
                       <a:off x="0" y="0"/>
-                      <a:ext cx="3776743" cy="1886290"/>
+                      <a:ext cx="3385854" cy="2354274"/>
                     </a:xfrm>
                     <a:prstGeom prst="rect">
                       <a:avLst/>
@@ -226,172 +172,15 @@
       </w:r>
     </w:p>
     <w:p>
-      <w:pPr>
-        <w:shd w:val="clear" w:color="auto" w:fill="FFFFFF"/>
-        <w:spacing w:before="540" w:after="75" w:line="320" w:lineRule="atLeast"/>
-        <w:textAlignment w:val="baseline"/>
-        <w:outlineLvl w:val="1"/>
-        <w:rPr>
-          <w:rFonts w:eastAsia="Times New Roman" w:cstheme="minorHAnsi"/>
-          <w:b/>
-          <w:bCs/>
-          <w:i/>
-          <w:iCs/>
-          <w:color w:val="2E3D49"/>
-          <w:sz w:val="28"/>
-          <w:szCs w:val="28"/>
-          <w:lang w:val="en-US" w:eastAsia="fr-FR"/>
-        </w:rPr>
-      </w:pPr>
-      <w:r>
-        <w:rPr>
-          <w:rFonts w:eastAsia="Times New Roman" w:cstheme="minorHAnsi"/>
-          <w:b/>
-          <w:bCs/>
-          <w:i/>
-          <w:iCs/>
-          <w:color w:val="2E3D49"/>
-          <w:sz w:val="28"/>
-          <w:szCs w:val="28"/>
-          <w:lang w:val="en-US" w:eastAsia="fr-FR"/>
-        </w:rPr>
-        <w:lastRenderedPageBreak/>
-        <w:t>Validation Set: Takeaways</w:t>
-      </w:r>
-    </w:p>
-    <w:p>
-      <w:pPr>
-        <w:shd w:val="clear" w:color="auto" w:fill="FFFFFF"/>
-        <w:spacing w:after="225" w:line="240" w:lineRule="auto"/>
-        <w:textAlignment w:val="baseline"/>
-        <w:rPr>
-          <w:rFonts w:eastAsia="Times New Roman" w:cstheme="minorHAnsi"/>
-          <w:color w:val="4F4F4F"/>
-          <w:sz w:val="24"/>
-          <w:szCs w:val="24"/>
-          <w:lang w:val="en-US" w:eastAsia="fr-FR"/>
-        </w:rPr>
-      </w:pPr>
-      <w:r>
-        <w:rPr>
-          <w:rFonts w:eastAsia="Times New Roman" w:cstheme="minorHAnsi"/>
-          <w:color w:val="4F4F4F"/>
-          <w:sz w:val="24"/>
-          <w:szCs w:val="24"/>
-          <w:lang w:val="en-US" w:eastAsia="fr-FR"/>
-        </w:rPr>
-        <w:t>We create a validation set to</w:t>
-      </w:r>
-      <w:r>
-        <w:rPr>
-          <w:rFonts w:eastAsia="Times New Roman" w:cstheme="minorHAnsi"/>
-          <w:color w:val="4F4F4F"/>
-          <w:sz w:val="24"/>
-          <w:szCs w:val="24"/>
-          <w:lang w:val="en-US" w:eastAsia="fr-FR"/>
-        </w:rPr>
-        <w:t xml:space="preserve"> :</w:t>
-      </w:r>
-    </w:p>
-    <w:p>
-      <w:pPr>
-        <w:numPr>
-          <w:ilvl w:val="0"/>
-          <w:numId w:val="2"/>
-        </w:numPr>
-        <w:shd w:val="clear" w:color="auto" w:fill="FFFFFF"/>
-        <w:spacing w:after="0" w:line="240" w:lineRule="auto"/>
-        <w:textAlignment w:val="baseline"/>
-        <w:rPr>
-          <w:rFonts w:eastAsia="Times New Roman" w:cstheme="minorHAnsi"/>
-          <w:color w:val="4F4F4F"/>
-          <w:sz w:val="24"/>
-          <w:szCs w:val="24"/>
-          <w:lang w:val="en-US" w:eastAsia="fr-FR"/>
-        </w:rPr>
-      </w:pPr>
-      <w:r>
-        <w:rPr>
-          <w:rFonts w:eastAsia="Times New Roman" w:cstheme="minorHAnsi"/>
-          <w:color w:val="4F4F4F"/>
-          <w:sz w:val="24"/>
-          <w:szCs w:val="24"/>
-          <w:lang w:val="en-US" w:eastAsia="fr-FR"/>
-        </w:rPr>
-        <w:t>Measure how well a model generalizes, during training</w:t>
-      </w:r>
-    </w:p>
-    <w:p>
-      <w:pPr>
-        <w:numPr>
-          <w:ilvl w:val="0"/>
-          <w:numId w:val="2"/>
-        </w:numPr>
-        <w:shd w:val="clear" w:color="auto" w:fill="FFFFFF"/>
-        <w:spacing w:after="0" w:line="240" w:lineRule="auto"/>
-        <w:textAlignment w:val="baseline"/>
-        <w:rPr>
-          <w:rFonts w:eastAsia="Times New Roman" w:cstheme="minorHAnsi"/>
-          <w:color w:val="4F4F4F"/>
-          <w:sz w:val="24"/>
-          <w:szCs w:val="24"/>
-          <w:lang w:val="en-US" w:eastAsia="fr-FR"/>
-        </w:rPr>
-      </w:pPr>
-      <w:r>
-        <w:rPr>
-          <w:rFonts w:eastAsia="Times New Roman" w:cstheme="minorHAnsi"/>
-          <w:color w:val="4F4F4F"/>
-          <w:sz w:val="24"/>
-          <w:szCs w:val="24"/>
-          <w:lang w:val="en-US" w:eastAsia="fr-FR"/>
-        </w:rPr>
-        <w:t>Tell us when to stop training a model; when the validation loss stops decreasing (and especially when the validation loss starts increasing and the training loss is still decreasing)</w:t>
-      </w:r>
-    </w:p>
-    <w:p>
-      <w:pPr>
-        <w:rPr>
-          <w:b/>
-          <w:bCs/>
-          <w:i/>
-          <w:iCs/>
-          <w:sz w:val="28"/>
-          <w:szCs w:val="28"/>
-        </w:rPr>
-      </w:pPr>
-      <w:r>
-        <w:rPr>
-          <w:b/>
-          <w:bCs/>
-          <w:i/>
-          <w:iCs/>
-          <w:sz w:val="28"/>
-          <w:szCs w:val="28"/>
-        </w:rPr>
-        <w:t xml:space="preserve">Overfitting </w:t>
-      </w:r>
-    </w:p>
-    <w:p>
-      <w:pPr>
-        <w:rPr>
-          <w:b/>
-          <w:bCs/>
-          <w:i/>
-          <w:iCs/>
-          <w:sz w:val="28"/>
-          <w:szCs w:val="28"/>
-        </w:rPr>
-      </w:pPr>
       <w:r>
         <w:rPr>
           <w:noProof/>
         </w:rPr>
         <w:drawing>
-          <wp:inline distT="0" distB="0" distL="0" distR="0" wp14:anchorId="5807EBBC" wp14:editId="42EB6D9A">
-            <wp:extent cx="2781300" cy="2295525"/>
-            <wp:effectExtent l="0" t="0" r="0" b="9525"/>
-            <wp:docPr id="4" name="Image 4"/>
+          <wp:inline distT="0" distB="0" distL="0" distR="0" wp14:anchorId="67D92487" wp14:editId="38A1A6B8">
+            <wp:extent cx="3918049" cy="2095500"/>
+            <wp:effectExtent l="0" t="0" r="6350" b="0"/>
+            <wp:docPr id="2" name="Image 2"/>
             <wp:cNvGraphicFramePr>
               <a:graphicFrameLocks xmlns:a="http://schemas.openxmlformats.org/drawingml/2006/main" noChangeAspect="1"/>
             </wp:cNvGraphicFramePr>
@@ -411,7 +200,7 @@
                   <pic:spPr>
                     <a:xfrm>
                       <a:off x="0" y="0"/>
-                      <a:ext cx="2781300" cy="2295525"/>
+                      <a:ext cx="3921330" cy="2097255"/>
                     </a:xfrm>
                     <a:prstGeom prst="rect">
                       <a:avLst/>
@@ -444,7 +233,7 @@
           <w:sz w:val="28"/>
           <w:szCs w:val="28"/>
         </w:rPr>
-        <w:t>Underfitting</w:t>
+        <w:t>Model Validation</w:t>
       </w:r>
     </w:p>
     <w:p>
@@ -463,10 +252,10 @@
           <w:noProof/>
         </w:rPr>
         <w:drawing>
-          <wp:inline distT="0" distB="0" distL="0" distR="0" wp14:anchorId="091ABB01" wp14:editId="6184BE46">
-            <wp:extent cx="2314575" cy="2114550"/>
-            <wp:effectExtent l="0" t="0" r="9525" b="0"/>
-            <wp:docPr id="5" name="Image 5"/>
+          <wp:inline distT="0" distB="0" distL="0" distR="0" wp14:anchorId="4842150F" wp14:editId="46570196">
+            <wp:extent cx="3768969" cy="1882407"/>
+            <wp:effectExtent l="0" t="0" r="3175" b="3810"/>
+            <wp:docPr id="3" name="Image 3"/>
             <wp:cNvGraphicFramePr>
               <a:graphicFrameLocks xmlns:a="http://schemas.openxmlformats.org/drawingml/2006/main" noChangeAspect="1"/>
             </wp:cNvGraphicFramePr>
@@ -486,7 +275,7 @@
                   <pic:spPr>
                     <a:xfrm>
                       <a:off x="0" y="0"/>
-                      <a:ext cx="2314575" cy="2114550"/>
+                      <a:ext cx="3776743" cy="1886290"/>
                     </a:xfrm>
                     <a:prstGeom prst="rect">
                       <a:avLst/>
@@ -501,6 +290,166 @@
     </w:p>
     <w:p>
       <w:pPr>
+        <w:shd w:val="clear" w:color="auto" w:fill="FFFFFF"/>
+        <w:spacing w:before="540" w:after="75" w:line="320" w:lineRule="atLeast"/>
+        <w:textAlignment w:val="baseline"/>
+        <w:outlineLvl w:val="1"/>
+        <w:rPr>
+          <w:rFonts w:eastAsia="Times New Roman" w:cstheme="minorHAnsi"/>
+          <w:b/>
+          <w:bCs/>
+          <w:i/>
+          <w:iCs/>
+          <w:color w:val="2E3D49"/>
+          <w:sz w:val="28"/>
+          <w:szCs w:val="28"/>
+          <w:lang w:val="en-US" w:eastAsia="fr-FR"/>
+        </w:rPr>
+      </w:pPr>
+      <w:r>
+        <w:rPr>
+          <w:rFonts w:eastAsia="Times New Roman" w:cstheme="minorHAnsi"/>
+          <w:b/>
+          <w:bCs/>
+          <w:i/>
+          <w:iCs/>
+          <w:color w:val="2E3D49"/>
+          <w:sz w:val="28"/>
+          <w:szCs w:val="28"/>
+          <w:lang w:val="en-US" w:eastAsia="fr-FR"/>
+        </w:rPr>
+        <w:lastRenderedPageBreak/>
+        <w:t>Validation Set: Takeaways</w:t>
+      </w:r>
+    </w:p>
+    <w:p>
+      <w:pPr>
+        <w:shd w:val="clear" w:color="auto" w:fill="FFFFFF"/>
+        <w:spacing w:after="225" w:line="240" w:lineRule="auto"/>
+        <w:textAlignment w:val="baseline"/>
+        <w:rPr>
+          <w:rFonts w:eastAsia="Times New Roman" w:cstheme="minorHAnsi"/>
+          <w:color w:val="4F4F4F"/>
+          <w:sz w:val="24"/>
+          <w:szCs w:val="24"/>
+          <w:lang w:val="en-US" w:eastAsia="fr-FR"/>
+        </w:rPr>
+      </w:pPr>
+      <w:r>
+        <w:rPr>
+          <w:rFonts w:eastAsia="Times New Roman" w:cstheme="minorHAnsi"/>
+          <w:color w:val="4F4F4F"/>
+          <w:sz w:val="24"/>
+          <w:szCs w:val="24"/>
+          <w:lang w:val="en-US" w:eastAsia="fr-FR"/>
+        </w:rPr>
+        <w:t>We create a validation set to</w:t>
+      </w:r>
+      <w:r>
+        <w:rPr>
+          <w:rFonts w:eastAsia="Times New Roman" w:cstheme="minorHAnsi"/>
+          <w:color w:val="4F4F4F"/>
+          <w:sz w:val="24"/>
+          <w:szCs w:val="24"/>
+          <w:lang w:val="en-US" w:eastAsia="fr-FR"/>
+        </w:rPr>
+        <w:t xml:space="preserve"> :</w:t>
+      </w:r>
+    </w:p>
+    <w:p>
+      <w:pPr>
+        <w:numPr>
+          <w:ilvl w:val="0"/>
+          <w:numId w:val="2"/>
+        </w:numPr>
+        <w:shd w:val="clear" w:color="auto" w:fill="FFFFFF"/>
+        <w:spacing w:after="0" w:line="240" w:lineRule="auto"/>
+        <w:textAlignment w:val="baseline"/>
+        <w:rPr>
+          <w:rFonts w:eastAsia="Times New Roman" w:cstheme="minorHAnsi"/>
+          <w:color w:val="4F4F4F"/>
+          <w:sz w:val="24"/>
+          <w:szCs w:val="24"/>
+          <w:lang w:val="en-US" w:eastAsia="fr-FR"/>
+        </w:rPr>
+      </w:pPr>
+      <w:r>
+        <w:rPr>
+          <w:rFonts w:eastAsia="Times New Roman" w:cstheme="minorHAnsi"/>
+          <w:color w:val="4F4F4F"/>
+          <w:sz w:val="24"/>
+          <w:szCs w:val="24"/>
+          <w:lang w:val="en-US" w:eastAsia="fr-FR"/>
+        </w:rPr>
+        <w:t>Measure how well a model generalizes, during training</w:t>
+      </w:r>
+    </w:p>
+    <w:p>
+      <w:pPr>
+        <w:numPr>
+          <w:ilvl w:val="0"/>
+          <w:numId w:val="2"/>
+        </w:numPr>
+        <w:shd w:val="clear" w:color="auto" w:fill="FFFFFF"/>
+        <w:spacing w:after="0" w:line="240" w:lineRule="auto"/>
+        <w:textAlignment w:val="baseline"/>
+        <w:rPr>
+          <w:rFonts w:eastAsia="Times New Roman" w:cstheme="minorHAnsi"/>
+          <w:color w:val="4F4F4F"/>
+          <w:sz w:val="24"/>
+          <w:szCs w:val="24"/>
+          <w:lang w:val="en-US" w:eastAsia="fr-FR"/>
+        </w:rPr>
+      </w:pPr>
+      <w:r>
+        <w:rPr>
+          <w:rFonts w:eastAsia="Times New Roman" w:cstheme="minorHAnsi"/>
+          <w:color w:val="4F4F4F"/>
+          <w:sz w:val="24"/>
+          <w:szCs w:val="24"/>
+          <w:lang w:val="en-US" w:eastAsia="fr-FR"/>
+        </w:rPr>
+        <w:t>Tell us when to stop training a model; when the validation loss stops decreasing (and especially when the validation loss starts increasing and the training loss is still decreasing)</w:t>
+      </w:r>
+    </w:p>
+    <w:p>
+      <w:pPr>
+        <w:rPr>
+          <w:b/>
+          <w:bCs/>
+          <w:i/>
+          <w:iCs/>
+          <w:sz w:val="28"/>
+          <w:szCs w:val="28"/>
+        </w:rPr>
+      </w:pPr>
+      <w:proofErr w:type="spellStart"/>
+      <w:r>
+        <w:rPr>
+          <w:b/>
+          <w:bCs/>
+          <w:i/>
+          <w:iCs/>
+          <w:sz w:val="28"/>
+          <w:szCs w:val="28"/>
+        </w:rPr>
+        <w:t>Overfitting</w:t>
+      </w:r>
+      <w:proofErr w:type="spellEnd"/>
+      <w:r>
+        <w:rPr>
+          <w:b/>
+          <w:bCs/>
+          <w:i/>
+          <w:iCs/>
+          <w:sz w:val="28"/>
+          <w:szCs w:val="28"/>
+        </w:rPr>
+        <w:t xml:space="preserve"> </w:t>
+      </w:r>
+    </w:p>
+    <w:p>
+      <w:pPr>
         <w:rPr>
           <w:b/>
           <w:bCs/>
@@ -515,10 +464,10 @@
           <w:noProof/>
         </w:rPr>
         <w:drawing>
-          <wp:inline distT="0" distB="0" distL="0" distR="0" wp14:anchorId="02E239C4" wp14:editId="789C823B">
-            <wp:extent cx="3409900" cy="2022231"/>
-            <wp:effectExtent l="0" t="0" r="635" b="0"/>
-            <wp:docPr id="6" name="Image 6"/>
+          <wp:inline distT="0" distB="0" distL="0" distR="0" wp14:anchorId="5807EBBC" wp14:editId="42EB6D9A">
+            <wp:extent cx="2781300" cy="2295525"/>
+            <wp:effectExtent l="0" t="0" r="0" b="9525"/>
+            <wp:docPr id="4" name="Image 4"/>
             <wp:cNvGraphicFramePr>
               <a:graphicFrameLocks xmlns:a="http://schemas.openxmlformats.org/drawingml/2006/main" noChangeAspect="1"/>
             </wp:cNvGraphicFramePr>
@@ -538,7 +487,7 @@
                   <pic:spPr>
                     <a:xfrm>
                       <a:off x="0" y="0"/>
-                      <a:ext cx="3414411" cy="2024907"/>
+                      <a:ext cx="2781300" cy="2295525"/>
                     </a:xfrm>
                     <a:prstGeom prst="rect">
                       <a:avLst/>
@@ -553,63 +502,38 @@
     </w:p>
     <w:p>
       <w:pPr>
-        <w:numPr>
-          <w:ilvl w:val="0"/>
-          <w:numId w:val="1"/>
-        </w:numPr>
-        <w:shd w:val="clear" w:color="auto" w:fill="FFFFFF"/>
-        <w:spacing w:before="100" w:beforeAutospacing="1" w:after="100" w:afterAutospacing="1" w:line="240" w:lineRule="auto"/>
-        <w:rPr>
-          <w:rFonts w:ascii="Raleway" w:eastAsia="Times New Roman" w:hAnsi="Raleway" w:cs="Times New Roman"/>
-          <w:color w:val="000000"/>
-          <w:lang w:val="en-US" w:eastAsia="fr-FR"/>
-        </w:rPr>
-      </w:pPr>
-      <w:r>
-        <w:rPr>
-          <w:rFonts w:ascii="Raleway" w:eastAsia="Times New Roman" w:hAnsi="Raleway" w:cs="Times New Roman"/>
-          <w:color w:val="000000"/>
-          <w:lang w:val="en-US" w:eastAsia="fr-FR"/>
-        </w:rPr>
-        <w:lastRenderedPageBreak/>
-        <w:t>The training process should be stopped when the validation error trend changes from descending to ascending</w:t>
-      </w:r>
-    </w:p>
-    <w:p>
-      <w:pPr>
-        <w:rPr>
-          <w:b/>
-          <w:bCs/>
-          <w:i/>
-          <w:iCs/>
-          <w:sz w:val="28"/>
-          <w:szCs w:val="28"/>
-          <w:lang w:val="en-US"/>
-        </w:rPr>
-      </w:pPr>
-      <w:r>
-        <w:rPr>
-          <w:b/>
-          <w:bCs/>
-          <w:i/>
-          <w:iCs/>
-          <w:sz w:val="28"/>
-          <w:szCs w:val="28"/>
-          <w:lang w:val="en-US"/>
-        </w:rPr>
-        <w:t>Image classification steps</w:t>
-      </w:r>
-    </w:p>
-    <w:p>
-      <w:pPr>
-        <w:rPr>
-          <w:b/>
-          <w:bCs/>
-          <w:i/>
-          <w:iCs/>
-          <w:sz w:val="28"/>
-          <w:szCs w:val="28"/>
-          <w:lang w:val="en-US"/>
+        <w:rPr>
+          <w:b/>
+          <w:bCs/>
+          <w:i/>
+          <w:iCs/>
+          <w:sz w:val="28"/>
+          <w:szCs w:val="28"/>
+        </w:rPr>
+      </w:pPr>
+      <w:proofErr w:type="spellStart"/>
+      <w:r>
+        <w:rPr>
+          <w:b/>
+          <w:bCs/>
+          <w:i/>
+          <w:iCs/>
+          <w:sz w:val="28"/>
+          <w:szCs w:val="28"/>
+        </w:rPr>
+        <w:t>Underfitting</w:t>
+      </w:r>
+      <w:proofErr w:type="spellEnd"/>
+    </w:p>
+    <w:p>
+      <w:pPr>
+        <w:rPr>
+          <w:b/>
+          <w:bCs/>
+          <w:i/>
+          <w:iCs/>
+          <w:sz w:val="28"/>
+          <w:szCs w:val="28"/>
         </w:rPr>
       </w:pPr>
       <w:r>
@@ -617,10 +541,10 @@
           <w:noProof/>
         </w:rPr>
         <w:drawing>
-          <wp:inline distT="0" distB="0" distL="0" distR="0" wp14:anchorId="4513E2DB" wp14:editId="5D4F40E5">
-            <wp:extent cx="5760720" cy="2562860"/>
-            <wp:effectExtent l="0" t="0" r="0" b="8890"/>
-            <wp:docPr id="7" name="Image 7"/>
+          <wp:inline distT="0" distB="0" distL="0" distR="0" wp14:anchorId="091ABB01" wp14:editId="6184BE46">
+            <wp:extent cx="2314575" cy="2114550"/>
+            <wp:effectExtent l="0" t="0" r="9525" b="0"/>
+            <wp:docPr id="5" name="Image 5"/>
             <wp:cNvGraphicFramePr>
               <a:graphicFrameLocks xmlns:a="http://schemas.openxmlformats.org/drawingml/2006/main" noChangeAspect="1"/>
             </wp:cNvGraphicFramePr>
@@ -640,7 +564,7 @@
                   <pic:spPr>
                     <a:xfrm>
                       <a:off x="0" y="0"/>
-                      <a:ext cx="5760720" cy="2562860"/>
+                      <a:ext cx="2314575" cy="2114550"/>
                     </a:xfrm>
                     <a:prstGeom prst="rect">
                       <a:avLst/>
@@ -662,45 +586,6 @@
           <w:iCs/>
           <w:sz w:val="28"/>
           <w:szCs w:val="28"/>
-          <w:lang w:val="en-US"/>
-        </w:rPr>
-      </w:pPr>
-    </w:p>
-    <w:p>
-      <w:pPr>
-        <w:rPr>
-          <w:b/>
-          <w:bCs/>
-          <w:i/>
-          <w:iCs/>
-          <w:sz w:val="28"/>
-          <w:szCs w:val="28"/>
-          <w:lang w:val="en-US"/>
-        </w:rPr>
-      </w:pPr>
-      <w:r>
-        <w:rPr>
-          <w:b/>
-          <w:bCs/>
-          <w:i/>
-          <w:iCs/>
-          <w:sz w:val="28"/>
-          <w:szCs w:val="28"/>
-          <w:lang w:val="en-US"/>
-        </w:rPr>
-        <w:t>MLP vs CNN</w:t>
-      </w:r>
-    </w:p>
-    <w:p>
-      <w:pPr>
-        <w:rPr>
-          <w:b/>
-          <w:bCs/>
-          <w:i/>
-          <w:iCs/>
-          <w:sz w:val="28"/>
-          <w:szCs w:val="28"/>
-          <w:lang w:val="en-US"/>
         </w:rPr>
       </w:pPr>
       <w:r>
@@ -708,10 +593,10 @@
           <w:noProof/>
         </w:rPr>
         <w:drawing>
-          <wp:inline distT="0" distB="0" distL="0" distR="0" wp14:anchorId="4351D154" wp14:editId="3BED487D">
-            <wp:extent cx="4577443" cy="1552052"/>
-            <wp:effectExtent l="0" t="0" r="0" b="0"/>
-            <wp:docPr id="9" name="Image 9"/>
+          <wp:inline distT="0" distB="0" distL="0" distR="0" wp14:anchorId="02E239C4" wp14:editId="789C823B">
+            <wp:extent cx="3409900" cy="2022231"/>
+            <wp:effectExtent l="0" t="0" r="635" b="0"/>
+            <wp:docPr id="6" name="Image 6"/>
             <wp:cNvGraphicFramePr>
               <a:graphicFrameLocks xmlns:a="http://schemas.openxmlformats.org/drawingml/2006/main" noChangeAspect="1"/>
             </wp:cNvGraphicFramePr>
@@ -731,7 +616,7 @@
                   <pic:spPr>
                     <a:xfrm>
                       <a:off x="0" y="0"/>
-                      <a:ext cx="4590213" cy="1556382"/>
+                      <a:ext cx="3414411" cy="2024907"/>
                     </a:xfrm>
                     <a:prstGeom prst="rect">
                       <a:avLst/>
@@ -746,6 +631,30 @@
     </w:p>
     <w:p>
       <w:pPr>
+        <w:numPr>
+          <w:ilvl w:val="0"/>
+          <w:numId w:val="1"/>
+        </w:numPr>
+        <w:shd w:val="clear" w:color="auto" w:fill="FFFFFF"/>
+        <w:spacing w:before="100" w:beforeAutospacing="1" w:after="100" w:afterAutospacing="1" w:line="240" w:lineRule="auto"/>
+        <w:rPr>
+          <w:rFonts w:ascii="Raleway" w:eastAsia="Times New Roman" w:hAnsi="Raleway" w:cs="Times New Roman"/>
+          <w:color w:val="000000"/>
+          <w:lang w:val="en-US" w:eastAsia="fr-FR"/>
+        </w:rPr>
+      </w:pPr>
+      <w:r>
+        <w:rPr>
+          <w:rFonts w:ascii="Raleway" w:eastAsia="Times New Roman" w:hAnsi="Raleway" w:cs="Times New Roman"/>
+          <w:color w:val="000000"/>
+          <w:lang w:val="en-US" w:eastAsia="fr-FR"/>
+        </w:rPr>
+        <w:lastRenderedPageBreak/>
+        <w:t>The training process should be stopped when the validation error trend changes from descending to ascending</w:t>
+      </w:r>
+    </w:p>
+    <w:p>
+      <w:pPr>
         <w:rPr>
           <w:b/>
           <w:bCs/>
@@ -756,9 +665,7 @@
           <w:lang w:val="en-US"/>
         </w:rPr>
       </w:pPr>
-    </w:p>
-    <w:p>
-      <w:pPr>
+      <w:r>
         <w:rPr>
           <w:b/>
           <w:bCs/>
@@ -768,8 +675,11 @@
           <w:szCs w:val="28"/>
           <w:lang w:val="en-US"/>
         </w:rPr>
-      </w:pPr>
-      <w:r>
+        <w:t>Image classification steps</w:t>
+      </w:r>
+    </w:p>
+    <w:p>
+      <w:pPr>
         <w:rPr>
           <w:b/>
           <w:bCs/>
@@ -779,109 +689,16 @@
           <w:szCs w:val="28"/>
           <w:lang w:val="en-US"/>
         </w:rPr>
-        <w:t>Frequency in images</w:t>
-      </w:r>
-    </w:p>
-    <w:p>
-      <w:pPr>
-        <w:rPr>
-          <w:rFonts w:cstheme="minorHAnsi"/>
-          <w:b/>
-          <w:bCs/>
-          <w:i/>
-          <w:iCs/>
-          <w:sz w:val="28"/>
-          <w:szCs w:val="28"/>
-          <w:lang w:val="en-US"/>
-        </w:rPr>
-      </w:pPr>
-      <w:r>
-        <w:rPr>
-          <w:rFonts w:cstheme="minorHAnsi"/>
-          <w:color w:val="2E3D49"/>
-          <w:lang w:val="en-US"/>
-        </w:rPr>
-        <w:t>High and low frequency</w:t>
-      </w:r>
-    </w:p>
-    <w:p>
-      <w:pPr>
-        <w:pStyle w:val="NormalWeb"/>
-        <w:shd w:val="clear" w:color="auto" w:fill="FFFFFF"/>
-        <w:spacing w:before="0" w:beforeAutospacing="0" w:after="0" w:afterAutospacing="0"/>
-        <w:textAlignment w:val="baseline"/>
-        <w:rPr>
-          <w:rFonts w:asciiTheme="minorHAnsi" w:hAnsiTheme="minorHAnsi" w:cstheme="minorHAnsi"/>
-          <w:color w:val="4F4F4F"/>
-          <w:sz w:val="22"/>
-          <w:szCs w:val="22"/>
-        </w:rPr>
-      </w:pPr>
-      <w:r>
-        <w:rPr>
-          <w:rFonts w:asciiTheme="minorHAnsi" w:hAnsiTheme="minorHAnsi" w:cstheme="minorHAnsi"/>
-          <w:color w:val="4F4F4F"/>
-          <w:sz w:val="22"/>
-          <w:szCs w:val="22"/>
-          <w:lang w:val="en-US"/>
-        </w:rPr>
-        <w:t>Similarly, frequency in images is a </w:t>
-      </w:r>
-      <w:r>
-        <w:rPr>
-          <w:rStyle w:val="lev"/>
-          <w:rFonts w:asciiTheme="minorHAnsi" w:eastAsiaTheme="majorEastAsia" w:hAnsiTheme="minorHAnsi" w:cstheme="minorHAnsi"/>
-          <w:color w:val="4F4F4F"/>
-          <w:sz w:val="22"/>
-          <w:szCs w:val="22"/>
-          <w:bdr w:val="none" w:sz="0" w:space="0" w:color="auto" w:frame="1"/>
-          <w:lang w:val="en-US"/>
-        </w:rPr>
-        <w:t>rate of change</w:t>
-      </w:r>
-      <w:r>
-        <w:rPr>
-          <w:rFonts w:asciiTheme="minorHAnsi" w:hAnsiTheme="minorHAnsi" w:cstheme="minorHAnsi"/>
-          <w:color w:val="4F4F4F"/>
-          <w:sz w:val="22"/>
-          <w:szCs w:val="22"/>
-          <w:lang w:val="en-US"/>
-        </w:rPr>
-        <w:t xml:space="preserve">. But, what does it means for an image to change? Well, images change in space, and a high frequency image is one where the intensity changes a lot. And the level of brightness changes quickly from one pixel to the next. A low frequency image may be one that is relatively uniform in brightness or changes very slowly. </w:t>
-      </w:r>
-      <w:r>
-        <w:rPr>
-          <w:rFonts w:asciiTheme="minorHAnsi" w:hAnsiTheme="minorHAnsi" w:cstheme="minorHAnsi"/>
-          <w:color w:val="4F4F4F"/>
-          <w:sz w:val="22"/>
-          <w:szCs w:val="22"/>
-        </w:rPr>
-        <w:t>This is easiest to see in an example.</w:t>
-      </w:r>
-    </w:p>
-    <w:p>
-      <w:pPr>
-        <w:pStyle w:val="NormalWeb"/>
-        <w:shd w:val="clear" w:color="auto" w:fill="FFFFFF"/>
-        <w:spacing w:before="0" w:beforeAutospacing="0" w:after="0" w:afterAutospacing="0"/>
-        <w:textAlignment w:val="baseline"/>
-        <w:rPr>
-          <w:rFonts w:asciiTheme="minorHAnsi" w:hAnsiTheme="minorHAnsi" w:cstheme="minorHAnsi"/>
-          <w:color w:val="4F4F4F"/>
-          <w:sz w:val="22"/>
-          <w:szCs w:val="22"/>
-        </w:rPr>
       </w:pPr>
       <w:r>
         <w:rPr>
           <w:noProof/>
         </w:rPr>
-        <w:lastRenderedPageBreak/>
         <w:drawing>
-          <wp:inline distT="0" distB="0" distL="0" distR="0" wp14:anchorId="1116C672" wp14:editId="00B68B04">
-            <wp:extent cx="2485292" cy="1692302"/>
-            <wp:effectExtent l="0" t="0" r="0" b="3175"/>
-            <wp:docPr id="8" name="Image 8"/>
+          <wp:inline distT="0" distB="0" distL="0" distR="0" wp14:anchorId="4513E2DB" wp14:editId="5D4F40E5">
+            <wp:extent cx="5760720" cy="2562860"/>
+            <wp:effectExtent l="0" t="0" r="0" b="8890"/>
+            <wp:docPr id="7" name="Image 7"/>
             <wp:cNvGraphicFramePr>
               <a:graphicFrameLocks xmlns:a="http://schemas.openxmlformats.org/drawingml/2006/main" noChangeAspect="1"/>
             </wp:cNvGraphicFramePr>
@@ -901,6 +718,347 @@
                   <pic:spPr>
                     <a:xfrm>
                       <a:off x="0" y="0"/>
+                      <a:ext cx="5760720" cy="2562860"/>
+                    </a:xfrm>
+                    <a:prstGeom prst="rect">
+                      <a:avLst/>
+                    </a:prstGeom>
+                  </pic:spPr>
+                </pic:pic>
+              </a:graphicData>
+            </a:graphic>
+          </wp:inline>
+        </w:drawing>
+      </w:r>
+    </w:p>
+    <w:p>
+      <w:pPr>
+        <w:rPr>
+          <w:b/>
+          <w:bCs/>
+          <w:i/>
+          <w:iCs/>
+          <w:sz w:val="28"/>
+          <w:szCs w:val="28"/>
+          <w:lang w:val="en-US"/>
+        </w:rPr>
+      </w:pPr>
+    </w:p>
+    <w:p>
+      <w:pPr>
+        <w:rPr>
+          <w:b/>
+          <w:bCs/>
+          <w:i/>
+          <w:iCs/>
+          <w:sz w:val="28"/>
+          <w:szCs w:val="28"/>
+          <w:lang w:val="en-US"/>
+        </w:rPr>
+      </w:pPr>
+      <w:r>
+        <w:rPr>
+          <w:b/>
+          <w:bCs/>
+          <w:i/>
+          <w:iCs/>
+          <w:sz w:val="28"/>
+          <w:szCs w:val="28"/>
+          <w:lang w:val="en-US"/>
+        </w:rPr>
+        <w:t>MLP vs CNN</w:t>
+      </w:r>
+    </w:p>
+    <w:p>
+      <w:pPr>
+        <w:rPr>
+          <w:b/>
+          <w:bCs/>
+          <w:i/>
+          <w:iCs/>
+          <w:sz w:val="28"/>
+          <w:szCs w:val="28"/>
+          <w:lang w:val="en-US"/>
+        </w:rPr>
+      </w:pPr>
+      <w:r>
+        <w:rPr>
+          <w:noProof/>
+        </w:rPr>
+        <w:drawing>
+          <wp:inline distT="0" distB="0" distL="0" distR="0" wp14:anchorId="4351D154" wp14:editId="3BED487D">
+            <wp:extent cx="4577443" cy="1552052"/>
+            <wp:effectExtent l="0" t="0" r="0" b="0"/>
+            <wp:docPr id="9" name="Image 9"/>
+            <wp:cNvGraphicFramePr>
+              <a:graphicFrameLocks xmlns:a="http://schemas.openxmlformats.org/drawingml/2006/main" noChangeAspect="1"/>
+            </wp:cNvGraphicFramePr>
+            <a:graphic xmlns:a="http://schemas.openxmlformats.org/drawingml/2006/main">
+              <a:graphicData uri="http://schemas.openxmlformats.org/drawingml/2006/picture">
+                <pic:pic xmlns:pic="http://schemas.openxmlformats.org/drawingml/2006/picture">
+                  <pic:nvPicPr>
+                    <pic:cNvPr id="1" name=""/>
+                    <pic:cNvPicPr/>
+                  </pic:nvPicPr>
+                  <pic:blipFill>
+                    <a:blip r:embed="rId14"/>
+                    <a:stretch>
+                      <a:fillRect/>
+                    </a:stretch>
+                  </pic:blipFill>
+                  <pic:spPr>
+                    <a:xfrm>
+                      <a:off x="0" y="0"/>
+                      <a:ext cx="4590213" cy="1556382"/>
+                    </a:xfrm>
+                    <a:prstGeom prst="rect">
+                      <a:avLst/>
+                    </a:prstGeom>
+                  </pic:spPr>
+                </pic:pic>
+              </a:graphicData>
+            </a:graphic>
+          </wp:inline>
+        </w:drawing>
+      </w:r>
+    </w:p>
+    <w:p>
+      <w:pPr>
+        <w:rPr>
+          <w:b/>
+          <w:bCs/>
+          <w:i/>
+          <w:iCs/>
+          <w:sz w:val="28"/>
+          <w:szCs w:val="28"/>
+          <w:lang w:val="en-US"/>
+        </w:rPr>
+      </w:pPr>
+    </w:p>
+    <w:p>
+      <w:pPr>
+        <w:rPr>
+          <w:b/>
+          <w:bCs/>
+          <w:i/>
+          <w:iCs/>
+          <w:sz w:val="28"/>
+          <w:szCs w:val="28"/>
+          <w:lang w:val="en-US"/>
+        </w:rPr>
+      </w:pPr>
+      <w:r>
+        <w:rPr>
+          <w:b/>
+          <w:bCs/>
+          <w:i/>
+          <w:iCs/>
+          <w:sz w:val="28"/>
+          <w:szCs w:val="28"/>
+          <w:lang w:val="en-US"/>
+        </w:rPr>
+        <w:t>Frequency in images</w:t>
+      </w:r>
+    </w:p>
+    <w:p>
+      <w:pPr>
+        <w:rPr>
+          <w:rFonts w:cstheme="minorHAnsi"/>
+          <w:b/>
+          <w:bCs/>
+          <w:i/>
+          <w:iCs/>
+          <w:sz w:val="28"/>
+          <w:szCs w:val="28"/>
+          <w:lang w:val="en-US"/>
+        </w:rPr>
+      </w:pPr>
+      <w:r>
+        <w:rPr>
+          <w:rFonts w:cstheme="minorHAnsi"/>
+          <w:color w:val="2E3D49"/>
+          <w:lang w:val="en-US"/>
+        </w:rPr>
+        <w:t>High and low frequency</w:t>
+      </w:r>
+    </w:p>
+    <w:p>
+      <w:pPr>
+        <w:pStyle w:val="NormalWeb"/>
+        <w:shd w:val="clear" w:color="auto" w:fill="FFFFFF"/>
+        <w:spacing w:before="0" w:beforeAutospacing="0" w:after="0" w:afterAutospacing="0"/>
+        <w:textAlignment w:val="baseline"/>
+        <w:rPr>
+          <w:rFonts w:asciiTheme="minorHAnsi" w:hAnsiTheme="minorHAnsi" w:cstheme="minorHAnsi"/>
+          <w:color w:val="4F4F4F"/>
+          <w:sz w:val="22"/>
+          <w:szCs w:val="22"/>
+        </w:rPr>
+      </w:pPr>
+      <w:r>
+        <w:rPr>
+          <w:rFonts w:asciiTheme="minorHAnsi" w:hAnsiTheme="minorHAnsi" w:cstheme="minorHAnsi"/>
+          <w:color w:val="4F4F4F"/>
+          <w:sz w:val="22"/>
+          <w:szCs w:val="22"/>
+          <w:lang w:val="en-US"/>
+        </w:rPr>
+        <w:t>Similarly, frequency in images is a </w:t>
+      </w:r>
+      <w:r>
+        <w:rPr>
+          <w:rStyle w:val="lev"/>
+          <w:rFonts w:asciiTheme="minorHAnsi" w:eastAsiaTheme="majorEastAsia" w:hAnsiTheme="minorHAnsi" w:cstheme="minorHAnsi"/>
+          <w:color w:val="4F4F4F"/>
+          <w:sz w:val="22"/>
+          <w:szCs w:val="22"/>
+          <w:bdr w:val="none" w:sz="0" w:space="0" w:color="auto" w:frame="1"/>
+          <w:lang w:val="en-US"/>
+        </w:rPr>
+        <w:t>rate of change</w:t>
+      </w:r>
+      <w:r>
+        <w:rPr>
+          <w:rFonts w:asciiTheme="minorHAnsi" w:hAnsiTheme="minorHAnsi" w:cstheme="minorHAnsi"/>
+          <w:color w:val="4F4F4F"/>
+          <w:sz w:val="22"/>
+          <w:szCs w:val="22"/>
+          <w:lang w:val="en-US"/>
+        </w:rPr>
+        <w:t xml:space="preserve">. But, what does it means for an image to change? Well, images change in space, and a high frequency image is one where the intensity changes a lot. And the level of brightness changes quickly from one pixel to the next. A low frequency image may be one that is relatively uniform in brightness or changes very slowly. </w:t>
+      </w:r>
+      <w:r>
+        <w:rPr>
+          <w:rFonts w:asciiTheme="minorHAnsi" w:hAnsiTheme="minorHAnsi" w:cstheme="minorHAnsi"/>
+          <w:color w:val="4F4F4F"/>
+          <w:sz w:val="22"/>
+          <w:szCs w:val="22"/>
+        </w:rPr>
+        <w:t xml:space="preserve">This </w:t>
+      </w:r>
+      <w:proofErr w:type="spellStart"/>
+      <w:r>
+        <w:rPr>
+          <w:rFonts w:asciiTheme="minorHAnsi" w:hAnsiTheme="minorHAnsi" w:cstheme="minorHAnsi"/>
+          <w:color w:val="4F4F4F"/>
+          <w:sz w:val="22"/>
+          <w:szCs w:val="22"/>
+        </w:rPr>
+        <w:t>is</w:t>
+      </w:r>
+      <w:proofErr w:type="spellEnd"/>
+      <w:r>
+        <w:rPr>
+          <w:rFonts w:asciiTheme="minorHAnsi" w:hAnsiTheme="minorHAnsi" w:cstheme="minorHAnsi"/>
+          <w:color w:val="4F4F4F"/>
+          <w:sz w:val="22"/>
+          <w:szCs w:val="22"/>
+        </w:rPr>
+        <w:t xml:space="preserve"> </w:t>
+      </w:r>
+      <w:proofErr w:type="spellStart"/>
+      <w:r>
+        <w:rPr>
+          <w:rFonts w:asciiTheme="minorHAnsi" w:hAnsiTheme="minorHAnsi" w:cstheme="minorHAnsi"/>
+          <w:color w:val="4F4F4F"/>
+          <w:sz w:val="22"/>
+          <w:szCs w:val="22"/>
+        </w:rPr>
+        <w:t>easiest</w:t>
+      </w:r>
+      <w:proofErr w:type="spellEnd"/>
+      <w:r>
+        <w:rPr>
+          <w:rFonts w:asciiTheme="minorHAnsi" w:hAnsiTheme="minorHAnsi" w:cstheme="minorHAnsi"/>
+          <w:color w:val="4F4F4F"/>
+          <w:sz w:val="22"/>
+          <w:szCs w:val="22"/>
+        </w:rPr>
+        <w:t xml:space="preserve"> to </w:t>
+      </w:r>
+      <w:proofErr w:type="spellStart"/>
+      <w:r>
+        <w:rPr>
+          <w:rFonts w:asciiTheme="minorHAnsi" w:hAnsiTheme="minorHAnsi" w:cstheme="minorHAnsi"/>
+          <w:color w:val="4F4F4F"/>
+          <w:sz w:val="22"/>
+          <w:szCs w:val="22"/>
+        </w:rPr>
+        <w:t>see</w:t>
+      </w:r>
+      <w:proofErr w:type="spellEnd"/>
+      <w:r>
+        <w:rPr>
+          <w:rFonts w:asciiTheme="minorHAnsi" w:hAnsiTheme="minorHAnsi" w:cstheme="minorHAnsi"/>
+          <w:color w:val="4F4F4F"/>
+          <w:sz w:val="22"/>
+          <w:szCs w:val="22"/>
+        </w:rPr>
+        <w:t xml:space="preserve"> in an </w:t>
+      </w:r>
+      <w:proofErr w:type="spellStart"/>
+      <w:r>
+        <w:rPr>
+          <w:rFonts w:asciiTheme="minorHAnsi" w:hAnsiTheme="minorHAnsi" w:cstheme="minorHAnsi"/>
+          <w:color w:val="4F4F4F"/>
+          <w:sz w:val="22"/>
+          <w:szCs w:val="22"/>
+        </w:rPr>
+        <w:t>example</w:t>
+      </w:r>
+      <w:proofErr w:type="spellEnd"/>
+      <w:r>
+        <w:rPr>
+          <w:rFonts w:asciiTheme="minorHAnsi" w:hAnsiTheme="minorHAnsi" w:cstheme="minorHAnsi"/>
+          <w:color w:val="4F4F4F"/>
+          <w:sz w:val="22"/>
+          <w:szCs w:val="22"/>
+        </w:rPr>
+        <w:t>.</w:t>
+      </w:r>
+    </w:p>
+    <w:p>
+      <w:pPr>
+        <w:pStyle w:val="NormalWeb"/>
+        <w:shd w:val="clear" w:color="auto" w:fill="FFFFFF"/>
+        <w:spacing w:before="0" w:beforeAutospacing="0" w:after="0" w:afterAutospacing="0"/>
+        <w:textAlignment w:val="baseline"/>
+        <w:rPr>
+          <w:rFonts w:asciiTheme="minorHAnsi" w:hAnsiTheme="minorHAnsi" w:cstheme="minorHAnsi"/>
+          <w:color w:val="4F4F4F"/>
+          <w:sz w:val="22"/>
+          <w:szCs w:val="22"/>
+        </w:rPr>
+      </w:pPr>
+      <w:r>
+        <w:rPr>
+          <w:noProof/>
+        </w:rPr>
+        <w:lastRenderedPageBreak/>
+        <w:drawing>
+          <wp:inline distT="0" distB="0" distL="0" distR="0" wp14:anchorId="1116C672" wp14:editId="00B68B04">
+            <wp:extent cx="2485292" cy="1692302"/>
+            <wp:effectExtent l="0" t="0" r="0" b="3175"/>
+            <wp:docPr id="8" name="Image 8"/>
+            <wp:cNvGraphicFramePr>
+              <a:graphicFrameLocks xmlns:a="http://schemas.openxmlformats.org/drawingml/2006/main" noChangeAspect="1"/>
+            </wp:cNvGraphicFramePr>
+            <a:graphic xmlns:a="http://schemas.openxmlformats.org/drawingml/2006/main">
+              <a:graphicData uri="http://schemas.openxmlformats.org/drawingml/2006/picture">
+                <pic:pic xmlns:pic="http://schemas.openxmlformats.org/drawingml/2006/picture">
+                  <pic:nvPicPr>
+                    <pic:cNvPr id="1" name=""/>
+                    <pic:cNvPicPr/>
+                  </pic:nvPicPr>
+                  <pic:blipFill>
+                    <a:blip r:embed="rId15"/>
+                    <a:stretch>
+                      <a:fillRect/>
+                    </a:stretch>
+                  </pic:blipFill>
+                  <pic:spPr>
+                    <a:xfrm>
+                      <a:off x="0" y="0"/>
                       <a:ext cx="2487998" cy="1694144"/>
                     </a:xfrm>
                     <a:prstGeom prst="rect">
@@ -954,6 +1112,186 @@
           <w:lang w:val="en-US"/>
         </w:rPr>
       </w:pPr>
+      <w:r>
+        <w:rPr>
+          <w:b/>
+          <w:bCs/>
+          <w:i/>
+          <w:iCs/>
+          <w:sz w:val="28"/>
+          <w:szCs w:val="28"/>
+          <w:lang w:val="en-US"/>
+        </w:rPr>
+        <w:t>Convolutional layers</w:t>
+      </w:r>
+    </w:p>
+    <w:p>
+      <w:pPr>
+        <w:rPr>
+          <w:b/>
+          <w:bCs/>
+          <w:i/>
+          <w:iCs/>
+          <w:sz w:val="28"/>
+          <w:szCs w:val="28"/>
+          <w:lang w:val="en-US"/>
+        </w:rPr>
+      </w:pPr>
+      <w:r>
+        <w:rPr>
+          <w:noProof/>
+        </w:rPr>
+        <w:drawing>
+          <wp:inline distT="0" distB="0" distL="0" distR="0" wp14:anchorId="2CE52C64" wp14:editId="03601EF1">
+            <wp:extent cx="4620986" cy="2657373"/>
+            <wp:effectExtent l="0" t="0" r="8255" b="0"/>
+            <wp:docPr id="10" name="Image 10"/>
+            <wp:cNvGraphicFramePr>
+              <a:graphicFrameLocks xmlns:a="http://schemas.openxmlformats.org/drawingml/2006/main" noChangeAspect="1"/>
+            </wp:cNvGraphicFramePr>
+            <a:graphic xmlns:a="http://schemas.openxmlformats.org/drawingml/2006/main">
+              <a:graphicData uri="http://schemas.openxmlformats.org/drawingml/2006/picture">
+                <pic:pic xmlns:pic="http://schemas.openxmlformats.org/drawingml/2006/picture">
+                  <pic:nvPicPr>
+                    <pic:cNvPr id="1" name=""/>
+                    <pic:cNvPicPr/>
+                  </pic:nvPicPr>
+                  <pic:blipFill>
+                    <a:blip r:embed="rId16"/>
+                    <a:stretch>
+                      <a:fillRect/>
+                    </a:stretch>
+                  </pic:blipFill>
+                  <pic:spPr>
+                    <a:xfrm>
+                      <a:off x="0" y="0"/>
+                      <a:ext cx="4626033" cy="2660276"/>
+                    </a:xfrm>
+                    <a:prstGeom prst="rect">
+                      <a:avLst/>
+                    </a:prstGeom>
+                  </pic:spPr>
+                </pic:pic>
+              </a:graphicData>
+            </a:graphic>
+          </wp:inline>
+        </w:drawing>
+      </w:r>
+    </w:p>
+    <w:p>
+      <w:pPr>
+        <w:rPr>
+          <w:b/>
+          <w:bCs/>
+          <w:i/>
+          <w:iCs/>
+          <w:sz w:val="28"/>
+          <w:szCs w:val="28"/>
+          <w:lang w:val="en-US"/>
+        </w:rPr>
+      </w:pPr>
+      <w:r>
+        <w:rPr>
+          <w:noProof/>
+        </w:rPr>
+        <w:drawing>
+          <wp:inline distT="0" distB="0" distL="0" distR="0" wp14:anchorId="64466AFB" wp14:editId="44659C1F">
+            <wp:extent cx="3603047" cy="3461658"/>
+            <wp:effectExtent l="0" t="0" r="0" b="5715"/>
+            <wp:docPr id="11" name="Image 11"/>
+            <wp:cNvGraphicFramePr>
+              <a:graphicFrameLocks xmlns:a="http://schemas.openxmlformats.org/drawingml/2006/main" noChangeAspect="1"/>
+            </wp:cNvGraphicFramePr>
+            <a:graphic xmlns:a="http://schemas.openxmlformats.org/drawingml/2006/main">
+              <a:graphicData uri="http://schemas.openxmlformats.org/drawingml/2006/picture">
+                <pic:pic xmlns:pic="http://schemas.openxmlformats.org/drawingml/2006/picture">
+                  <pic:nvPicPr>
+                    <pic:cNvPr id="1" name=""/>
+                    <pic:cNvPicPr/>
+                  </pic:nvPicPr>
+                  <pic:blipFill>
+                    <a:blip r:embed="rId17"/>
+                    <a:stretch>
+                      <a:fillRect/>
+                    </a:stretch>
+                  </pic:blipFill>
+                  <pic:spPr>
+                    <a:xfrm>
+                      <a:off x="0" y="0"/>
+                      <a:ext cx="3606692" cy="3465160"/>
+                    </a:xfrm>
+                    <a:prstGeom prst="rect">
+                      <a:avLst/>
+                    </a:prstGeom>
+                  </pic:spPr>
+                </pic:pic>
+              </a:graphicData>
+            </a:graphic>
+          </wp:inline>
+        </w:drawing>
+      </w:r>
+    </w:p>
+    <w:p>
+      <w:r>
+        <w:lastRenderedPageBreak/>
+        <w:t>Dans un premier temps, o</w:t>
+      </w:r>
+      <w:r>
+        <w:t xml:space="preserve">n a les 4 filtres en entrée qui sont appliqués à l’image. On les range dans une </w:t>
+      </w:r>
+      <w:proofErr w:type="spellStart"/>
+      <w:r>
+        <w:t>array</w:t>
+      </w:r>
+      <w:proofErr w:type="spellEnd"/>
+      <w:r>
+        <w:t xml:space="preserve"> à 3 dimensions avec longueur/largeur/profondeur. Ensuite on peut utiliser cette </w:t>
+      </w:r>
+      <w:proofErr w:type="spellStart"/>
+      <w:r>
+        <w:t>array</w:t>
+      </w:r>
+      <w:proofErr w:type="spellEnd"/>
+      <w:r>
+        <w:t xml:space="preserve"> comme input pour une autre couche </w:t>
+      </w:r>
+      <w:proofErr w:type="spellStart"/>
+      <w:r>
+        <w:t>convolutionnelle</w:t>
+      </w:r>
+      <w:proofErr w:type="spellEnd"/>
+      <w:r>
+        <w:t xml:space="preserve"> pour découvrir des configurations dans </w:t>
+      </w:r>
+      <w:r>
+        <w:t xml:space="preserve">les </w:t>
+      </w:r>
+      <w:r>
+        <w:t>configurations</w:t>
+      </w:r>
+      <w:r>
+        <w:t xml:space="preserve"> que nous avons découvert dans la première couche </w:t>
+      </w:r>
+      <w:proofErr w:type="spellStart"/>
+      <w:r>
+        <w:t>convolutionnelle</w:t>
+      </w:r>
+      <w:proofErr w:type="spellEnd"/>
+      <w:r>
+        <w:t xml:space="preserve">. </w:t>
+      </w:r>
+    </w:p>
+    <w:p>
+      <w:pPr>
+        <w:rPr>
+          <w:b/>
+          <w:bCs/>
+          <w:i/>
+          <w:iCs/>
+          <w:sz w:val="28"/>
+          <w:szCs w:val="28"/>
+        </w:rPr>
+      </w:pPr>
     </w:p>
     <w:sectPr>
       <w:pgSz w:w="11906" w:h="16838"/>
@@ -963,6 +1301,56 @@
     </w:sectPr>
   </w:body>
 </w:document>
+</file>
+
+<file path=word/endnotes.xml><?xml version="1.0" encoding="utf-8"?>
+<w:endnotes xmlns:wpc="http://schemas.microsoft.com/office/word/2010/wordprocessingCanvas" xmlns:cx="http://schemas.microsoft.com/office/drawing/2014/chartex" xmlns:cx1="http://schemas.microsoft.com/office/drawing/2015/9/8/chartex" xmlns:cx2="http://schemas.microsoft.com/office/drawing/2015/10/21/chartex" xmlns:cx3="http://schemas.microsoft.com/office/drawing/2016/5/9/chartex" xmlns:cx4="http://schemas.microsoft.com/office/drawing/2016/5/10/chartex" xmlns:cx5="http://schemas.microsoft.com/office/drawing/2016/5/11/chartex" xmlns:cx6="http://schemas.microsoft.com/office/drawing/2016/5/12/chartex" xmlns:cx7="http://schemas.microsoft.com/office/drawing/2016/5/13/chartex" xmlns:cx8="http://schemas.microsoft.com/office/drawing/2016/5/14/chartex" xmlns:mc="http://schemas.openxmlformats.org/markup-compatibility/2006" xmlns:aink="http://schemas.microsoft.com/office/drawing/2016/ink" xmlns:am3d="http://schemas.microsoft.com/office/drawing/2017/model3d" xmlns:o="urn:schemas-microsoft-com:office:office" xmlns:r="http://schemas.openxmlformats.org/officeDocument/2006/relationships" xmlns:m="http://schemas.openxmlformats.org/officeDocument/2006/math" xmlns:v="urn:schemas-microsoft-com:vml" xmlns:wp14="http://schemas.microsoft.com/office/word/2010/wordprocessingDrawing" xmlns:wp="http://schemas.openxmlformats.org/drawingml/2006/wordprocessingDrawing" xmlns:w10="urn:schemas-microsoft-com:office:word" xmlns:w="http://schemas.openxmlformats.org/wordprocessingml/2006/main" xmlns:w14="http://schemas.microsoft.com/office/word/2010/wordml" xmlns:w15="http://schemas.microsoft.com/office/word/2012/wordml" xmlns:w16cex="http://schemas.microsoft.com/office/word/2018/wordml/cex" xmlns:w16cid="http://schemas.microsoft.com/office/word/2016/wordml/cid" xmlns:w16="http://schemas.microsoft.com/office/word/2018/wordml" xmlns:w16sdtdh="http://schemas.microsoft.com/office/word/2020/wordml/sdtdatahash" xmlns:w16se="http://schemas.microsoft.com/office/word/2015/wordml/symex" xmlns:wpg="http://schemas.microsoft.com/office/word/2010/wordprocessingGroup" xmlns:wpi="http://schemas.microsoft.com/office/word/2010/wordprocessingInk" xmlns:wne="http://schemas.microsoft.com/office/word/2006/wordml" xmlns:wps="http://schemas.microsoft.com/office/word/2010/wordprocessingShape" mc:Ignorable="w14 w15 w16se w16cid w16 w16cex w16sdtdh wp14">
+  <w:endnote w:type="separator" w:id="-1">
+    <w:p>
+      <w:pPr>
+        <w:spacing w:after="0" w:line="240" w:lineRule="auto"/>
+      </w:pPr>
+      <w:r>
+        <w:separator/>
+      </w:r>
+    </w:p>
+  </w:endnote>
+  <w:endnote w:type="continuationSeparator" w:id="0">
+    <w:p>
+      <w:pPr>
+        <w:spacing w:after="0" w:line="240" w:lineRule="auto"/>
+      </w:pPr>
+      <w:r>
+        <w:continuationSeparator/>
+      </w:r>
+    </w:p>
+  </w:endnote>
+</w:endnotes>
+</file>
+
+<file path=word/footnotes.xml><?xml version="1.0" encoding="utf-8"?>
+<w:footnotes xmlns:wpc="http://schemas.microsoft.com/office/word/2010/wordprocessingCanvas" xmlns:cx="http://schemas.microsoft.com/office/drawing/2014/chartex" xmlns:cx1="http://schemas.microsoft.com/office/drawing/2015/9/8/chartex" xmlns:cx2="http://schemas.microsoft.com/office/drawing/2015/10/21/chartex" xmlns:cx3="http://schemas.microsoft.com/office/drawing/2016/5/9/chartex" xmlns:cx4="http://schemas.microsoft.com/office/drawing/2016/5/10/chartex" xmlns:cx5="http://schemas.microsoft.com/office/drawing/2016/5/11/chartex" xmlns:cx6="http://schemas.microsoft.com/office/drawing/2016/5/12/chartex" xmlns:cx7="http://schemas.microsoft.com/office/drawing/2016/5/13/chartex" xmlns:cx8="http://schemas.microsoft.com/office/drawing/2016/5/14/chartex" xmlns:mc="http://schemas.openxmlformats.org/markup-compatibility/2006" xmlns:aink="http://schemas.microsoft.com/office/drawing/2016/ink" xmlns:am3d="http://schemas.microsoft.com/office/drawing/2017/model3d" xmlns:o="urn:schemas-microsoft-com:office:office" xmlns:r="http://schemas.openxmlformats.org/officeDocument/2006/relationships" xmlns:m="http://schemas.openxmlformats.org/officeDocument/2006/math" xmlns:v="urn:schemas-microsoft-com:vml" xmlns:wp14="http://schemas.microsoft.com/office/word/2010/wordprocessingDrawing" xmlns:wp="http://schemas.openxmlformats.org/drawingml/2006/wordprocessingDrawing" xmlns:w10="urn:schemas-microsoft-com:office:word" xmlns:w="http://schemas.openxmlformats.org/wordprocessingml/2006/main" xmlns:w14="http://schemas.microsoft.com/office/word/2010/wordml" xmlns:w15="http://schemas.microsoft.com/office/word/2012/wordml" xmlns:w16cex="http://schemas.microsoft.com/office/word/2018/wordml/cex" xmlns:w16cid="http://schemas.microsoft.com/office/word/2016/wordml/cid" xmlns:w16="http://schemas.microsoft.com/office/word/2018/wordml" xmlns:w16sdtdh="http://schemas.microsoft.com/office/word/2020/wordml/sdtdatahash" xmlns:w16se="http://schemas.microsoft.com/office/word/2015/wordml/symex" xmlns:wpg="http://schemas.microsoft.com/office/word/2010/wordprocessingGroup" xmlns:wpi="http://schemas.microsoft.com/office/word/2010/wordprocessingInk" xmlns:wne="http://schemas.microsoft.com/office/word/2006/wordml" xmlns:wps="http://schemas.microsoft.com/office/word/2010/wordprocessingShape" mc:Ignorable="w14 w15 w16se w16cid w16 w16cex w16sdtdh wp14">
+  <w:footnote w:type="separator" w:id="-1">
+    <w:p>
+      <w:pPr>
+        <w:spacing w:after="0" w:line="240" w:lineRule="auto"/>
+      </w:pPr>
+      <w:r>
+        <w:separator/>
+      </w:r>
+    </w:p>
+  </w:footnote>
+  <w:footnote w:type="continuationSeparator" w:id="0">
+    <w:p>
+      <w:pPr>
+        <w:spacing w:after="0" w:line="240" w:lineRule="auto"/>
+      </w:pPr>
+      <w:r>
+        <w:continuationSeparator/>
+      </w:r>
+    </w:p>
+  </w:footnote>
+</w:footnotes>
 </file>
 
 <file path=word/numbering.xml><?xml version="1.0" encoding="utf-8"?>
@@ -1764,6 +2152,50 @@
       <w:szCs w:val="24"/>
     </w:rPr>
   </w:style>
+  <w:style w:type="paragraph" w:styleId="En-tte">
+    <w:name w:val="header"/>
+    <w:basedOn w:val="Normal"/>
+    <w:link w:val="En-tteCar"/>
+    <w:uiPriority w:val="99"/>
+    <w:unhideWhenUsed/>
+    <w:rsid w:val="006739F7"/>
+    <w:pPr>
+      <w:tabs>
+        <w:tab w:val="center" w:pos="4536"/>
+        <w:tab w:val="right" w:pos="9072"/>
+      </w:tabs>
+      <w:spacing w:after="0" w:line="240" w:lineRule="auto"/>
+    </w:pPr>
+  </w:style>
+  <w:style w:type="character" w:customStyle="1" w:styleId="En-tteCar">
+    <w:name w:val="En-tête Car"/>
+    <w:basedOn w:val="Policepardfaut"/>
+    <w:link w:val="En-tte"/>
+    <w:uiPriority w:val="99"/>
+    <w:rsid w:val="006739F7"/>
+  </w:style>
+  <w:style w:type="paragraph" w:styleId="Pieddepage">
+    <w:name w:val="footer"/>
+    <w:basedOn w:val="Normal"/>
+    <w:link w:val="PieddepageCar"/>
+    <w:uiPriority w:val="99"/>
+    <w:unhideWhenUsed/>
+    <w:rsid w:val="006739F7"/>
+    <w:pPr>
+      <w:tabs>
+        <w:tab w:val="center" w:pos="4536"/>
+        <w:tab w:val="right" w:pos="9072"/>
+      </w:tabs>
+      <w:spacing w:after="0" w:line="240" w:lineRule="auto"/>
+    </w:pPr>
+  </w:style>
+  <w:style w:type="character" w:customStyle="1" w:styleId="PieddepageCar">
+    <w:name w:val="Pied de page Car"/>
+    <w:basedOn w:val="Policepardfaut"/>
+    <w:link w:val="Pieddepage"/>
+    <w:uiPriority w:val="99"/>
+    <w:rsid w:val="006739F7"/>
+  </w:style>
 </w:styles>
 </file>
 

</xml_diff>

<commit_message>
Explication du Stride & Padding
</commit_message>
<xml_diff>
--- a/Lesson 5 Convolutional Neural Networks/Explanations.docx
+++ b/Lesson 5 Convolutional Neural Networks/Explanations.docx
@@ -22,31 +22,7 @@
           <w:sz w:val="28"/>
           <w:szCs w:val="28"/>
         </w:rPr>
-        <w:t xml:space="preserve">How Computers </w:t>
-      </w:r>
-      <w:proofErr w:type="spellStart"/>
-      <w:r>
-        <w:rPr>
-          <w:b/>
-          <w:bCs/>
-          <w:i/>
-          <w:iCs/>
-          <w:sz w:val="28"/>
-          <w:szCs w:val="28"/>
-        </w:rPr>
-        <w:t>Interpret</w:t>
-      </w:r>
-      <w:proofErr w:type="spellEnd"/>
-      <w:r>
-        <w:rPr>
-          <w:b/>
-          <w:bCs/>
-          <w:i/>
-          <w:iCs/>
-          <w:sz w:val="28"/>
-          <w:szCs w:val="28"/>
-        </w:rPr>
-        <w:t xml:space="preserve"> Images </w:t>
+        <w:t>How Computers Interpret Images </w:t>
       </w:r>
     </w:p>
     <w:p>
@@ -55,13 +31,8 @@
       </w:r>
     </w:p>
     <w:p>
-      <w:proofErr w:type="spellStart"/>
-      <w:r>
-        <w:t>Flatenning</w:t>
-      </w:r>
-      <w:proofErr w:type="spellEnd"/>
-      <w:r>
-        <w:t xml:space="preserve"> : convertir n’importe </w:t>
+      <w:r>
+        <w:t xml:space="preserve">Flatenning : convertir n’importe </w:t>
       </w:r>
       <w:r>
         <w:t>qu’elle image en vecteur</w:t>
@@ -69,65 +40,31 @@
     </w:p>
     <w:p>
       <w:r>
-        <w:t>Dropout : c’est le fait de désactiver des nœuds de manière séquentielle pour éviter l’</w:t>
-      </w:r>
-      <w:proofErr w:type="spellStart"/>
-      <w:r>
-        <w:t>overfitting</w:t>
-      </w:r>
-      <w:proofErr w:type="spellEnd"/>
-      <w:r>
-        <w:t>. A savoir que les nœuds de sortie ne peuvent pas être désactiver.</w:t>
-      </w:r>
-    </w:p>
-    <w:p>
-      <w:pPr>
-        <w:rPr>
-          <w:b/>
-          <w:bCs/>
-          <w:i/>
-          <w:iCs/>
-          <w:sz w:val="28"/>
-          <w:szCs w:val="28"/>
-        </w:rPr>
-      </w:pPr>
-      <w:proofErr w:type="spellStart"/>
-      <w:r>
-        <w:rPr>
-          <w:b/>
-          <w:bCs/>
-          <w:i/>
-          <w:iCs/>
-          <w:sz w:val="28"/>
-          <w:szCs w:val="28"/>
-        </w:rPr>
-        <w:t>Loss</w:t>
-      </w:r>
-      <w:proofErr w:type="spellEnd"/>
-      <w:r>
-        <w:rPr>
-          <w:b/>
-          <w:bCs/>
-          <w:i/>
-          <w:iCs/>
-          <w:sz w:val="28"/>
-          <w:szCs w:val="28"/>
-        </w:rPr>
-        <w:t xml:space="preserve"> &amp; </w:t>
-      </w:r>
-      <w:proofErr w:type="spellStart"/>
-      <w:r>
-        <w:rPr>
-          <w:b/>
-          <w:bCs/>
-          <w:i/>
-          <w:iCs/>
-          <w:sz w:val="28"/>
-          <w:szCs w:val="28"/>
-        </w:rPr>
-        <w:t>Optimization</w:t>
-      </w:r>
-      <w:proofErr w:type="spellEnd"/>
+        <w:t>Dropout : c’est le fait de désactiver des nœuds de manière séquentielle pour éviter l’overfitting. A savoir que les nœuds de sortie ne peuvent pas être désactiver.</w:t>
+      </w:r>
+    </w:p>
+    <w:p>
+      <w:pPr>
+        <w:rPr>
+          <w:b/>
+          <w:bCs/>
+          <w:i/>
+          <w:iCs/>
+          <w:sz w:val="28"/>
+          <w:szCs w:val="28"/>
+        </w:rPr>
+      </w:pPr>
+      <w:r>
+        <w:rPr>
+          <w:b/>
+          <w:bCs/>
+          <w:i/>
+          <w:iCs/>
+          <w:sz w:val="28"/>
+          <w:szCs w:val="28"/>
+        </w:rPr>
+        <w:t>Loss &amp; Optimization</w:t>
+      </w:r>
     </w:p>
     <w:p>
       <w:r>
@@ -423,29 +360,16 @@
           <w:szCs w:val="28"/>
         </w:rPr>
       </w:pPr>
-      <w:proofErr w:type="spellStart"/>
-      <w:r>
-        <w:rPr>
-          <w:b/>
-          <w:bCs/>
-          <w:i/>
-          <w:iCs/>
-          <w:sz w:val="28"/>
-          <w:szCs w:val="28"/>
-        </w:rPr>
-        <w:t>Overfitting</w:t>
-      </w:r>
-      <w:proofErr w:type="spellEnd"/>
-      <w:r>
-        <w:rPr>
-          <w:b/>
-          <w:bCs/>
-          <w:i/>
-          <w:iCs/>
-          <w:sz w:val="28"/>
-          <w:szCs w:val="28"/>
-        </w:rPr>
-        <w:t xml:space="preserve"> </w:t>
+      <w:r>
+        <w:rPr>
+          <w:b/>
+          <w:bCs/>
+          <w:i/>
+          <w:iCs/>
+          <w:sz w:val="28"/>
+          <w:szCs w:val="28"/>
+        </w:rPr>
+        <w:t xml:space="preserve">Overfitting </w:t>
       </w:r>
     </w:p>
     <w:p>
@@ -511,7 +435,6 @@
           <w:szCs w:val="28"/>
         </w:rPr>
       </w:pPr>
-      <w:proofErr w:type="spellStart"/>
       <w:r>
         <w:rPr>
           <w:b/>
@@ -523,7 +446,6 @@
         </w:rPr>
         <w:t>Underfitting</w:t>
       </w:r>
-      <w:proofErr w:type="spellEnd"/>
     </w:p>
     <w:p>
       <w:pPr>
@@ -934,87 +856,7 @@
           <w:sz w:val="22"/>
           <w:szCs w:val="22"/>
         </w:rPr>
-        <w:t xml:space="preserve">This </w:t>
-      </w:r>
-      <w:proofErr w:type="spellStart"/>
-      <w:r>
-        <w:rPr>
-          <w:rFonts w:asciiTheme="minorHAnsi" w:hAnsiTheme="minorHAnsi" w:cstheme="minorHAnsi"/>
-          <w:color w:val="4F4F4F"/>
-          <w:sz w:val="22"/>
-          <w:szCs w:val="22"/>
-        </w:rPr>
-        <w:t>is</w:t>
-      </w:r>
-      <w:proofErr w:type="spellEnd"/>
-      <w:r>
-        <w:rPr>
-          <w:rFonts w:asciiTheme="minorHAnsi" w:hAnsiTheme="minorHAnsi" w:cstheme="minorHAnsi"/>
-          <w:color w:val="4F4F4F"/>
-          <w:sz w:val="22"/>
-          <w:szCs w:val="22"/>
-        </w:rPr>
-        <w:t xml:space="preserve"> </w:t>
-      </w:r>
-      <w:proofErr w:type="spellStart"/>
-      <w:r>
-        <w:rPr>
-          <w:rFonts w:asciiTheme="minorHAnsi" w:hAnsiTheme="minorHAnsi" w:cstheme="minorHAnsi"/>
-          <w:color w:val="4F4F4F"/>
-          <w:sz w:val="22"/>
-          <w:szCs w:val="22"/>
-        </w:rPr>
-        <w:t>easiest</w:t>
-      </w:r>
-      <w:proofErr w:type="spellEnd"/>
-      <w:r>
-        <w:rPr>
-          <w:rFonts w:asciiTheme="minorHAnsi" w:hAnsiTheme="minorHAnsi" w:cstheme="minorHAnsi"/>
-          <w:color w:val="4F4F4F"/>
-          <w:sz w:val="22"/>
-          <w:szCs w:val="22"/>
-        </w:rPr>
-        <w:t xml:space="preserve"> to </w:t>
-      </w:r>
-      <w:proofErr w:type="spellStart"/>
-      <w:r>
-        <w:rPr>
-          <w:rFonts w:asciiTheme="minorHAnsi" w:hAnsiTheme="minorHAnsi" w:cstheme="minorHAnsi"/>
-          <w:color w:val="4F4F4F"/>
-          <w:sz w:val="22"/>
-          <w:szCs w:val="22"/>
-        </w:rPr>
-        <w:t>see</w:t>
-      </w:r>
-      <w:proofErr w:type="spellEnd"/>
-      <w:r>
-        <w:rPr>
-          <w:rFonts w:asciiTheme="minorHAnsi" w:hAnsiTheme="minorHAnsi" w:cstheme="minorHAnsi"/>
-          <w:color w:val="4F4F4F"/>
-          <w:sz w:val="22"/>
-          <w:szCs w:val="22"/>
-        </w:rPr>
-        <w:t xml:space="preserve"> in an </w:t>
-      </w:r>
-      <w:proofErr w:type="spellStart"/>
-      <w:r>
-        <w:rPr>
-          <w:rFonts w:asciiTheme="minorHAnsi" w:hAnsiTheme="minorHAnsi" w:cstheme="minorHAnsi"/>
-          <w:color w:val="4F4F4F"/>
-          <w:sz w:val="22"/>
-          <w:szCs w:val="22"/>
-        </w:rPr>
-        <w:t>example</w:t>
-      </w:r>
-      <w:proofErr w:type="spellEnd"/>
-      <w:r>
-        <w:rPr>
-          <w:rFonts w:asciiTheme="minorHAnsi" w:hAnsiTheme="minorHAnsi" w:cstheme="minorHAnsi"/>
-          <w:color w:val="4F4F4F"/>
-          <w:sz w:val="22"/>
-          <w:szCs w:val="22"/>
-        </w:rPr>
-        <w:t>.</w:t>
+        <w:t>This is easiest to see in an example.</w:t>
       </w:r>
     </w:p>
     <w:p>
@@ -1237,31 +1079,7 @@
         <w:t>Dans un premier temps, o</w:t>
       </w:r>
       <w:r>
-        <w:t xml:space="preserve">n a les 4 filtres en entrée qui sont appliqués à l’image. On les range dans une </w:t>
-      </w:r>
-      <w:proofErr w:type="spellStart"/>
-      <w:r>
-        <w:t>array</w:t>
-      </w:r>
-      <w:proofErr w:type="spellEnd"/>
-      <w:r>
-        <w:t xml:space="preserve"> à 3 dimensions avec longueur/largeur/profondeur. Ensuite on peut utiliser cette </w:t>
-      </w:r>
-      <w:proofErr w:type="spellStart"/>
-      <w:r>
-        <w:t>array</w:t>
-      </w:r>
-      <w:proofErr w:type="spellEnd"/>
-      <w:r>
-        <w:t xml:space="preserve"> comme input pour une autre couche </w:t>
-      </w:r>
-      <w:proofErr w:type="spellStart"/>
-      <w:r>
-        <w:t>convolutionnelle</w:t>
-      </w:r>
-      <w:proofErr w:type="spellEnd"/>
-      <w:r>
-        <w:t xml:space="preserve"> pour découvrir des configurations dans </w:t>
+        <w:t xml:space="preserve">n a les 4 filtres en entrée qui sont appliqués à l’image. On les range dans une array à 3 dimensions avec longueur/largeur/profondeur. Ensuite on peut utiliser cette array comme input pour une autre couche convolutionnelle pour découvrir des configurations dans </w:t>
       </w:r>
       <w:r>
         <w:t xml:space="preserve">les </w:t>
@@ -1270,15 +1088,72 @@
         <w:t>configurations</w:t>
       </w:r>
       <w:r>
-        <w:t xml:space="preserve"> que nous avons découvert dans la première couche </w:t>
-      </w:r>
-      <w:proofErr w:type="spellStart"/>
-      <w:r>
-        <w:t>convolutionnelle</w:t>
-      </w:r>
-      <w:proofErr w:type="spellEnd"/>
-      <w:r>
-        <w:t xml:space="preserve">. </w:t>
+        <w:t xml:space="preserve"> que nous avons découvert dans la première couche convolutionnelle. </w:t>
+      </w:r>
+    </w:p>
+    <w:p>
+      <w:pPr>
+        <w:rPr>
+          <w:b/>
+          <w:bCs/>
+          <w:i/>
+          <w:iCs/>
+          <w:sz w:val="28"/>
+          <w:szCs w:val="28"/>
+        </w:rPr>
+      </w:pPr>
+    </w:p>
+    <w:p>
+      <w:pPr>
+        <w:rPr>
+          <w:b/>
+          <w:bCs/>
+          <w:i/>
+          <w:iCs/>
+          <w:sz w:val="28"/>
+          <w:szCs w:val="28"/>
+        </w:rPr>
+      </w:pPr>
+      <w:r>
+        <w:rPr>
+          <w:b/>
+          <w:bCs/>
+          <w:i/>
+          <w:iCs/>
+          <w:sz w:val="28"/>
+          <w:szCs w:val="28"/>
+        </w:rPr>
+        <w:t>Stride and Padding</w:t>
+      </w:r>
+    </w:p>
+    <w:p>
+      <w:pPr>
+        <w:rPr>
+          <w:sz w:val="28"/>
+          <w:szCs w:val="28"/>
+        </w:rPr>
+      </w:pPr>
+      <w:r>
+        <w:rPr>
+          <w:sz w:val="28"/>
+          <w:szCs w:val="28"/>
+        </w:rPr>
+        <w:t>Stride : c’est le fait que le filtre coulisse à travers l’image</w:t>
+      </w:r>
+    </w:p>
+    <w:p>
+      <w:pPr>
+        <w:rPr>
+          <w:sz w:val="24"/>
+          <w:szCs w:val="24"/>
+        </w:rPr>
+      </w:pPr>
+      <w:r>
+        <w:rPr>
+          <w:sz w:val="28"/>
+          <w:szCs w:val="28"/>
+        </w:rPr>
+        <w:t>Padding : c’est un rembourrage qui a pour but de rajouter des zéros aux extrémités de l’image pour permettre au filtre de bouger correctement.</w:t>
       </w:r>
     </w:p>
     <w:p>

</xml_diff>